<commit_message>
Update Scope.docx - In progress (50% complete)
</commit_message>
<xml_diff>
--- a/documents/Scope.docx
+++ b/documents/Scope.docx
@@ -4,137 +4,730 @@
   <w:body>
     <w:p>
       <w:pPr>
+        <w:spacing w:line="240" w:lineRule="auto"/>
+        <w:jc w:val="center"/>
+        <w:rPr>
+          <w:rFonts w:asciiTheme="majorHAnsi" w:hAnsiTheme="majorHAnsi"/>
+          <w:b/>
+          <w:sz w:val="40"/>
+          <w:szCs w:val="40"/>
+        </w:rPr>
+      </w:pPr>
+      <w:r>
+        <w:rPr>
+          <w:rFonts w:asciiTheme="majorHAnsi" w:hAnsiTheme="majorHAnsi"/>
+          <w:b/>
+          <w:sz w:val="40"/>
+          <w:szCs w:val="40"/>
+        </w:rPr>
+        <w:t>Project Scope Document</w:t>
+      </w:r>
+    </w:p>
+    <w:p>
+      <w:pPr>
+        <w:spacing w:line="240" w:lineRule="auto"/>
+        <w:rPr>
+          <w:b/>
+          <w:bCs/>
+          <w:sz w:val="28"/>
+          <w:szCs w:val="28"/>
+        </w:rPr>
+      </w:pPr>
+    </w:p>
+    <w:p>
+      <w:pPr>
+        <w:spacing w:line="240" w:lineRule="auto"/>
+        <w:rPr>
+          <w:b/>
+          <w:bCs/>
+          <w:sz w:val="28"/>
+          <w:szCs w:val="28"/>
+        </w:rPr>
+      </w:pPr>
+      <w:r>
+        <w:rPr>
+          <w:b/>
+          <w:bCs/>
+          <w:sz w:val="28"/>
+          <w:szCs w:val="28"/>
+        </w:rPr>
+        <w:t>Project Information</w:t>
+      </w:r>
+    </w:p>
+    <w:p>
+      <w:pPr>
+        <w:spacing w:line="240" w:lineRule="auto"/>
+      </w:pPr>
+      <w:r>
+        <w:t xml:space="preserve">Al-Nur Mosque </w:t>
+      </w:r>
+      <w:proofErr w:type="spellStart"/>
+      <w:r>
+        <w:t>Lajna</w:t>
+      </w:r>
+      <w:proofErr w:type="spellEnd"/>
+      <w:r>
+        <w:t xml:space="preserve"> Management System</w:t>
+      </w:r>
+    </w:p>
+    <w:p>
+      <w:r>
+        <w:t xml:space="preserve">Team: </w:t>
+      </w:r>
+      <w:r>
+        <w:t>JJ Gilbert</w:t>
+      </w:r>
+      <w:r>
+        <w:t xml:space="preserve">, Zoha </w:t>
+      </w:r>
+      <w:r>
+        <w:t>Khan, Shannon Katolsky</w:t>
+      </w:r>
+      <w:r>
+        <w:t>, Kah Guan Ong</w:t>
+      </w:r>
+    </w:p>
+    <w:p>
+      <w:r>
+        <w:t>Thursday, September 18, 2025</w:t>
+      </w:r>
+    </w:p>
+    <w:p/>
+    <w:p>
+      <w:pPr>
+        <w:spacing w:line="240" w:lineRule="auto"/>
+        <w:rPr>
+          <w:b/>
+          <w:sz w:val="28"/>
+          <w:szCs w:val="28"/>
+        </w:rPr>
+      </w:pPr>
+      <w:r>
+        <w:rPr>
+          <w:b/>
+          <w:bCs/>
+          <w:sz w:val="28"/>
+          <w:szCs w:val="28"/>
+        </w:rPr>
+        <w:t>Pro</w:t>
+      </w:r>
+      <w:r>
+        <w:rPr>
+          <w:b/>
+          <w:bCs/>
+          <w:sz w:val="28"/>
+          <w:szCs w:val="28"/>
+        </w:rPr>
+        <w:t>blem</w:t>
+      </w:r>
+      <w:r>
+        <w:rPr>
+          <w:b/>
+          <w:bCs/>
+          <w:sz w:val="28"/>
+          <w:szCs w:val="28"/>
+        </w:rPr>
+        <w:t xml:space="preserve"> </w:t>
+      </w:r>
+      <w:r>
+        <w:rPr>
+          <w:b/>
+          <w:bCs/>
+          <w:sz w:val="28"/>
+          <w:szCs w:val="28"/>
+        </w:rPr>
+        <w:t>Description</w:t>
+      </w:r>
+    </w:p>
+    <w:p>
+      <w:r>
+        <w:t>Right now, the Women’s side (</w:t>
+      </w:r>
+      <w:proofErr w:type="spellStart"/>
+      <w:r>
+        <w:t>Lajna</w:t>
+      </w:r>
+      <w:proofErr w:type="spellEnd"/>
+      <w:r>
+        <w:t xml:space="preserve">) of the Al-Nur Mosque </w:t>
+      </w:r>
+      <w:r>
+        <w:t>faces</w:t>
+      </w:r>
+      <w:r>
+        <w:t xml:space="preserve"> issues with how </w:t>
+      </w:r>
+      <w:r>
+        <w:t>the reporting information is handled.</w:t>
+      </w:r>
+      <w:r>
+        <w:t xml:space="preserve"> There are </w:t>
+      </w:r>
+      <w:r>
+        <w:t xml:space="preserve">50 members, </w:t>
+      </w:r>
+      <w:r>
+        <w:t>but the organization struggles wit</w:t>
+      </w:r>
+      <w:r>
+        <w:t>h the reports, files, and notes being scattered between different platforms and locations. Attendance, meeting notes, and reminders are tracked in group chats, emails, and even on paper, which makes it difficult to keep everything organized.</w:t>
+      </w:r>
+    </w:p>
+    <w:p>
+      <w:pPr>
+        <w:pStyle w:val="ListParagraph"/>
         <w:numPr>
           <w:ilvl w:val="0"/>
-          <w:numId w:val="2"/>
+          <w:numId w:val="7"/>
         </w:numPr>
       </w:pPr>
       <w:r>
-        <w:t>Initial Scope Document</w:t>
+        <w:rPr>
+          <w:b/>
+          <w:bCs/>
+          <w:u w:val="single"/>
+        </w:rPr>
+        <w:t>Time-Consuming</w:t>
+      </w:r>
+      <w:r>
+        <w:t>:</w:t>
+      </w:r>
+      <w:r>
+        <w:t xml:space="preserve"> </w:t>
+      </w:r>
+      <w:r>
+        <w:t>Administrative tasks are extremely time-consuming due to the information being stored in multiple locations.</w:t>
       </w:r>
     </w:p>
     <w:p>
       <w:pPr>
+        <w:pStyle w:val="ListParagraph"/>
         <w:numPr>
-          <w:ilvl w:val="1"/>
-          <w:numId w:val="2"/>
+          <w:ilvl w:val="0"/>
+          <w:numId w:val="7"/>
         </w:numPr>
       </w:pPr>
       <w:r>
-        <w:t>Problem Description</w:t>
+        <w:rPr>
+          <w:b/>
+          <w:bCs/>
+          <w:u w:val="single"/>
+        </w:rPr>
+        <w:t>Communication issues</w:t>
+      </w:r>
+      <w:r>
+        <w:t xml:space="preserve">: </w:t>
+      </w:r>
+      <w:r>
+        <w:t>Meeting reminders and important announcements are frequently overlooked as they get lost among other messages within the group chats and email threads.</w:t>
       </w:r>
     </w:p>
     <w:p>
       <w:pPr>
+        <w:pStyle w:val="ListParagraph"/>
         <w:numPr>
-          <w:ilvl w:val="1"/>
-          <w:numId w:val="2"/>
+          <w:ilvl w:val="0"/>
+          <w:numId w:val="7"/>
         </w:numPr>
       </w:pPr>
       <w:r>
-        <w:t>Anticipated Business Benefits</w:t>
+        <w:rPr>
+          <w:b/>
+          <w:bCs/>
+          <w:u w:val="single"/>
+        </w:rPr>
+        <w:t>Missing Information</w:t>
+      </w:r>
+      <w:r>
+        <w:t xml:space="preserve">: </w:t>
+      </w:r>
+      <w:r>
+        <w:t>Critical information is often missed or not properly accounted for due to the lack of a centralized tracking system.</w:t>
       </w:r>
     </w:p>
     <w:p>
       <w:pPr>
+        <w:pStyle w:val="ListParagraph"/>
         <w:numPr>
-          <w:ilvl w:val="1"/>
-          <w:numId w:val="2"/>
+          <w:ilvl w:val="0"/>
+          <w:numId w:val="7"/>
         </w:numPr>
       </w:pPr>
       <w:r>
-        <w:t>System Capabilities</w:t>
+        <w:rPr>
+          <w:b/>
+          <w:bCs/>
+          <w:u w:val="single"/>
+        </w:rPr>
+        <w:t>Extra Work</w:t>
+      </w:r>
+      <w:r>
+        <w:t xml:space="preserve">: </w:t>
+      </w:r>
+      <w:r>
+        <w:t>Reaching all 50 members for the monthly meeting and updates requires excessive manual effort.</w:t>
       </w:r>
     </w:p>
     <w:p>
       <w:pPr>
+        <w:pStyle w:val="ListParagraph"/>
         <w:numPr>
-          <w:ilvl w:val="1"/>
-          <w:numId w:val="2"/>
+          <w:ilvl w:val="0"/>
+          <w:numId w:val="7"/>
         </w:numPr>
       </w:pPr>
       <w:r>
-        <w:t>Risk Analysis</w:t>
+        <w:rPr>
+          <w:b/>
+          <w:bCs/>
+          <w:u w:val="single"/>
+        </w:rPr>
+        <w:t>Inconsistent</w:t>
+      </w:r>
+      <w:r>
+        <w:rPr>
+          <w:b/>
+          <w:bCs/>
+          <w:u w:val="single"/>
+        </w:rPr>
+        <w:t xml:space="preserve"> Record Keeping</w:t>
+      </w:r>
+      <w:r>
+        <w:t xml:space="preserve">: </w:t>
+      </w:r>
+      <w:r>
+        <w:t>Records, such as attendance, aren’t tracked in the same way each time</w:t>
+      </w:r>
+      <w:r>
+        <w:t>, making them unreliable.</w:t>
+      </w:r>
+    </w:p>
+    <w:p/>
+    <w:p>
+      <w:pPr>
+        <w:spacing w:line="240" w:lineRule="auto"/>
+        <w:rPr>
+          <w:b/>
+          <w:bCs/>
+          <w:sz w:val="28"/>
+          <w:szCs w:val="28"/>
+        </w:rPr>
+      </w:pPr>
+      <w:r>
+        <w:rPr>
+          <w:b/>
+          <w:bCs/>
+          <w:sz w:val="28"/>
+          <w:szCs w:val="28"/>
+        </w:rPr>
+        <w:t>Anticipated Business Benefits</w:t>
       </w:r>
     </w:p>
     <w:p>
       <w:pPr>
-        <w:numPr>
-          <w:ilvl w:val="2"/>
-          <w:numId w:val="2"/>
-        </w:numPr>
-      </w:pPr>
-      <w:r>
-        <w:t>Evaluate Feasibility</w:t>
+        <w:spacing w:line="240" w:lineRule="auto"/>
+        <w:rPr>
+          <w:b/>
+          <w:bCs/>
+          <w:sz w:val="28"/>
+          <w:szCs w:val="28"/>
+          <w:u w:val="single"/>
+        </w:rPr>
+      </w:pPr>
+      <w:r>
+        <w:rPr>
+          <w:b/>
+          <w:bCs/>
+          <w:u w:val="single"/>
+        </w:rPr>
+        <w:t>Primary Benefits</w:t>
+      </w:r>
+      <w:r>
+        <w:t>:</w:t>
       </w:r>
     </w:p>
     <w:p>
       <w:pPr>
+        <w:pStyle w:val="ListParagraph"/>
         <w:numPr>
-          <w:ilvl w:val="3"/>
-          <w:numId w:val="2"/>
+          <w:ilvl w:val="0"/>
+          <w:numId w:val="10"/>
         </w:numPr>
       </w:pPr>
       <w:r>
-        <w:t>Cultural/Organizational</w:t>
+        <w:t>Keeping everything in one place makes it easy for everyone to find what they need.</w:t>
       </w:r>
     </w:p>
     <w:p>
       <w:pPr>
+        <w:pStyle w:val="ListParagraph"/>
         <w:numPr>
-          <w:ilvl w:val="3"/>
-          <w:numId w:val="2"/>
+          <w:ilvl w:val="0"/>
+          <w:numId w:val="10"/>
         </w:numPr>
       </w:pPr>
       <w:r>
-        <w:t>Technological</w:t>
+        <w:t>Makes communication easier with reminders and announcements that won’t get lost.</w:t>
       </w:r>
     </w:p>
     <w:p>
       <w:pPr>
+        <w:pStyle w:val="ListParagraph"/>
         <w:numPr>
-          <w:ilvl w:val="3"/>
-          <w:numId w:val="2"/>
+          <w:ilvl w:val="0"/>
+          <w:numId w:val="10"/>
         </w:numPr>
       </w:pPr>
       <w:r>
-        <w:t>Schedule</w:t>
+        <w:t xml:space="preserve">Saves time on admin work by tracking attendance and meetings </w:t>
+      </w:r>
+      <w:r>
+        <w:t>more efficiently.</w:t>
       </w:r>
     </w:p>
     <w:p>
       <w:pPr>
-        <w:numPr>
-          <w:ilvl w:val="3"/>
-          <w:numId w:val="2"/>
-        </w:numPr>
-      </w:pPr>
-      <w:r>
-        <w:t>Resource (team members’ talents)</w:t>
+        <w:spacing w:line="240" w:lineRule="auto"/>
+        <w:rPr>
+          <w:sz w:val="28"/>
+          <w:szCs w:val="28"/>
+        </w:rPr>
+      </w:pPr>
+      <w:r>
+        <w:rPr>
+          <w:b/>
+          <w:bCs/>
+          <w:u w:val="single"/>
+        </w:rPr>
+        <w:lastRenderedPageBreak/>
+        <w:t>Expected Improvements</w:t>
+      </w:r>
+      <w:r>
+        <w:rPr>
+          <w:sz w:val="28"/>
+          <w:szCs w:val="28"/>
+        </w:rPr>
+        <w:t xml:space="preserve">: </w:t>
       </w:r>
     </w:p>
     <w:p>
       <w:pPr>
+        <w:pStyle w:val="ListParagraph"/>
         <w:numPr>
-          <w:ilvl w:val="2"/>
-          <w:numId w:val="2"/>
+          <w:ilvl w:val="0"/>
+          <w:numId w:val="11"/>
         </w:numPr>
-      </w:pPr>
-      <w:r>
-        <w:t>Document Constraints and Limitations</w:t>
+        <w:spacing w:line="240" w:lineRule="auto"/>
+      </w:pPr>
+      <w:r>
+        <w:t>Cuts down time spent on admin task</w:t>
+      </w:r>
+      <w:r>
+        <w:t>s by more than half.</w:t>
       </w:r>
     </w:p>
     <w:p>
       <w:pPr>
+        <w:pStyle w:val="ListParagraph"/>
         <w:numPr>
           <w:ilvl w:val="0"/>
-          <w:numId w:val="2"/>
+          <w:numId w:val="11"/>
         </w:numPr>
-      </w:pPr>
-      <w:r>
-        <w:t>Initial Context Diagram for the system</w:t>
+        <w:spacing w:line="240" w:lineRule="auto"/>
+      </w:pPr>
+      <w:r>
+        <w:t>Gets more members to attend meetings since the reminders will be harder to miss.</w:t>
       </w:r>
     </w:p>
-    <w:p/>
+    <w:p>
+      <w:pPr>
+        <w:pStyle w:val="ListParagraph"/>
+        <w:numPr>
+          <w:ilvl w:val="0"/>
+          <w:numId w:val="11"/>
+        </w:numPr>
+        <w:spacing w:line="240" w:lineRule="auto"/>
+      </w:pPr>
+      <w:r>
+        <w:t xml:space="preserve">Prevents data from being lost </w:t>
+      </w:r>
+      <w:r>
+        <w:t>through centralized storage.</w:t>
+      </w:r>
+    </w:p>
+    <w:p>
+      <w:pPr>
+        <w:pStyle w:val="ListParagraph"/>
+        <w:numPr>
+          <w:ilvl w:val="0"/>
+          <w:numId w:val="11"/>
+        </w:numPr>
+        <w:spacing w:line="240" w:lineRule="auto"/>
+      </w:pPr>
+      <w:proofErr w:type="gramStart"/>
+      <w:r>
+        <w:t>Increases</w:t>
+      </w:r>
+      <w:proofErr w:type="gramEnd"/>
+      <w:r>
+        <w:t xml:space="preserve"> member engagement with important announcements and events.</w:t>
+      </w:r>
+    </w:p>
+    <w:p>
+      <w:pPr>
+        <w:pStyle w:val="ListParagraph"/>
+        <w:numPr>
+          <w:ilvl w:val="0"/>
+          <w:numId w:val="11"/>
+        </w:numPr>
+        <w:spacing w:line="240" w:lineRule="auto"/>
+      </w:pPr>
+      <w:r>
+        <w:t xml:space="preserve">Save about 5-8 hours a week that usually </w:t>
+      </w:r>
+      <w:proofErr w:type="gramStart"/>
+      <w:r>
+        <w:t>go</w:t>
+      </w:r>
+      <w:proofErr w:type="gramEnd"/>
+      <w:r>
+        <w:t xml:space="preserve"> into organizing and tracking manually.</w:t>
+      </w:r>
+    </w:p>
+    <w:p>
+      <w:pPr>
+        <w:spacing w:line="240" w:lineRule="auto"/>
+      </w:pPr>
+    </w:p>
+    <w:p>
+      <w:pPr>
+        <w:spacing w:line="240" w:lineRule="auto"/>
+        <w:rPr>
+          <w:b/>
+          <w:bCs/>
+          <w:sz w:val="28"/>
+          <w:szCs w:val="28"/>
+        </w:rPr>
+      </w:pPr>
+      <w:r>
+        <w:rPr>
+          <w:b/>
+          <w:bCs/>
+          <w:sz w:val="28"/>
+          <w:szCs w:val="28"/>
+        </w:rPr>
+        <w:t>System Capabilities</w:t>
+      </w:r>
+    </w:p>
+    <w:p>
+      <w:pPr>
+        <w:spacing w:line="240" w:lineRule="auto"/>
+      </w:pPr>
+      <w:r>
+        <w:t xml:space="preserve">The </w:t>
+      </w:r>
+      <w:r>
+        <w:t xml:space="preserve">proposed </w:t>
+      </w:r>
+      <w:proofErr w:type="spellStart"/>
+      <w:r>
+        <w:t>Lajna</w:t>
+      </w:r>
+      <w:proofErr w:type="spellEnd"/>
+      <w:r>
+        <w:t xml:space="preserve"> Management System will provide </w:t>
+      </w:r>
+      <w:r>
+        <w:t>the following capabilities:</w:t>
+      </w:r>
+    </w:p>
+    <w:p>
+      <w:pPr>
+        <w:spacing w:line="240" w:lineRule="auto"/>
+      </w:pPr>
+    </w:p>
+    <w:p>
+      <w:pPr>
+        <w:spacing w:line="240" w:lineRule="auto"/>
+        <w:rPr>
+          <w:b/>
+          <w:bCs/>
+          <w:sz w:val="28"/>
+          <w:szCs w:val="28"/>
+        </w:rPr>
+      </w:pPr>
+      <w:r>
+        <w:rPr>
+          <w:b/>
+          <w:bCs/>
+          <w:sz w:val="28"/>
+          <w:szCs w:val="28"/>
+        </w:rPr>
+        <w:t>Risk Analysis</w:t>
+      </w:r>
+    </w:p>
+    <w:p>
+      <w:pPr>
+        <w:pStyle w:val="ListParagraph"/>
+        <w:numPr>
+          <w:ilvl w:val="0"/>
+          <w:numId w:val="3"/>
+        </w:numPr>
+        <w:spacing w:line="240" w:lineRule="auto"/>
+        <w:rPr>
+          <w:b/>
+          <w:bCs/>
+          <w:sz w:val="28"/>
+          <w:szCs w:val="28"/>
+        </w:rPr>
+      </w:pPr>
+      <w:r>
+        <w:rPr>
+          <w:b/>
+          <w:bCs/>
+          <w:sz w:val="28"/>
+          <w:szCs w:val="28"/>
+        </w:rPr>
+        <w:t>Evaluate Feasibility</w:t>
+      </w:r>
+    </w:p>
+    <w:p>
+      <w:pPr>
+        <w:pStyle w:val="ListParagraph"/>
+        <w:numPr>
+          <w:ilvl w:val="0"/>
+          <w:numId w:val="5"/>
+        </w:numPr>
+        <w:spacing w:line="240" w:lineRule="auto"/>
+        <w:rPr>
+          <w:b/>
+          <w:bCs/>
+          <w:sz w:val="28"/>
+          <w:szCs w:val="28"/>
+        </w:rPr>
+      </w:pPr>
+      <w:r>
+        <w:rPr>
+          <w:b/>
+          <w:bCs/>
+          <w:sz w:val="28"/>
+          <w:szCs w:val="28"/>
+        </w:rPr>
+        <w:t>Cultural/Organizational</w:t>
+      </w:r>
+    </w:p>
+    <w:p>
+      <w:pPr>
+        <w:pStyle w:val="ListParagraph"/>
+        <w:numPr>
+          <w:ilvl w:val="0"/>
+          <w:numId w:val="5"/>
+        </w:numPr>
+        <w:spacing w:line="240" w:lineRule="auto"/>
+        <w:rPr>
+          <w:b/>
+          <w:bCs/>
+          <w:sz w:val="28"/>
+          <w:szCs w:val="28"/>
+        </w:rPr>
+      </w:pPr>
+      <w:r>
+        <w:rPr>
+          <w:b/>
+          <w:bCs/>
+          <w:sz w:val="28"/>
+          <w:szCs w:val="28"/>
+        </w:rPr>
+        <w:t>Technological</w:t>
+      </w:r>
+    </w:p>
+    <w:p>
+      <w:pPr>
+        <w:pStyle w:val="ListParagraph"/>
+        <w:numPr>
+          <w:ilvl w:val="0"/>
+          <w:numId w:val="5"/>
+        </w:numPr>
+        <w:spacing w:line="240" w:lineRule="auto"/>
+        <w:rPr>
+          <w:b/>
+          <w:bCs/>
+          <w:sz w:val="28"/>
+          <w:szCs w:val="28"/>
+        </w:rPr>
+      </w:pPr>
+      <w:r>
+        <w:rPr>
+          <w:b/>
+          <w:bCs/>
+          <w:sz w:val="28"/>
+          <w:szCs w:val="28"/>
+        </w:rPr>
+        <w:t>Schedule</w:t>
+      </w:r>
+    </w:p>
+    <w:p>
+      <w:pPr>
+        <w:pStyle w:val="ListParagraph"/>
+        <w:numPr>
+          <w:ilvl w:val="0"/>
+          <w:numId w:val="5"/>
+        </w:numPr>
+        <w:spacing w:line="240" w:lineRule="auto"/>
+        <w:rPr>
+          <w:b/>
+          <w:bCs/>
+          <w:sz w:val="28"/>
+          <w:szCs w:val="28"/>
+        </w:rPr>
+      </w:pPr>
+      <w:r>
+        <w:rPr>
+          <w:b/>
+          <w:bCs/>
+          <w:sz w:val="28"/>
+          <w:szCs w:val="28"/>
+        </w:rPr>
+        <w:t>Resource (team members’ talents)</w:t>
+      </w:r>
+    </w:p>
+    <w:p>
+      <w:pPr>
+        <w:pStyle w:val="ListParagraph"/>
+        <w:spacing w:line="240" w:lineRule="auto"/>
+        <w:ind w:left="1440"/>
+        <w:rPr>
+          <w:b/>
+          <w:bCs/>
+          <w:sz w:val="28"/>
+          <w:szCs w:val="28"/>
+        </w:rPr>
+      </w:pPr>
+    </w:p>
+    <w:p>
+      <w:pPr>
+        <w:pStyle w:val="ListParagraph"/>
+        <w:numPr>
+          <w:ilvl w:val="0"/>
+          <w:numId w:val="3"/>
+        </w:numPr>
+        <w:spacing w:line="240" w:lineRule="auto"/>
+        <w:rPr>
+          <w:b/>
+          <w:sz w:val="28"/>
+          <w:szCs w:val="28"/>
+        </w:rPr>
+      </w:pPr>
+      <w:r>
+        <w:rPr>
+          <w:b/>
+          <w:bCs/>
+          <w:sz w:val="28"/>
+          <w:szCs w:val="28"/>
+        </w:rPr>
+        <w:t>Document Constraints and Limitations</w:t>
+      </w:r>
+    </w:p>
     <w:sectPr>
       <w:pgSz w:w="12240" w:h="15840"/>
       <w:pgMar w:top="1440" w:right="1440" w:bottom="1440" w:left="1440" w:header="720" w:footer="720" w:gutter="0"/>
@@ -445,11 +1038,1030 @@
       </w:rPr>
     </w:lvl>
   </w:abstractNum>
+  <w:abstractNum w:abstractNumId="2" w15:restartNumberingAfterBreak="0">
+    <w:nsid w:val="1CCB56C2"/>
+    <w:multiLevelType w:val="hybridMultilevel"/>
+    <w:tmpl w:val="40CC35F4"/>
+    <w:lvl w:ilvl="0" w:tplc="04090001">
+      <w:start w:val="1"/>
+      <w:numFmt w:val="bullet"/>
+      <w:lvlText w:val=""/>
+      <w:lvlJc w:val="left"/>
+      <w:pPr>
+        <w:ind w:left="720" w:hanging="360"/>
+      </w:pPr>
+      <w:rPr>
+        <w:rFonts w:ascii="Symbol" w:hAnsi="Symbol" w:hint="default"/>
+      </w:rPr>
+    </w:lvl>
+    <w:lvl w:ilvl="1" w:tplc="04090003" w:tentative="1">
+      <w:start w:val="1"/>
+      <w:numFmt w:val="bullet"/>
+      <w:lvlText w:val="o"/>
+      <w:lvlJc w:val="left"/>
+      <w:pPr>
+        <w:ind w:left="1440" w:hanging="360"/>
+      </w:pPr>
+      <w:rPr>
+        <w:rFonts w:ascii="Courier New" w:hAnsi="Courier New" w:cs="Courier New" w:hint="default"/>
+      </w:rPr>
+    </w:lvl>
+    <w:lvl w:ilvl="2" w:tplc="04090005" w:tentative="1">
+      <w:start w:val="1"/>
+      <w:numFmt w:val="bullet"/>
+      <w:lvlText w:val=""/>
+      <w:lvlJc w:val="left"/>
+      <w:pPr>
+        <w:ind w:left="2160" w:hanging="360"/>
+      </w:pPr>
+      <w:rPr>
+        <w:rFonts w:ascii="Wingdings" w:hAnsi="Wingdings" w:hint="default"/>
+      </w:rPr>
+    </w:lvl>
+    <w:lvl w:ilvl="3" w:tplc="04090001" w:tentative="1">
+      <w:start w:val="1"/>
+      <w:numFmt w:val="bullet"/>
+      <w:lvlText w:val=""/>
+      <w:lvlJc w:val="left"/>
+      <w:pPr>
+        <w:ind w:left="2880" w:hanging="360"/>
+      </w:pPr>
+      <w:rPr>
+        <w:rFonts w:ascii="Symbol" w:hAnsi="Symbol" w:hint="default"/>
+      </w:rPr>
+    </w:lvl>
+    <w:lvl w:ilvl="4" w:tplc="04090003" w:tentative="1">
+      <w:start w:val="1"/>
+      <w:numFmt w:val="bullet"/>
+      <w:lvlText w:val="o"/>
+      <w:lvlJc w:val="left"/>
+      <w:pPr>
+        <w:ind w:left="3600" w:hanging="360"/>
+      </w:pPr>
+      <w:rPr>
+        <w:rFonts w:ascii="Courier New" w:hAnsi="Courier New" w:cs="Courier New" w:hint="default"/>
+      </w:rPr>
+    </w:lvl>
+    <w:lvl w:ilvl="5" w:tplc="04090005" w:tentative="1">
+      <w:start w:val="1"/>
+      <w:numFmt w:val="bullet"/>
+      <w:lvlText w:val=""/>
+      <w:lvlJc w:val="left"/>
+      <w:pPr>
+        <w:ind w:left="4320" w:hanging="360"/>
+      </w:pPr>
+      <w:rPr>
+        <w:rFonts w:ascii="Wingdings" w:hAnsi="Wingdings" w:hint="default"/>
+      </w:rPr>
+    </w:lvl>
+    <w:lvl w:ilvl="6" w:tplc="04090001" w:tentative="1">
+      <w:start w:val="1"/>
+      <w:numFmt w:val="bullet"/>
+      <w:lvlText w:val=""/>
+      <w:lvlJc w:val="left"/>
+      <w:pPr>
+        <w:ind w:left="5040" w:hanging="360"/>
+      </w:pPr>
+      <w:rPr>
+        <w:rFonts w:ascii="Symbol" w:hAnsi="Symbol" w:hint="default"/>
+      </w:rPr>
+    </w:lvl>
+    <w:lvl w:ilvl="7" w:tplc="04090003" w:tentative="1">
+      <w:start w:val="1"/>
+      <w:numFmt w:val="bullet"/>
+      <w:lvlText w:val="o"/>
+      <w:lvlJc w:val="left"/>
+      <w:pPr>
+        <w:ind w:left="5760" w:hanging="360"/>
+      </w:pPr>
+      <w:rPr>
+        <w:rFonts w:ascii="Courier New" w:hAnsi="Courier New" w:cs="Courier New" w:hint="default"/>
+      </w:rPr>
+    </w:lvl>
+    <w:lvl w:ilvl="8" w:tplc="04090005" w:tentative="1">
+      <w:start w:val="1"/>
+      <w:numFmt w:val="bullet"/>
+      <w:lvlText w:val=""/>
+      <w:lvlJc w:val="left"/>
+      <w:pPr>
+        <w:ind w:left="6480" w:hanging="360"/>
+      </w:pPr>
+      <w:rPr>
+        <w:rFonts w:ascii="Wingdings" w:hAnsi="Wingdings" w:hint="default"/>
+      </w:rPr>
+    </w:lvl>
+  </w:abstractNum>
+  <w:abstractNum w:abstractNumId="3" w15:restartNumberingAfterBreak="0">
+    <w:nsid w:val="1CEE1B35"/>
+    <w:multiLevelType w:val="hybridMultilevel"/>
+    <w:tmpl w:val="F8241BDE"/>
+    <w:lvl w:ilvl="0" w:tplc="04090001">
+      <w:start w:val="1"/>
+      <w:numFmt w:val="bullet"/>
+      <w:lvlText w:val=""/>
+      <w:lvlJc w:val="left"/>
+      <w:pPr>
+        <w:ind w:left="720" w:hanging="360"/>
+      </w:pPr>
+      <w:rPr>
+        <w:rFonts w:ascii="Symbol" w:hAnsi="Symbol" w:hint="default"/>
+      </w:rPr>
+    </w:lvl>
+    <w:lvl w:ilvl="1" w:tplc="04090003" w:tentative="1">
+      <w:start w:val="1"/>
+      <w:numFmt w:val="bullet"/>
+      <w:lvlText w:val="o"/>
+      <w:lvlJc w:val="left"/>
+      <w:pPr>
+        <w:ind w:left="1440" w:hanging="360"/>
+      </w:pPr>
+      <w:rPr>
+        <w:rFonts w:ascii="Courier New" w:hAnsi="Courier New" w:cs="Courier New" w:hint="default"/>
+      </w:rPr>
+    </w:lvl>
+    <w:lvl w:ilvl="2" w:tplc="04090005" w:tentative="1">
+      <w:start w:val="1"/>
+      <w:numFmt w:val="bullet"/>
+      <w:lvlText w:val=""/>
+      <w:lvlJc w:val="left"/>
+      <w:pPr>
+        <w:ind w:left="2160" w:hanging="360"/>
+      </w:pPr>
+      <w:rPr>
+        <w:rFonts w:ascii="Wingdings" w:hAnsi="Wingdings" w:hint="default"/>
+      </w:rPr>
+    </w:lvl>
+    <w:lvl w:ilvl="3" w:tplc="04090001" w:tentative="1">
+      <w:start w:val="1"/>
+      <w:numFmt w:val="bullet"/>
+      <w:lvlText w:val=""/>
+      <w:lvlJc w:val="left"/>
+      <w:pPr>
+        <w:ind w:left="2880" w:hanging="360"/>
+      </w:pPr>
+      <w:rPr>
+        <w:rFonts w:ascii="Symbol" w:hAnsi="Symbol" w:hint="default"/>
+      </w:rPr>
+    </w:lvl>
+    <w:lvl w:ilvl="4" w:tplc="04090003" w:tentative="1">
+      <w:start w:val="1"/>
+      <w:numFmt w:val="bullet"/>
+      <w:lvlText w:val="o"/>
+      <w:lvlJc w:val="left"/>
+      <w:pPr>
+        <w:ind w:left="3600" w:hanging="360"/>
+      </w:pPr>
+      <w:rPr>
+        <w:rFonts w:ascii="Courier New" w:hAnsi="Courier New" w:cs="Courier New" w:hint="default"/>
+      </w:rPr>
+    </w:lvl>
+    <w:lvl w:ilvl="5" w:tplc="04090005" w:tentative="1">
+      <w:start w:val="1"/>
+      <w:numFmt w:val="bullet"/>
+      <w:lvlText w:val=""/>
+      <w:lvlJc w:val="left"/>
+      <w:pPr>
+        <w:ind w:left="4320" w:hanging="360"/>
+      </w:pPr>
+      <w:rPr>
+        <w:rFonts w:ascii="Wingdings" w:hAnsi="Wingdings" w:hint="default"/>
+      </w:rPr>
+    </w:lvl>
+    <w:lvl w:ilvl="6" w:tplc="04090001" w:tentative="1">
+      <w:start w:val="1"/>
+      <w:numFmt w:val="bullet"/>
+      <w:lvlText w:val=""/>
+      <w:lvlJc w:val="left"/>
+      <w:pPr>
+        <w:ind w:left="5040" w:hanging="360"/>
+      </w:pPr>
+      <w:rPr>
+        <w:rFonts w:ascii="Symbol" w:hAnsi="Symbol" w:hint="default"/>
+      </w:rPr>
+    </w:lvl>
+    <w:lvl w:ilvl="7" w:tplc="04090003" w:tentative="1">
+      <w:start w:val="1"/>
+      <w:numFmt w:val="bullet"/>
+      <w:lvlText w:val="o"/>
+      <w:lvlJc w:val="left"/>
+      <w:pPr>
+        <w:ind w:left="5760" w:hanging="360"/>
+      </w:pPr>
+      <w:rPr>
+        <w:rFonts w:ascii="Courier New" w:hAnsi="Courier New" w:cs="Courier New" w:hint="default"/>
+      </w:rPr>
+    </w:lvl>
+    <w:lvl w:ilvl="8" w:tplc="04090005" w:tentative="1">
+      <w:start w:val="1"/>
+      <w:numFmt w:val="bullet"/>
+      <w:lvlText w:val=""/>
+      <w:lvlJc w:val="left"/>
+      <w:pPr>
+        <w:ind w:left="6480" w:hanging="360"/>
+      </w:pPr>
+      <w:rPr>
+        <w:rFonts w:ascii="Wingdings" w:hAnsi="Wingdings" w:hint="default"/>
+      </w:rPr>
+    </w:lvl>
+  </w:abstractNum>
+  <w:abstractNum w:abstractNumId="4" w15:restartNumberingAfterBreak="0">
+    <w:nsid w:val="25B96739"/>
+    <w:multiLevelType w:val="multilevel"/>
+    <w:tmpl w:val="4704D89E"/>
+    <w:styleLink w:val="CurrentList2"/>
+    <w:lvl w:ilvl="0">
+      <w:start w:val="1"/>
+      <w:numFmt w:val="bullet"/>
+      <w:lvlText w:val=""/>
+      <w:lvlJc w:val="left"/>
+      <w:pPr>
+        <w:ind w:left="720" w:hanging="360"/>
+      </w:pPr>
+      <w:rPr>
+        <w:rFonts w:ascii="Wingdings" w:hAnsi="Wingdings" w:hint="default"/>
+      </w:rPr>
+    </w:lvl>
+    <w:lvl w:ilvl="1">
+      <w:start w:val="1"/>
+      <w:numFmt w:val="bullet"/>
+      <w:lvlText w:val="o"/>
+      <w:lvlJc w:val="left"/>
+      <w:pPr>
+        <w:ind w:left="1440" w:hanging="360"/>
+      </w:pPr>
+      <w:rPr>
+        <w:rFonts w:ascii="Courier New" w:hAnsi="Courier New" w:cs="Courier New" w:hint="default"/>
+      </w:rPr>
+    </w:lvl>
+    <w:lvl w:ilvl="2">
+      <w:start w:val="1"/>
+      <w:numFmt w:val="bullet"/>
+      <w:lvlText w:val=""/>
+      <w:lvlJc w:val="left"/>
+      <w:pPr>
+        <w:ind w:left="2160" w:hanging="360"/>
+      </w:pPr>
+      <w:rPr>
+        <w:rFonts w:ascii="Wingdings" w:hAnsi="Wingdings" w:hint="default"/>
+      </w:rPr>
+    </w:lvl>
+    <w:lvl w:ilvl="3">
+      <w:start w:val="1"/>
+      <w:numFmt w:val="bullet"/>
+      <w:lvlText w:val=""/>
+      <w:lvlJc w:val="left"/>
+      <w:pPr>
+        <w:ind w:left="2880" w:hanging="360"/>
+      </w:pPr>
+      <w:rPr>
+        <w:rFonts w:ascii="Symbol" w:hAnsi="Symbol" w:hint="default"/>
+      </w:rPr>
+    </w:lvl>
+    <w:lvl w:ilvl="4">
+      <w:start w:val="1"/>
+      <w:numFmt w:val="bullet"/>
+      <w:lvlText w:val="o"/>
+      <w:lvlJc w:val="left"/>
+      <w:pPr>
+        <w:ind w:left="3600" w:hanging="360"/>
+      </w:pPr>
+      <w:rPr>
+        <w:rFonts w:ascii="Courier New" w:hAnsi="Courier New" w:cs="Courier New" w:hint="default"/>
+      </w:rPr>
+    </w:lvl>
+    <w:lvl w:ilvl="5">
+      <w:start w:val="1"/>
+      <w:numFmt w:val="bullet"/>
+      <w:lvlText w:val=""/>
+      <w:lvlJc w:val="left"/>
+      <w:pPr>
+        <w:ind w:left="4320" w:hanging="360"/>
+      </w:pPr>
+      <w:rPr>
+        <w:rFonts w:ascii="Wingdings" w:hAnsi="Wingdings" w:hint="default"/>
+      </w:rPr>
+    </w:lvl>
+    <w:lvl w:ilvl="6">
+      <w:start w:val="1"/>
+      <w:numFmt w:val="bullet"/>
+      <w:lvlText w:val=""/>
+      <w:lvlJc w:val="left"/>
+      <w:pPr>
+        <w:ind w:left="5040" w:hanging="360"/>
+      </w:pPr>
+      <w:rPr>
+        <w:rFonts w:ascii="Symbol" w:hAnsi="Symbol" w:hint="default"/>
+      </w:rPr>
+    </w:lvl>
+    <w:lvl w:ilvl="7">
+      <w:start w:val="1"/>
+      <w:numFmt w:val="bullet"/>
+      <w:lvlText w:val="o"/>
+      <w:lvlJc w:val="left"/>
+      <w:pPr>
+        <w:ind w:left="5760" w:hanging="360"/>
+      </w:pPr>
+      <w:rPr>
+        <w:rFonts w:ascii="Courier New" w:hAnsi="Courier New" w:cs="Courier New" w:hint="default"/>
+      </w:rPr>
+    </w:lvl>
+    <w:lvl w:ilvl="8">
+      <w:start w:val="1"/>
+      <w:numFmt w:val="bullet"/>
+      <w:lvlText w:val=""/>
+      <w:lvlJc w:val="left"/>
+      <w:pPr>
+        <w:ind w:left="6480" w:hanging="360"/>
+      </w:pPr>
+      <w:rPr>
+        <w:rFonts w:ascii="Wingdings" w:hAnsi="Wingdings" w:hint="default"/>
+      </w:rPr>
+    </w:lvl>
+  </w:abstractNum>
+  <w:abstractNum w:abstractNumId="5" w15:restartNumberingAfterBreak="0">
+    <w:nsid w:val="291D012D"/>
+    <w:multiLevelType w:val="hybridMultilevel"/>
+    <w:tmpl w:val="89305EEC"/>
+    <w:lvl w:ilvl="0" w:tplc="04090001">
+      <w:start w:val="1"/>
+      <w:numFmt w:val="bullet"/>
+      <w:lvlText w:val=""/>
+      <w:lvlJc w:val="left"/>
+      <w:pPr>
+        <w:ind w:left="720" w:hanging="360"/>
+      </w:pPr>
+      <w:rPr>
+        <w:rFonts w:ascii="Symbol" w:hAnsi="Symbol" w:hint="default"/>
+      </w:rPr>
+    </w:lvl>
+    <w:lvl w:ilvl="1" w:tplc="04090003" w:tentative="1">
+      <w:start w:val="1"/>
+      <w:numFmt w:val="bullet"/>
+      <w:lvlText w:val="o"/>
+      <w:lvlJc w:val="left"/>
+      <w:pPr>
+        <w:ind w:left="1440" w:hanging="360"/>
+      </w:pPr>
+      <w:rPr>
+        <w:rFonts w:ascii="Courier New" w:hAnsi="Courier New" w:cs="Courier New" w:hint="default"/>
+      </w:rPr>
+    </w:lvl>
+    <w:lvl w:ilvl="2" w:tplc="04090005" w:tentative="1">
+      <w:start w:val="1"/>
+      <w:numFmt w:val="bullet"/>
+      <w:lvlText w:val=""/>
+      <w:lvlJc w:val="left"/>
+      <w:pPr>
+        <w:ind w:left="2160" w:hanging="360"/>
+      </w:pPr>
+      <w:rPr>
+        <w:rFonts w:ascii="Wingdings" w:hAnsi="Wingdings" w:hint="default"/>
+      </w:rPr>
+    </w:lvl>
+    <w:lvl w:ilvl="3" w:tplc="04090001" w:tentative="1">
+      <w:start w:val="1"/>
+      <w:numFmt w:val="bullet"/>
+      <w:lvlText w:val=""/>
+      <w:lvlJc w:val="left"/>
+      <w:pPr>
+        <w:ind w:left="2880" w:hanging="360"/>
+      </w:pPr>
+      <w:rPr>
+        <w:rFonts w:ascii="Symbol" w:hAnsi="Symbol" w:hint="default"/>
+      </w:rPr>
+    </w:lvl>
+    <w:lvl w:ilvl="4" w:tplc="04090003" w:tentative="1">
+      <w:start w:val="1"/>
+      <w:numFmt w:val="bullet"/>
+      <w:lvlText w:val="o"/>
+      <w:lvlJc w:val="left"/>
+      <w:pPr>
+        <w:ind w:left="3600" w:hanging="360"/>
+      </w:pPr>
+      <w:rPr>
+        <w:rFonts w:ascii="Courier New" w:hAnsi="Courier New" w:cs="Courier New" w:hint="default"/>
+      </w:rPr>
+    </w:lvl>
+    <w:lvl w:ilvl="5" w:tplc="04090005" w:tentative="1">
+      <w:start w:val="1"/>
+      <w:numFmt w:val="bullet"/>
+      <w:lvlText w:val=""/>
+      <w:lvlJc w:val="left"/>
+      <w:pPr>
+        <w:ind w:left="4320" w:hanging="360"/>
+      </w:pPr>
+      <w:rPr>
+        <w:rFonts w:ascii="Wingdings" w:hAnsi="Wingdings" w:hint="default"/>
+      </w:rPr>
+    </w:lvl>
+    <w:lvl w:ilvl="6" w:tplc="04090001" w:tentative="1">
+      <w:start w:val="1"/>
+      <w:numFmt w:val="bullet"/>
+      <w:lvlText w:val=""/>
+      <w:lvlJc w:val="left"/>
+      <w:pPr>
+        <w:ind w:left="5040" w:hanging="360"/>
+      </w:pPr>
+      <w:rPr>
+        <w:rFonts w:ascii="Symbol" w:hAnsi="Symbol" w:hint="default"/>
+      </w:rPr>
+    </w:lvl>
+    <w:lvl w:ilvl="7" w:tplc="04090003" w:tentative="1">
+      <w:start w:val="1"/>
+      <w:numFmt w:val="bullet"/>
+      <w:lvlText w:val="o"/>
+      <w:lvlJc w:val="left"/>
+      <w:pPr>
+        <w:ind w:left="5760" w:hanging="360"/>
+      </w:pPr>
+      <w:rPr>
+        <w:rFonts w:ascii="Courier New" w:hAnsi="Courier New" w:cs="Courier New" w:hint="default"/>
+      </w:rPr>
+    </w:lvl>
+    <w:lvl w:ilvl="8" w:tplc="04090005" w:tentative="1">
+      <w:start w:val="1"/>
+      <w:numFmt w:val="bullet"/>
+      <w:lvlText w:val=""/>
+      <w:lvlJc w:val="left"/>
+      <w:pPr>
+        <w:ind w:left="6480" w:hanging="360"/>
+      </w:pPr>
+      <w:rPr>
+        <w:rFonts w:ascii="Wingdings" w:hAnsi="Wingdings" w:hint="default"/>
+      </w:rPr>
+    </w:lvl>
+  </w:abstractNum>
+  <w:abstractNum w:abstractNumId="6" w15:restartNumberingAfterBreak="0">
+    <w:nsid w:val="3D9A6B65"/>
+    <w:multiLevelType w:val="hybridMultilevel"/>
+    <w:tmpl w:val="1E3C4E52"/>
+    <w:lvl w:ilvl="0" w:tplc="04090005">
+      <w:start w:val="1"/>
+      <w:numFmt w:val="bullet"/>
+      <w:lvlText w:val=""/>
+      <w:lvlJc w:val="left"/>
+      <w:pPr>
+        <w:ind w:left="1440" w:hanging="360"/>
+      </w:pPr>
+      <w:rPr>
+        <w:rFonts w:ascii="Wingdings" w:hAnsi="Wingdings" w:hint="default"/>
+      </w:rPr>
+    </w:lvl>
+    <w:lvl w:ilvl="1" w:tplc="FFFFFFFF" w:tentative="1">
+      <w:start w:val="1"/>
+      <w:numFmt w:val="bullet"/>
+      <w:lvlText w:val="o"/>
+      <w:lvlJc w:val="left"/>
+      <w:pPr>
+        <w:ind w:left="2160" w:hanging="360"/>
+      </w:pPr>
+      <w:rPr>
+        <w:rFonts w:ascii="Courier New" w:hAnsi="Courier New" w:cs="Courier New" w:hint="default"/>
+      </w:rPr>
+    </w:lvl>
+    <w:lvl w:ilvl="2" w:tplc="FFFFFFFF" w:tentative="1">
+      <w:start w:val="1"/>
+      <w:numFmt w:val="bullet"/>
+      <w:lvlText w:val=""/>
+      <w:lvlJc w:val="left"/>
+      <w:pPr>
+        <w:ind w:left="2880" w:hanging="360"/>
+      </w:pPr>
+      <w:rPr>
+        <w:rFonts w:ascii="Wingdings" w:hAnsi="Wingdings" w:hint="default"/>
+      </w:rPr>
+    </w:lvl>
+    <w:lvl w:ilvl="3" w:tplc="FFFFFFFF" w:tentative="1">
+      <w:start w:val="1"/>
+      <w:numFmt w:val="bullet"/>
+      <w:lvlText w:val=""/>
+      <w:lvlJc w:val="left"/>
+      <w:pPr>
+        <w:ind w:left="3600" w:hanging="360"/>
+      </w:pPr>
+      <w:rPr>
+        <w:rFonts w:ascii="Symbol" w:hAnsi="Symbol" w:hint="default"/>
+      </w:rPr>
+    </w:lvl>
+    <w:lvl w:ilvl="4" w:tplc="FFFFFFFF" w:tentative="1">
+      <w:start w:val="1"/>
+      <w:numFmt w:val="bullet"/>
+      <w:lvlText w:val="o"/>
+      <w:lvlJc w:val="left"/>
+      <w:pPr>
+        <w:ind w:left="4320" w:hanging="360"/>
+      </w:pPr>
+      <w:rPr>
+        <w:rFonts w:ascii="Courier New" w:hAnsi="Courier New" w:cs="Courier New" w:hint="default"/>
+      </w:rPr>
+    </w:lvl>
+    <w:lvl w:ilvl="5" w:tplc="FFFFFFFF" w:tentative="1">
+      <w:start w:val="1"/>
+      <w:numFmt w:val="bullet"/>
+      <w:lvlText w:val=""/>
+      <w:lvlJc w:val="left"/>
+      <w:pPr>
+        <w:ind w:left="5040" w:hanging="360"/>
+      </w:pPr>
+      <w:rPr>
+        <w:rFonts w:ascii="Wingdings" w:hAnsi="Wingdings" w:hint="default"/>
+      </w:rPr>
+    </w:lvl>
+    <w:lvl w:ilvl="6" w:tplc="FFFFFFFF" w:tentative="1">
+      <w:start w:val="1"/>
+      <w:numFmt w:val="bullet"/>
+      <w:lvlText w:val=""/>
+      <w:lvlJc w:val="left"/>
+      <w:pPr>
+        <w:ind w:left="5760" w:hanging="360"/>
+      </w:pPr>
+      <w:rPr>
+        <w:rFonts w:ascii="Symbol" w:hAnsi="Symbol" w:hint="default"/>
+      </w:rPr>
+    </w:lvl>
+    <w:lvl w:ilvl="7" w:tplc="FFFFFFFF" w:tentative="1">
+      <w:start w:val="1"/>
+      <w:numFmt w:val="bullet"/>
+      <w:lvlText w:val="o"/>
+      <w:lvlJc w:val="left"/>
+      <w:pPr>
+        <w:ind w:left="6480" w:hanging="360"/>
+      </w:pPr>
+      <w:rPr>
+        <w:rFonts w:ascii="Courier New" w:hAnsi="Courier New" w:cs="Courier New" w:hint="default"/>
+      </w:rPr>
+    </w:lvl>
+    <w:lvl w:ilvl="8" w:tplc="FFFFFFFF" w:tentative="1">
+      <w:start w:val="1"/>
+      <w:numFmt w:val="bullet"/>
+      <w:lvlText w:val=""/>
+      <w:lvlJc w:val="left"/>
+      <w:pPr>
+        <w:ind w:left="7200" w:hanging="360"/>
+      </w:pPr>
+      <w:rPr>
+        <w:rFonts w:ascii="Wingdings" w:hAnsi="Wingdings" w:hint="default"/>
+      </w:rPr>
+    </w:lvl>
+  </w:abstractNum>
+  <w:abstractNum w:abstractNumId="7" w15:restartNumberingAfterBreak="0">
+    <w:nsid w:val="4CF80F91"/>
+    <w:multiLevelType w:val="hybridMultilevel"/>
+    <w:tmpl w:val="D6866EDC"/>
+    <w:lvl w:ilvl="0" w:tplc="0409000F">
+      <w:start w:val="1"/>
+      <w:numFmt w:val="decimal"/>
+      <w:lvlText w:val="%1."/>
+      <w:lvlJc w:val="left"/>
+      <w:pPr>
+        <w:ind w:left="720" w:hanging="360"/>
+      </w:pPr>
+    </w:lvl>
+    <w:lvl w:ilvl="1" w:tplc="04090019" w:tentative="1">
+      <w:start w:val="1"/>
+      <w:numFmt w:val="lowerLetter"/>
+      <w:lvlText w:val="%2."/>
+      <w:lvlJc w:val="left"/>
+      <w:pPr>
+        <w:ind w:left="1440" w:hanging="360"/>
+      </w:pPr>
+    </w:lvl>
+    <w:lvl w:ilvl="2" w:tplc="0409001B" w:tentative="1">
+      <w:start w:val="1"/>
+      <w:numFmt w:val="lowerRoman"/>
+      <w:lvlText w:val="%3."/>
+      <w:lvlJc w:val="right"/>
+      <w:pPr>
+        <w:ind w:left="2160" w:hanging="180"/>
+      </w:pPr>
+    </w:lvl>
+    <w:lvl w:ilvl="3" w:tplc="0409000F" w:tentative="1">
+      <w:start w:val="1"/>
+      <w:numFmt w:val="decimal"/>
+      <w:lvlText w:val="%4."/>
+      <w:lvlJc w:val="left"/>
+      <w:pPr>
+        <w:ind w:left="2880" w:hanging="360"/>
+      </w:pPr>
+    </w:lvl>
+    <w:lvl w:ilvl="4" w:tplc="04090019" w:tentative="1">
+      <w:start w:val="1"/>
+      <w:numFmt w:val="lowerLetter"/>
+      <w:lvlText w:val="%5."/>
+      <w:lvlJc w:val="left"/>
+      <w:pPr>
+        <w:ind w:left="3600" w:hanging="360"/>
+      </w:pPr>
+    </w:lvl>
+    <w:lvl w:ilvl="5" w:tplc="0409001B" w:tentative="1">
+      <w:start w:val="1"/>
+      <w:numFmt w:val="lowerRoman"/>
+      <w:lvlText w:val="%6."/>
+      <w:lvlJc w:val="right"/>
+      <w:pPr>
+        <w:ind w:left="4320" w:hanging="180"/>
+      </w:pPr>
+    </w:lvl>
+    <w:lvl w:ilvl="6" w:tplc="0409000F" w:tentative="1">
+      <w:start w:val="1"/>
+      <w:numFmt w:val="decimal"/>
+      <w:lvlText w:val="%7."/>
+      <w:lvlJc w:val="left"/>
+      <w:pPr>
+        <w:ind w:left="5040" w:hanging="360"/>
+      </w:pPr>
+    </w:lvl>
+    <w:lvl w:ilvl="7" w:tplc="04090019" w:tentative="1">
+      <w:start w:val="1"/>
+      <w:numFmt w:val="lowerLetter"/>
+      <w:lvlText w:val="%8."/>
+      <w:lvlJc w:val="left"/>
+      <w:pPr>
+        <w:ind w:left="5760" w:hanging="360"/>
+      </w:pPr>
+    </w:lvl>
+    <w:lvl w:ilvl="8" w:tplc="0409001B" w:tentative="1">
+      <w:start w:val="1"/>
+      <w:numFmt w:val="lowerRoman"/>
+      <w:lvlText w:val="%9."/>
+      <w:lvlJc w:val="right"/>
+      <w:pPr>
+        <w:ind w:left="6480" w:hanging="180"/>
+      </w:pPr>
+    </w:lvl>
+  </w:abstractNum>
+  <w:abstractNum w:abstractNumId="8" w15:restartNumberingAfterBreak="0">
+    <w:nsid w:val="708568B1"/>
+    <w:multiLevelType w:val="multilevel"/>
+    <w:tmpl w:val="40CC35F4"/>
+    <w:styleLink w:val="CurrentList1"/>
+    <w:lvl w:ilvl="0">
+      <w:start w:val="1"/>
+      <w:numFmt w:val="bullet"/>
+      <w:lvlText w:val=""/>
+      <w:lvlJc w:val="left"/>
+      <w:pPr>
+        <w:ind w:left="720" w:hanging="360"/>
+      </w:pPr>
+      <w:rPr>
+        <w:rFonts w:ascii="Symbol" w:hAnsi="Symbol" w:hint="default"/>
+      </w:rPr>
+    </w:lvl>
+    <w:lvl w:ilvl="1">
+      <w:start w:val="1"/>
+      <w:numFmt w:val="bullet"/>
+      <w:lvlText w:val="o"/>
+      <w:lvlJc w:val="left"/>
+      <w:pPr>
+        <w:ind w:left="1440" w:hanging="360"/>
+      </w:pPr>
+      <w:rPr>
+        <w:rFonts w:ascii="Courier New" w:hAnsi="Courier New" w:cs="Courier New" w:hint="default"/>
+      </w:rPr>
+    </w:lvl>
+    <w:lvl w:ilvl="2">
+      <w:start w:val="1"/>
+      <w:numFmt w:val="bullet"/>
+      <w:lvlText w:val=""/>
+      <w:lvlJc w:val="left"/>
+      <w:pPr>
+        <w:ind w:left="2160" w:hanging="360"/>
+      </w:pPr>
+      <w:rPr>
+        <w:rFonts w:ascii="Wingdings" w:hAnsi="Wingdings" w:hint="default"/>
+      </w:rPr>
+    </w:lvl>
+    <w:lvl w:ilvl="3">
+      <w:start w:val="1"/>
+      <w:numFmt w:val="bullet"/>
+      <w:lvlText w:val=""/>
+      <w:lvlJc w:val="left"/>
+      <w:pPr>
+        <w:ind w:left="2880" w:hanging="360"/>
+      </w:pPr>
+      <w:rPr>
+        <w:rFonts w:ascii="Symbol" w:hAnsi="Symbol" w:hint="default"/>
+      </w:rPr>
+    </w:lvl>
+    <w:lvl w:ilvl="4">
+      <w:start w:val="1"/>
+      <w:numFmt w:val="bullet"/>
+      <w:lvlText w:val="o"/>
+      <w:lvlJc w:val="left"/>
+      <w:pPr>
+        <w:ind w:left="3600" w:hanging="360"/>
+      </w:pPr>
+      <w:rPr>
+        <w:rFonts w:ascii="Courier New" w:hAnsi="Courier New" w:cs="Courier New" w:hint="default"/>
+      </w:rPr>
+    </w:lvl>
+    <w:lvl w:ilvl="5">
+      <w:start w:val="1"/>
+      <w:numFmt w:val="bullet"/>
+      <w:lvlText w:val=""/>
+      <w:lvlJc w:val="left"/>
+      <w:pPr>
+        <w:ind w:left="4320" w:hanging="360"/>
+      </w:pPr>
+      <w:rPr>
+        <w:rFonts w:ascii="Wingdings" w:hAnsi="Wingdings" w:hint="default"/>
+      </w:rPr>
+    </w:lvl>
+    <w:lvl w:ilvl="6">
+      <w:start w:val="1"/>
+      <w:numFmt w:val="bullet"/>
+      <w:lvlText w:val=""/>
+      <w:lvlJc w:val="left"/>
+      <w:pPr>
+        <w:ind w:left="5040" w:hanging="360"/>
+      </w:pPr>
+      <w:rPr>
+        <w:rFonts w:ascii="Symbol" w:hAnsi="Symbol" w:hint="default"/>
+      </w:rPr>
+    </w:lvl>
+    <w:lvl w:ilvl="7">
+      <w:start w:val="1"/>
+      <w:numFmt w:val="bullet"/>
+      <w:lvlText w:val="o"/>
+      <w:lvlJc w:val="left"/>
+      <w:pPr>
+        <w:ind w:left="5760" w:hanging="360"/>
+      </w:pPr>
+      <w:rPr>
+        <w:rFonts w:ascii="Courier New" w:hAnsi="Courier New" w:cs="Courier New" w:hint="default"/>
+      </w:rPr>
+    </w:lvl>
+    <w:lvl w:ilvl="8">
+      <w:start w:val="1"/>
+      <w:numFmt w:val="bullet"/>
+      <w:lvlText w:val=""/>
+      <w:lvlJc w:val="left"/>
+      <w:pPr>
+        <w:ind w:left="6480" w:hanging="360"/>
+      </w:pPr>
+      <w:rPr>
+        <w:rFonts w:ascii="Wingdings" w:hAnsi="Wingdings" w:hint="default"/>
+      </w:rPr>
+    </w:lvl>
+  </w:abstractNum>
+  <w:abstractNum w:abstractNumId="9" w15:restartNumberingAfterBreak="0">
+    <w:nsid w:val="73C93762"/>
+    <w:multiLevelType w:val="hybridMultilevel"/>
+    <w:tmpl w:val="EC3A1B82"/>
+    <w:lvl w:ilvl="0" w:tplc="04090005">
+      <w:start w:val="1"/>
+      <w:numFmt w:val="bullet"/>
+      <w:lvlText w:val=""/>
+      <w:lvlJc w:val="left"/>
+      <w:pPr>
+        <w:ind w:left="720" w:hanging="360"/>
+      </w:pPr>
+      <w:rPr>
+        <w:rFonts w:ascii="Wingdings" w:hAnsi="Wingdings" w:hint="default"/>
+      </w:rPr>
+    </w:lvl>
+    <w:lvl w:ilvl="1" w:tplc="04090003" w:tentative="1">
+      <w:start w:val="1"/>
+      <w:numFmt w:val="bullet"/>
+      <w:lvlText w:val="o"/>
+      <w:lvlJc w:val="left"/>
+      <w:pPr>
+        <w:ind w:left="1440" w:hanging="360"/>
+      </w:pPr>
+      <w:rPr>
+        <w:rFonts w:ascii="Courier New" w:hAnsi="Courier New" w:cs="Courier New" w:hint="default"/>
+      </w:rPr>
+    </w:lvl>
+    <w:lvl w:ilvl="2" w:tplc="04090005" w:tentative="1">
+      <w:start w:val="1"/>
+      <w:numFmt w:val="bullet"/>
+      <w:lvlText w:val=""/>
+      <w:lvlJc w:val="left"/>
+      <w:pPr>
+        <w:ind w:left="2160" w:hanging="360"/>
+      </w:pPr>
+      <w:rPr>
+        <w:rFonts w:ascii="Wingdings" w:hAnsi="Wingdings" w:hint="default"/>
+      </w:rPr>
+    </w:lvl>
+    <w:lvl w:ilvl="3" w:tplc="04090001" w:tentative="1">
+      <w:start w:val="1"/>
+      <w:numFmt w:val="bullet"/>
+      <w:lvlText w:val=""/>
+      <w:lvlJc w:val="left"/>
+      <w:pPr>
+        <w:ind w:left="2880" w:hanging="360"/>
+      </w:pPr>
+      <w:rPr>
+        <w:rFonts w:ascii="Symbol" w:hAnsi="Symbol" w:hint="default"/>
+      </w:rPr>
+    </w:lvl>
+    <w:lvl w:ilvl="4" w:tplc="04090003" w:tentative="1">
+      <w:start w:val="1"/>
+      <w:numFmt w:val="bullet"/>
+      <w:lvlText w:val="o"/>
+      <w:lvlJc w:val="left"/>
+      <w:pPr>
+        <w:ind w:left="3600" w:hanging="360"/>
+      </w:pPr>
+      <w:rPr>
+        <w:rFonts w:ascii="Courier New" w:hAnsi="Courier New" w:cs="Courier New" w:hint="default"/>
+      </w:rPr>
+    </w:lvl>
+    <w:lvl w:ilvl="5" w:tplc="04090005" w:tentative="1">
+      <w:start w:val="1"/>
+      <w:numFmt w:val="bullet"/>
+      <w:lvlText w:val=""/>
+      <w:lvlJc w:val="left"/>
+      <w:pPr>
+        <w:ind w:left="4320" w:hanging="360"/>
+      </w:pPr>
+      <w:rPr>
+        <w:rFonts w:ascii="Wingdings" w:hAnsi="Wingdings" w:hint="default"/>
+      </w:rPr>
+    </w:lvl>
+    <w:lvl w:ilvl="6" w:tplc="04090001" w:tentative="1">
+      <w:start w:val="1"/>
+      <w:numFmt w:val="bullet"/>
+      <w:lvlText w:val=""/>
+      <w:lvlJc w:val="left"/>
+      <w:pPr>
+        <w:ind w:left="5040" w:hanging="360"/>
+      </w:pPr>
+      <w:rPr>
+        <w:rFonts w:ascii="Symbol" w:hAnsi="Symbol" w:hint="default"/>
+      </w:rPr>
+    </w:lvl>
+    <w:lvl w:ilvl="7" w:tplc="04090003" w:tentative="1">
+      <w:start w:val="1"/>
+      <w:numFmt w:val="bullet"/>
+      <w:lvlText w:val="o"/>
+      <w:lvlJc w:val="left"/>
+      <w:pPr>
+        <w:ind w:left="5760" w:hanging="360"/>
+      </w:pPr>
+      <w:rPr>
+        <w:rFonts w:ascii="Courier New" w:hAnsi="Courier New" w:cs="Courier New" w:hint="default"/>
+      </w:rPr>
+    </w:lvl>
+    <w:lvl w:ilvl="8" w:tplc="04090005" w:tentative="1">
+      <w:start w:val="1"/>
+      <w:numFmt w:val="bullet"/>
+      <w:lvlText w:val=""/>
+      <w:lvlJc w:val="left"/>
+      <w:pPr>
+        <w:ind w:left="6480" w:hanging="360"/>
+      </w:pPr>
+      <w:rPr>
+        <w:rFonts w:ascii="Wingdings" w:hAnsi="Wingdings" w:hint="default"/>
+      </w:rPr>
+    </w:lvl>
+  </w:abstractNum>
+  <w:abstractNum w:abstractNumId="10" w15:restartNumberingAfterBreak="0">
+    <w:nsid w:val="7EAA167B"/>
+    <w:multiLevelType w:val="hybridMultilevel"/>
+    <w:tmpl w:val="688E7BD2"/>
+    <w:lvl w:ilvl="0" w:tplc="04090001">
+      <w:start w:val="1"/>
+      <w:numFmt w:val="bullet"/>
+      <w:lvlText w:val=""/>
+      <w:lvlJc w:val="left"/>
+      <w:pPr>
+        <w:ind w:left="720" w:hanging="360"/>
+      </w:pPr>
+      <w:rPr>
+        <w:rFonts w:ascii="Symbol" w:hAnsi="Symbol" w:hint="default"/>
+      </w:rPr>
+    </w:lvl>
+    <w:lvl w:ilvl="1" w:tplc="04090003" w:tentative="1">
+      <w:start w:val="1"/>
+      <w:numFmt w:val="bullet"/>
+      <w:lvlText w:val="o"/>
+      <w:lvlJc w:val="left"/>
+      <w:pPr>
+        <w:ind w:left="1440" w:hanging="360"/>
+      </w:pPr>
+      <w:rPr>
+        <w:rFonts w:ascii="Courier New" w:hAnsi="Courier New" w:cs="Courier New" w:hint="default"/>
+      </w:rPr>
+    </w:lvl>
+    <w:lvl w:ilvl="2" w:tplc="04090005" w:tentative="1">
+      <w:start w:val="1"/>
+      <w:numFmt w:val="bullet"/>
+      <w:lvlText w:val=""/>
+      <w:lvlJc w:val="left"/>
+      <w:pPr>
+        <w:ind w:left="2160" w:hanging="360"/>
+      </w:pPr>
+      <w:rPr>
+        <w:rFonts w:ascii="Wingdings" w:hAnsi="Wingdings" w:hint="default"/>
+      </w:rPr>
+    </w:lvl>
+    <w:lvl w:ilvl="3" w:tplc="04090001" w:tentative="1">
+      <w:start w:val="1"/>
+      <w:numFmt w:val="bullet"/>
+      <w:lvlText w:val=""/>
+      <w:lvlJc w:val="left"/>
+      <w:pPr>
+        <w:ind w:left="2880" w:hanging="360"/>
+      </w:pPr>
+      <w:rPr>
+        <w:rFonts w:ascii="Symbol" w:hAnsi="Symbol" w:hint="default"/>
+      </w:rPr>
+    </w:lvl>
+    <w:lvl w:ilvl="4" w:tplc="04090003" w:tentative="1">
+      <w:start w:val="1"/>
+      <w:numFmt w:val="bullet"/>
+      <w:lvlText w:val="o"/>
+      <w:lvlJc w:val="left"/>
+      <w:pPr>
+        <w:ind w:left="3600" w:hanging="360"/>
+      </w:pPr>
+      <w:rPr>
+        <w:rFonts w:ascii="Courier New" w:hAnsi="Courier New" w:cs="Courier New" w:hint="default"/>
+      </w:rPr>
+    </w:lvl>
+    <w:lvl w:ilvl="5" w:tplc="04090005" w:tentative="1">
+      <w:start w:val="1"/>
+      <w:numFmt w:val="bullet"/>
+      <w:lvlText w:val=""/>
+      <w:lvlJc w:val="left"/>
+      <w:pPr>
+        <w:ind w:left="4320" w:hanging="360"/>
+      </w:pPr>
+      <w:rPr>
+        <w:rFonts w:ascii="Wingdings" w:hAnsi="Wingdings" w:hint="default"/>
+      </w:rPr>
+    </w:lvl>
+    <w:lvl w:ilvl="6" w:tplc="04090001" w:tentative="1">
+      <w:start w:val="1"/>
+      <w:numFmt w:val="bullet"/>
+      <w:lvlText w:val=""/>
+      <w:lvlJc w:val="left"/>
+      <w:pPr>
+        <w:ind w:left="5040" w:hanging="360"/>
+      </w:pPr>
+      <w:rPr>
+        <w:rFonts w:ascii="Symbol" w:hAnsi="Symbol" w:hint="default"/>
+      </w:rPr>
+    </w:lvl>
+    <w:lvl w:ilvl="7" w:tplc="04090003" w:tentative="1">
+      <w:start w:val="1"/>
+      <w:numFmt w:val="bullet"/>
+      <w:lvlText w:val="o"/>
+      <w:lvlJc w:val="left"/>
+      <w:pPr>
+        <w:ind w:left="5760" w:hanging="360"/>
+      </w:pPr>
+      <w:rPr>
+        <w:rFonts w:ascii="Courier New" w:hAnsi="Courier New" w:cs="Courier New" w:hint="default"/>
+      </w:rPr>
+    </w:lvl>
+    <w:lvl w:ilvl="8" w:tplc="04090005" w:tentative="1">
+      <w:start w:val="1"/>
+      <w:numFmt w:val="bullet"/>
+      <w:lvlText w:val=""/>
+      <w:lvlJc w:val="left"/>
+      <w:pPr>
+        <w:ind w:left="6480" w:hanging="360"/>
+      </w:pPr>
+      <w:rPr>
+        <w:rFonts w:ascii="Wingdings" w:hAnsi="Wingdings" w:hint="default"/>
+      </w:rPr>
+    </w:lvl>
+  </w:abstractNum>
   <w:num w:numId="1" w16cid:durableId="405996917">
     <w:abstractNumId w:val="1"/>
   </w:num>
   <w:num w:numId="2" w16cid:durableId="1673146693">
     <w:abstractNumId w:val="0"/>
+  </w:num>
+  <w:num w:numId="3" w16cid:durableId="1800493339">
+    <w:abstractNumId w:val="2"/>
+  </w:num>
+  <w:num w:numId="4" w16cid:durableId="375474623">
+    <w:abstractNumId w:val="8"/>
+  </w:num>
+  <w:num w:numId="5" w16cid:durableId="1331446851">
+    <w:abstractNumId w:val="6"/>
+  </w:num>
+  <w:num w:numId="6" w16cid:durableId="1331638244">
+    <w:abstractNumId w:val="9"/>
+  </w:num>
+  <w:num w:numId="7" w16cid:durableId="2068676069">
+    <w:abstractNumId w:val="10"/>
+  </w:num>
+  <w:num w:numId="8" w16cid:durableId="1086347119">
+    <w:abstractNumId w:val="4"/>
+  </w:num>
+  <w:num w:numId="9" w16cid:durableId="653527705">
+    <w:abstractNumId w:val="7"/>
+  </w:num>
+  <w:num w:numId="10" w16cid:durableId="950236945">
+    <w:abstractNumId w:val="3"/>
+  </w:num>
+  <w:num w:numId="11" w16cid:durableId="781614973">
+    <w:abstractNumId w:val="5"/>
   </w:num>
 </w:numbering>
 </file>
@@ -1057,6 +2669,7 @@
   <w:style w:type="character" w:default="1" w:styleId="DefaultParagraphFont">
     <w:name w:val="Default Paragraph Font"/>
     <w:uiPriority w:val="1"/>
+    <w:semiHidden/>
     <w:unhideWhenUsed/>
   </w:style>
   <w:style w:type="table" w:default="1" w:styleId="TableNormal">
@@ -1369,6 +2982,36 @@
       <w:color w:val="0F4761" w:themeColor="accent1" w:themeShade="BF"/>
       <w:spacing w:val="5"/>
     </w:rPr>
+  </w:style>
+  <w:style w:type="paragraph" w:styleId="Revision">
+    <w:name w:val="Revision"/>
+    <w:hidden/>
+    <w:uiPriority w:val="99"/>
+    <w:semiHidden/>
+    <w:rsid w:val="00705D21"/>
+    <w:pPr>
+      <w:spacing w:after="0" w:line="240" w:lineRule="auto"/>
+    </w:pPr>
+  </w:style>
+  <w:style w:type="numbering" w:customStyle="1" w:styleId="CurrentList1">
+    <w:name w:val="Current List1"/>
+    <w:uiPriority w:val="99"/>
+    <w:rsid w:val="00683113"/>
+    <w:pPr>
+      <w:numPr>
+        <w:numId w:val="4"/>
+      </w:numPr>
+    </w:pPr>
+  </w:style>
+  <w:style w:type="numbering" w:customStyle="1" w:styleId="CurrentList2">
+    <w:name w:val="Current List2"/>
+    <w:uiPriority w:val="99"/>
+    <w:rsid w:val="00683113"/>
+    <w:pPr>
+      <w:numPr>
+        <w:numId w:val="8"/>
+      </w:numPr>
+    </w:pPr>
   </w:style>
 </w:styles>
 </file>
@@ -1686,4 +3329,286 @@
     </a:ext>
   </a:extLst>
 </a:theme>
+</file>
+
+<file path=customXml/item1.xml><?xml version="1.0" encoding="utf-8"?>
+<ct:contentTypeSchema xmlns:ct="http://schemas.microsoft.com/office/2006/metadata/contentType" xmlns:ma="http://schemas.microsoft.com/office/2006/metadata/properties/metaAttributes" ct:_="" ma:_="" ma:contentTypeName="Document" ma:contentTypeID="0x0101009BE25305BD1C3045A0A23570C5FCA530" ma:contentTypeVersion="13" ma:contentTypeDescription="Create a new document." ma:contentTypeScope="" ma:versionID="82efe0b6c57a876a2ca68ab9fac38833">
+  <xsd:schema xmlns:xsd="http://www.w3.org/2001/XMLSchema" xmlns:xs="http://www.w3.org/2001/XMLSchema" xmlns:p="http://schemas.microsoft.com/office/2006/metadata/properties" xmlns:ns3="c4d7d3e8-7b88-4ab4-aa1f-c2bd0f0094cc" xmlns:ns4="90f37047-1b65-4aab-a9d4-6f2b5a0d2faf" targetNamespace="http://schemas.microsoft.com/office/2006/metadata/properties" ma:root="true" ma:fieldsID="80fa6da54aa933505405f2ff217d6c5f" ns3:_="" ns4:_="">
+    <xsd:import namespace="c4d7d3e8-7b88-4ab4-aa1f-c2bd0f0094cc"/>
+    <xsd:import namespace="90f37047-1b65-4aab-a9d4-6f2b5a0d2faf"/>
+    <xsd:element name="properties">
+      <xsd:complexType>
+        <xsd:sequence>
+          <xsd:element name="documentManagement">
+            <xsd:complexType>
+              <xsd:all>
+                <xsd:element ref="ns3:MediaServiceMetadata" minOccurs="0"/>
+                <xsd:element ref="ns3:MediaServiceFastMetadata" minOccurs="0"/>
+                <xsd:element ref="ns4:SharedWithUsers" minOccurs="0"/>
+                <xsd:element ref="ns4:SharedWithDetails" minOccurs="0"/>
+                <xsd:element ref="ns4:SharingHintHash" minOccurs="0"/>
+                <xsd:element ref="ns3:_activity" minOccurs="0"/>
+                <xsd:element ref="ns3:MediaServiceObjectDetectorVersions" minOccurs="0"/>
+                <xsd:element ref="ns3:MediaServiceSearchProperties" minOccurs="0"/>
+                <xsd:element ref="ns3:MediaServiceDateTaken" minOccurs="0"/>
+                <xsd:element ref="ns3:MediaServiceSystemTags" minOccurs="0"/>
+                <xsd:element ref="ns3:MediaServiceOCR" minOccurs="0"/>
+                <xsd:element ref="ns3:MediaServiceGenerationTime" minOccurs="0"/>
+                <xsd:element ref="ns3:MediaServiceEventHashCode" minOccurs="0"/>
+              </xsd:all>
+            </xsd:complexType>
+          </xsd:element>
+        </xsd:sequence>
+      </xsd:complexType>
+    </xsd:element>
+  </xsd:schema>
+  <xsd:schema xmlns:xsd="http://www.w3.org/2001/XMLSchema" xmlns:xs="http://www.w3.org/2001/XMLSchema" xmlns:dms="http://schemas.microsoft.com/office/2006/documentManagement/types" xmlns:pc="http://schemas.microsoft.com/office/infopath/2007/PartnerControls" targetNamespace="c4d7d3e8-7b88-4ab4-aa1f-c2bd0f0094cc" elementFormDefault="qualified">
+    <xsd:import namespace="http://schemas.microsoft.com/office/2006/documentManagement/types"/>
+    <xsd:import namespace="http://schemas.microsoft.com/office/infopath/2007/PartnerControls"/>
+    <xsd:element name="MediaServiceMetadata" ma:index="8" nillable="true" ma:displayName="MediaServiceMetadata" ma:hidden="true" ma:internalName="MediaServiceMetadata" ma:readOnly="true">
+      <xsd:simpleType>
+        <xsd:restriction base="dms:Note"/>
+      </xsd:simpleType>
+    </xsd:element>
+    <xsd:element name="MediaServiceFastMetadata" ma:index="9" nillable="true" ma:displayName="MediaServiceFastMetadata" ma:hidden="true" ma:internalName="MediaServiceFastMetadata" ma:readOnly="true">
+      <xsd:simpleType>
+        <xsd:restriction base="dms:Note"/>
+      </xsd:simpleType>
+    </xsd:element>
+    <xsd:element name="_activity" ma:index="13" nillable="true" ma:displayName="_activity" ma:hidden="true" ma:internalName="_activity">
+      <xsd:simpleType>
+        <xsd:restriction base="dms:Note"/>
+      </xsd:simpleType>
+    </xsd:element>
+    <xsd:element name="MediaServiceObjectDetectorVersions" ma:index="14" nillable="true" ma:displayName="MediaServiceObjectDetectorVersions" ma:hidden="true" ma:indexed="true" ma:internalName="MediaServiceObjectDetectorVersions" ma:readOnly="true">
+      <xsd:simpleType>
+        <xsd:restriction base="dms:Text"/>
+      </xsd:simpleType>
+    </xsd:element>
+    <xsd:element name="MediaServiceSearchProperties" ma:index="15" nillable="true" ma:displayName="MediaServiceSearchProperties" ma:hidden="true" ma:internalName="MediaServiceSearchProperties" ma:readOnly="true">
+      <xsd:simpleType>
+        <xsd:restriction base="dms:Note"/>
+      </xsd:simpleType>
+    </xsd:element>
+    <xsd:element name="MediaServiceDateTaken" ma:index="16" nillable="true" ma:displayName="MediaServiceDateTaken" ma:hidden="true" ma:indexed="true" ma:internalName="MediaServiceDateTaken" ma:readOnly="true">
+      <xsd:simpleType>
+        <xsd:restriction base="dms:Text"/>
+      </xsd:simpleType>
+    </xsd:element>
+    <xsd:element name="MediaServiceSystemTags" ma:index="17" nillable="true" ma:displayName="MediaServiceSystemTags" ma:hidden="true" ma:internalName="MediaServiceSystemTags" ma:readOnly="true">
+      <xsd:simpleType>
+        <xsd:restriction base="dms:Note"/>
+      </xsd:simpleType>
+    </xsd:element>
+    <xsd:element name="MediaServiceOCR" ma:index="18" nillable="true" ma:displayName="Extracted Text" ma:internalName="MediaServiceOCR" ma:readOnly="true">
+      <xsd:simpleType>
+        <xsd:restriction base="dms:Note">
+          <xsd:maxLength value="255"/>
+        </xsd:restriction>
+      </xsd:simpleType>
+    </xsd:element>
+    <xsd:element name="MediaServiceGenerationTime" ma:index="19" nillable="true" ma:displayName="MediaServiceGenerationTime" ma:hidden="true" ma:internalName="MediaServiceGenerationTime" ma:readOnly="true">
+      <xsd:simpleType>
+        <xsd:restriction base="dms:Text"/>
+      </xsd:simpleType>
+    </xsd:element>
+    <xsd:element name="MediaServiceEventHashCode" ma:index="20" nillable="true" ma:displayName="MediaServiceEventHashCode" ma:hidden="true" ma:internalName="MediaServiceEventHashCode" ma:readOnly="true">
+      <xsd:simpleType>
+        <xsd:restriction base="dms:Text"/>
+      </xsd:simpleType>
+    </xsd:element>
+  </xsd:schema>
+  <xsd:schema xmlns:xsd="http://www.w3.org/2001/XMLSchema" xmlns:xs="http://www.w3.org/2001/XMLSchema" xmlns:dms="http://schemas.microsoft.com/office/2006/documentManagement/types" xmlns:pc="http://schemas.microsoft.com/office/infopath/2007/PartnerControls" targetNamespace="90f37047-1b65-4aab-a9d4-6f2b5a0d2faf" elementFormDefault="qualified">
+    <xsd:import namespace="http://schemas.microsoft.com/office/2006/documentManagement/types"/>
+    <xsd:import namespace="http://schemas.microsoft.com/office/infopath/2007/PartnerControls"/>
+    <xsd:element name="SharedWithUsers" ma:index="10" nillable="true" ma:displayName="Shared With" ma:internalName="SharedWithUsers" ma:readOnly="true">
+      <xsd:complexType>
+        <xsd:complexContent>
+          <xsd:extension base="dms:UserMulti">
+            <xsd:sequence>
+              <xsd:element name="UserInfo" minOccurs="0" maxOccurs="unbounded">
+                <xsd:complexType>
+                  <xsd:sequence>
+                    <xsd:element name="DisplayName" type="xsd:string" minOccurs="0"/>
+                    <xsd:element name="AccountId" type="dms:UserId" minOccurs="0" nillable="true"/>
+                    <xsd:element name="AccountType" type="xsd:string" minOccurs="0"/>
+                  </xsd:sequence>
+                </xsd:complexType>
+              </xsd:element>
+            </xsd:sequence>
+          </xsd:extension>
+        </xsd:complexContent>
+      </xsd:complexType>
+    </xsd:element>
+    <xsd:element name="SharedWithDetails" ma:index="11" nillable="true" ma:displayName="Shared With Details" ma:internalName="SharedWithDetails" ma:readOnly="true">
+      <xsd:simpleType>
+        <xsd:restriction base="dms:Note">
+          <xsd:maxLength value="255"/>
+        </xsd:restriction>
+      </xsd:simpleType>
+    </xsd:element>
+    <xsd:element name="SharingHintHash" ma:index="12" nillable="true" ma:displayName="Sharing Hint Hash" ma:hidden="true" ma:internalName="SharingHintHash" ma:readOnly="true">
+      <xsd:simpleType>
+        <xsd:restriction base="dms:Text"/>
+      </xsd:simpleType>
+    </xsd:element>
+  </xsd:schema>
+  <xsd:schema xmlns="http://schemas.openxmlformats.org/package/2006/metadata/core-properties" xmlns:xsd="http://www.w3.org/2001/XMLSchema" xmlns:xsi="http://www.w3.org/2001/XMLSchema-instance" xmlns:dc="http://purl.org/dc/elements/1.1/" xmlns:dcterms="http://purl.org/dc/terms/" xmlns:odoc="http://schemas.microsoft.com/internal/obd" targetNamespace="http://schemas.openxmlformats.org/package/2006/metadata/core-properties" elementFormDefault="qualified" attributeFormDefault="unqualified" blockDefault="#all">
+    <xsd:import namespace="http://purl.org/dc/elements/1.1/" schemaLocation="http://dublincore.org/schemas/xmls/qdc/2003/04/02/dc.xsd"/>
+    <xsd:import namespace="http://purl.org/dc/terms/" schemaLocation="http://dublincore.org/schemas/xmls/qdc/2003/04/02/dcterms.xsd"/>
+    <xsd:element name="coreProperties" type="CT_coreProperties"/>
+    <xsd:complexType name="CT_coreProperties">
+      <xsd:all>
+        <xsd:element ref="dc:creator" minOccurs="0" maxOccurs="1"/>
+        <xsd:element ref="dcterms:created" minOccurs="0" maxOccurs="1"/>
+        <xsd:element ref="dc:identifier" minOccurs="0" maxOccurs="1"/>
+        <xsd:element name="contentType" minOccurs="0" maxOccurs="1" type="xsd:string" ma:index="0" ma:displayName="Content Type"/>
+        <xsd:element ref="dc:title" minOccurs="0" maxOccurs="1" ma:index="4" ma:displayName="Title"/>
+        <xsd:element ref="dc:subject" minOccurs="0" maxOccurs="1"/>
+        <xsd:element ref="dc:description" minOccurs="0" maxOccurs="1"/>
+        <xsd:element name="keywords" minOccurs="0" maxOccurs="1" type="xsd:string"/>
+        <xsd:element ref="dc:language" minOccurs="0" maxOccurs="1"/>
+        <xsd:element name="category" minOccurs="0" maxOccurs="1" type="xsd:string"/>
+        <xsd:element name="version" minOccurs="0" maxOccurs="1" type="xsd:string"/>
+        <xsd:element name="revision" minOccurs="0" maxOccurs="1" type="xsd:string">
+          <xsd:annotation>
+            <xsd:documentation>
+                        This value indicates the number of saves or revisions. The application is responsible for updating this value after each revision.
+                    </xsd:documentation>
+          </xsd:annotation>
+        </xsd:element>
+        <xsd:element name="lastModifiedBy" minOccurs="0" maxOccurs="1" type="xsd:string"/>
+        <xsd:element ref="dcterms:modified" minOccurs="0" maxOccurs="1"/>
+        <xsd:element name="contentStatus" minOccurs="0" maxOccurs="1" type="xsd:string"/>
+      </xsd:all>
+    </xsd:complexType>
+  </xsd:schema>
+  <xs:schema xmlns:pc="http://schemas.microsoft.com/office/infopath/2007/PartnerControls" xmlns:xs="http://www.w3.org/2001/XMLSchema" targetNamespace="http://schemas.microsoft.com/office/infopath/2007/PartnerControls" elementFormDefault="qualified" attributeFormDefault="unqualified">
+    <xs:element name="Person">
+      <xs:complexType>
+        <xs:sequence>
+          <xs:element ref="pc:DisplayName" minOccurs="0"/>
+          <xs:element ref="pc:AccountId" minOccurs="0"/>
+          <xs:element ref="pc:AccountType" minOccurs="0"/>
+        </xs:sequence>
+      </xs:complexType>
+    </xs:element>
+    <xs:element name="DisplayName" type="xs:string"/>
+    <xs:element name="AccountId" type="xs:string"/>
+    <xs:element name="AccountType" type="xs:string"/>
+    <xs:element name="BDCAssociatedEntity">
+      <xs:complexType>
+        <xs:sequence>
+          <xs:element ref="pc:BDCEntity" minOccurs="0" maxOccurs="unbounded"/>
+        </xs:sequence>
+        <xs:attribute ref="pc:EntityNamespace"/>
+        <xs:attribute ref="pc:EntityName"/>
+        <xs:attribute ref="pc:SystemInstanceName"/>
+        <xs:attribute ref="pc:AssociationName"/>
+      </xs:complexType>
+    </xs:element>
+    <xs:attribute name="EntityNamespace" type="xs:string"/>
+    <xs:attribute name="EntityName" type="xs:string"/>
+    <xs:attribute name="SystemInstanceName" type="xs:string"/>
+    <xs:attribute name="AssociationName" type="xs:string"/>
+    <xs:element name="BDCEntity">
+      <xs:complexType>
+        <xs:sequence>
+          <xs:element ref="pc:EntityDisplayName" minOccurs="0"/>
+          <xs:element ref="pc:EntityInstanceReference" minOccurs="0"/>
+          <xs:element ref="pc:EntityId1" minOccurs="0"/>
+          <xs:element ref="pc:EntityId2" minOccurs="0"/>
+          <xs:element ref="pc:EntityId3" minOccurs="0"/>
+          <xs:element ref="pc:EntityId4" minOccurs="0"/>
+          <xs:element ref="pc:EntityId5" minOccurs="0"/>
+        </xs:sequence>
+      </xs:complexType>
+    </xs:element>
+    <xs:element name="EntityDisplayName" type="xs:string"/>
+    <xs:element name="EntityInstanceReference" type="xs:string"/>
+    <xs:element name="EntityId1" type="xs:string"/>
+    <xs:element name="EntityId2" type="xs:string"/>
+    <xs:element name="EntityId3" type="xs:string"/>
+    <xs:element name="EntityId4" type="xs:string"/>
+    <xs:element name="EntityId5" type="xs:string"/>
+    <xs:element name="Terms">
+      <xs:complexType>
+        <xs:sequence>
+          <xs:element ref="pc:TermInfo" minOccurs="0" maxOccurs="unbounded"/>
+        </xs:sequence>
+      </xs:complexType>
+    </xs:element>
+    <xs:element name="TermInfo">
+      <xs:complexType>
+        <xs:sequence>
+          <xs:element ref="pc:TermName" minOccurs="0"/>
+          <xs:element ref="pc:TermId" minOccurs="0"/>
+        </xs:sequence>
+      </xs:complexType>
+    </xs:element>
+    <xs:element name="TermName" type="xs:string"/>
+    <xs:element name="TermId" type="xs:string"/>
+  </xs:schema>
+</ct:contentTypeSchema>
+</file>
+
+<file path=customXml/item2.xml><?xml version="1.0" encoding="utf-8"?>
+<?mso-contentType ?>
+<FormTemplates xmlns="http://schemas.microsoft.com/sharepoint/v3/contenttype/forms">
+  <Display>DocumentLibraryForm</Display>
+  <Edit>DocumentLibraryForm</Edit>
+  <New>DocumentLibraryForm</New>
+</FormTemplates>
+</file>
+
+<file path=customXml/item3.xml><?xml version="1.0" encoding="utf-8"?>
+<p:properties xmlns:p="http://schemas.microsoft.com/office/2006/metadata/properties" xmlns:xsi="http://www.w3.org/2001/XMLSchema-instance" xmlns:pc="http://schemas.microsoft.com/office/infopath/2007/PartnerControls">
+  <documentManagement>
+    <_activity xmlns="c4d7d3e8-7b88-4ab4-aa1f-c2bd0f0094cc" xsi:nil="true"/>
+  </documentManagement>
+</p:properties>
+</file>
+
+<file path=customXml/itemProps1.xml><?xml version="1.0" encoding="utf-8"?>
+<ds:datastoreItem xmlns:ds="http://schemas.openxmlformats.org/officeDocument/2006/customXml" ds:itemID="{1B85B828-2B7E-480F-8305-1532EB4F0C52}">
+  <ds:schemaRefs>
+    <ds:schemaRef ds:uri="http://schemas.microsoft.com/office/2006/metadata/contentType"/>
+    <ds:schemaRef ds:uri="http://schemas.microsoft.com/office/2006/metadata/properties/metaAttributes"/>
+    <ds:schemaRef ds:uri="http://www.w3.org/2001/XMLSchema"/>
+    <ds:schemaRef ds:uri="http://schemas.microsoft.com/office/2006/metadata/properties"/>
+    <ds:schemaRef ds:uri="c4d7d3e8-7b88-4ab4-aa1f-c2bd0f0094cc"/>
+    <ds:schemaRef ds:uri="90f37047-1b65-4aab-a9d4-6f2b5a0d2faf"/>
+    <ds:schemaRef ds:uri="http://schemas.microsoft.com/office/2006/documentManagement/types"/>
+    <ds:schemaRef ds:uri="http://schemas.microsoft.com/office/infopath/2007/PartnerControls"/>
+    <ds:schemaRef ds:uri="http://schemas.openxmlformats.org/package/2006/metadata/core-properties"/>
+    <ds:schemaRef ds:uri="http://purl.org/dc/elements/1.1/"/>
+    <ds:schemaRef ds:uri="http://purl.org/dc/terms/"/>
+    <ds:schemaRef ds:uri="http://schemas.microsoft.com/internal/obd"/>
+  </ds:schemaRefs>
+</ds:datastoreItem>
+</file>
+
+<file path=customXml/itemProps2.xml><?xml version="1.0" encoding="utf-8"?>
+<ds:datastoreItem xmlns:ds="http://schemas.openxmlformats.org/officeDocument/2006/customXml" ds:itemID="{DEABCFCF-A0A8-469C-A499-C7807DF1F0B3}">
+  <ds:schemaRefs>
+    <ds:schemaRef ds:uri="http://schemas.microsoft.com/sharepoint/v3/contenttype/forms"/>
+  </ds:schemaRefs>
+</ds:datastoreItem>
+</file>
+
+<file path=customXml/itemProps3.xml><?xml version="1.0" encoding="utf-8"?>
+<ds:datastoreItem xmlns:ds="http://schemas.openxmlformats.org/officeDocument/2006/customXml" ds:itemID="{B4A277B8-315C-4154-A295-5925CFA72F40}">
+  <ds:schemaRefs>
+    <ds:schemaRef ds:uri="http://schemas.microsoft.com/office/2006/documentManagement/types"/>
+    <ds:schemaRef ds:uri="http://schemas.microsoft.com/office/2006/metadata/properties"/>
+    <ds:schemaRef ds:uri="http://purl.org/dc/dcmitype/"/>
+    <ds:schemaRef ds:uri="http://schemas.microsoft.com/office/infopath/2007/PartnerControls"/>
+    <ds:schemaRef ds:uri="http://schemas.openxmlformats.org/package/2006/metadata/core-properties"/>
+    <ds:schemaRef ds:uri="c4d7d3e8-7b88-4ab4-aa1f-c2bd0f0094cc"/>
+    <ds:schemaRef ds:uri="http://purl.org/dc/elements/1.1/"/>
+    <ds:schemaRef ds:uri="90f37047-1b65-4aab-a9d4-6f2b5a0d2faf"/>
+    <ds:schemaRef ds:uri="http://www.w3.org/XML/1998/namespace"/>
+    <ds:schemaRef ds:uri="http://purl.org/dc/terms/"/>
+  </ds:schemaRefs>
+</ds:datastoreItem>
 </file>
</xml_diff>

<commit_message>
Update Scope.docx - second draft complete
</commit_message>
<xml_diff>
--- a/documents/Scope.docx
+++ b/documents/Scope.docx
@@ -14,15 +14,7 @@
           <w:b/>
           <w:sz w:val="40"/>
         </w:rPr>
-        <w:t>Project Scope Document</w:t>
-      </w:r>
-      <w:r>
-        <w:rPr>
-          <w:rFonts w:ascii="Aptos Display" w:eastAsia="Aptos Display" w:hAnsi="Aptos Display" w:cs="Aptos Display"/>
-          <w:b/>
-          <w:sz w:val="40"/>
-        </w:rPr>
-        <w:t xml:space="preserve"> </w:t>
+        <w:t xml:space="preserve">Project Scope Document </w:t>
       </w:r>
     </w:p>
     <w:p>
@@ -44,10 +36,7 @@
         <w:ind w:left="-5"/>
       </w:pPr>
       <w:r>
-        <w:t>Project Information</w:t>
-      </w:r>
-      <w:r>
-        <w:t xml:space="preserve"> </w:t>
+        <w:t xml:space="preserve">Project Information </w:t>
       </w:r>
     </w:p>
     <w:p>
@@ -56,10 +45,15 @@
         <w:ind w:left="0" w:firstLine="0"/>
       </w:pPr>
       <w:r>
-        <w:t>Al-Nur Mosque Lajna Management System</w:t>
-      </w:r>
-      <w:r>
-        <w:t xml:space="preserve"> </w:t>
+        <w:t xml:space="preserve">Al-Nur Mosque </w:t>
+      </w:r>
+      <w:proofErr w:type="spellStart"/>
+      <w:r>
+        <w:t>Lajna</w:t>
+      </w:r>
+      <w:proofErr w:type="spellEnd"/>
+      <w:r>
+        <w:t xml:space="preserve"> Management System </w:t>
       </w:r>
     </w:p>
     <w:p>
@@ -68,22 +62,7 @@
         <w:ind w:left="0" w:firstLine="0"/>
       </w:pPr>
       <w:r>
-        <w:t xml:space="preserve">Team: </w:t>
-      </w:r>
-      <w:r>
-        <w:t>JJ Gilbert</w:t>
-      </w:r>
-      <w:r>
-        <w:t xml:space="preserve">, Zoha </w:t>
-      </w:r>
-      <w:r>
-        <w:t>Khan, Shannon Katolsky</w:t>
-      </w:r>
-      <w:r>
-        <w:t>, Kah Guan Ong</w:t>
-      </w:r>
-      <w:r>
-        <w:t xml:space="preserve"> </w:t>
+        <w:t xml:space="preserve">Team: JJ Gilbert, Zoha Khan, Shannon Katolsky, Kah Guan Ong </w:t>
       </w:r>
     </w:p>
     <w:p>
@@ -101,19 +80,16 @@
         <w:ind w:left="0" w:firstLine="0"/>
       </w:pPr>
       <w:r>
-        <w:t>Sunday</w:t>
-      </w:r>
-      <w:r>
-        <w:t xml:space="preserve">, September </w:t>
+        <w:t>Sun</w:t>
+      </w:r>
+      <w:r>
+        <w:t xml:space="preserve">day, September </w:t>
       </w:r>
       <w:r>
         <w:t>21</w:t>
       </w:r>
       <w:r>
-        <w:t>, 2025</w:t>
-      </w:r>
-      <w:r>
-        <w:t xml:space="preserve"> </w:t>
+        <w:t xml:space="preserve">, 2025 </w:t>
       </w:r>
     </w:p>
     <w:p>
@@ -128,16 +104,7 @@
         <w:ind w:left="-5"/>
       </w:pPr>
       <w:r>
-        <w:t>Pro</w:t>
-      </w:r>
-      <w:r>
-        <w:t>blem</w:t>
-      </w:r>
-      <w:r>
-        <w:t xml:space="preserve"> Description</w:t>
-      </w:r>
-      <w:r>
-        <w:t xml:space="preserve"> </w:t>
+        <w:t xml:space="preserve">Problem Description </w:t>
       </w:r>
     </w:p>
     <w:p>
@@ -146,38 +113,34 @@
         <w:ind w:left="0" w:firstLine="0"/>
       </w:pPr>
       <w:r>
-        <w:t xml:space="preserve">Right now, the Women’s side (Lajna) of the Al-Nur Mosque </w:t>
-      </w:r>
-      <w:r>
-        <w:t>faces</w:t>
-      </w:r>
-      <w:r>
-        <w:t xml:space="preserve"> issues with how </w:t>
-      </w:r>
-      <w:r>
-        <w:t>the reporting information is handled.</w:t>
-      </w:r>
-      <w:r>
-        <w:t xml:space="preserve"> There are </w:t>
-      </w:r>
-      <w:r>
-        <w:t xml:space="preserve">50 members, </w:t>
-      </w:r>
-      <w:r>
-        <w:t>but the organization struggles wit</w:t>
-      </w:r>
-      <w:r>
-        <w:t>h the reports, files, and notes being scattered between different platforms and locations. Attendance, meeting notes, and reminders are tracked in group chats, emails, and even on paper, which makes it difficult to keep everything organized.</w:t>
-      </w:r>
-      <w:r>
-        <w:t xml:space="preserve"> </w:t>
+        <w:t>Right now, the Women’s side (</w:t>
+      </w:r>
+      <w:proofErr w:type="spellStart"/>
+      <w:r>
+        <w:t>Lajna</w:t>
+      </w:r>
+      <w:proofErr w:type="spellEnd"/>
+      <w:r>
+        <w:t>) of the Al-Nur Mosque faces issues with how the reporting information is handled. There are 50 members, but the organization struggles with the reports, files, and notes being scattered between di</w:t>
+      </w:r>
+      <w:r>
+        <w:t>ff</w:t>
+      </w:r>
+      <w:r>
+        <w:t>erent platforms and locations. Attendance, meeting notes, and reminders are tracked in group chats, emails, and even on paper, which makes it di</w:t>
+      </w:r>
+      <w:r>
+        <w:t>ff</w:t>
+      </w:r>
+      <w:r>
+        <w:t xml:space="preserve">icult to keep everything organized. </w:t>
       </w:r>
     </w:p>
     <w:p>
       <w:pPr>
         <w:numPr>
           <w:ilvl w:val="0"/>
-          <w:numId w:val="12"/>
+          <w:numId w:val="1"/>
         </w:numPr>
         <w:spacing w:after="60"/>
         <w:ind w:hanging="360"/>
@@ -190,23 +153,14 @@
         <w:t>Time-Consuming</w:t>
       </w:r>
       <w:r>
-        <w:t>:</w:t>
-      </w:r>
-      <w:r>
-        <w:t xml:space="preserve"> </w:t>
-      </w:r>
-      <w:r>
-        <w:t>Administrative tasks are extremely time-consuming due to the information being stored in multiple locations.</w:t>
-      </w:r>
-      <w:r>
-        <w:t xml:space="preserve"> </w:t>
+        <w:t xml:space="preserve">: Administrative tasks are extremely time-consuming due to the information being stored in multiple locations. </w:t>
       </w:r>
     </w:p>
     <w:p>
       <w:pPr>
         <w:numPr>
           <w:ilvl w:val="0"/>
-          <w:numId w:val="12"/>
+          <w:numId w:val="1"/>
         </w:numPr>
         <w:spacing w:after="60"/>
         <w:ind w:hanging="360"/>
@@ -219,20 +173,14 @@
         <w:t>Communication issues</w:t>
       </w:r>
       <w:r>
-        <w:t xml:space="preserve">: </w:t>
-      </w:r>
-      <w:r>
-        <w:t>Meeting reminders and important announcements are frequently overlooked as they get lost among other messages within the group chats and email threads.</w:t>
-      </w:r>
-      <w:r>
-        <w:t xml:space="preserve"> </w:t>
+        <w:t xml:space="preserve">: Meeting reminders and important announcements are frequently overlooked as they get lost among other messages within the group chats and email threads. </w:t>
       </w:r>
     </w:p>
     <w:p>
       <w:pPr>
         <w:numPr>
           <w:ilvl w:val="0"/>
-          <w:numId w:val="12"/>
+          <w:numId w:val="1"/>
         </w:numPr>
         <w:spacing w:after="60"/>
         <w:ind w:hanging="360"/>
@@ -245,20 +193,14 @@
         <w:t>Missing Information</w:t>
       </w:r>
       <w:r>
-        <w:t xml:space="preserve">: </w:t>
-      </w:r>
-      <w:r>
-        <w:t>Critical information is often missed or not properly accounted for due to the lack of a centralized tracking system.</w:t>
-      </w:r>
-      <w:r>
-        <w:t xml:space="preserve"> </w:t>
+        <w:t xml:space="preserve">: Critical information is often missed or not properly accounted for due to the lack of a centralized tracking system. </w:t>
       </w:r>
     </w:p>
     <w:p>
       <w:pPr>
         <w:numPr>
           <w:ilvl w:val="0"/>
-          <w:numId w:val="12"/>
+          <w:numId w:val="1"/>
         </w:numPr>
         <w:spacing w:after="60"/>
         <w:ind w:hanging="360"/>
@@ -271,20 +213,20 @@
         <w:t>Extra Work</w:t>
       </w:r>
       <w:r>
-        <w:t xml:space="preserve">: </w:t>
-      </w:r>
-      <w:r>
-        <w:t>Reaching all 50 members for the monthly meeting and updates requires excessive manual effort.</w:t>
-      </w:r>
-      <w:r>
-        <w:t xml:space="preserve"> </w:t>
+        <w:t>: Reaching all 50 members for the monthly meeting and updates requires excessive manual e</w:t>
+      </w:r>
+      <w:r>
+        <w:t>ff</w:t>
+      </w:r>
+      <w:r>
+        <w:t xml:space="preserve">ort. </w:t>
       </w:r>
     </w:p>
     <w:p>
       <w:pPr>
         <w:numPr>
           <w:ilvl w:val="0"/>
-          <w:numId w:val="12"/>
+          <w:numId w:val="1"/>
         </w:numPr>
         <w:spacing w:after="188"/>
         <w:ind w:hanging="360"/>
@@ -294,26 +236,10 @@
           <w:b/>
           <w:u w:val="single" w:color="000000"/>
         </w:rPr>
-        <w:t>Inconsistent</w:t>
-      </w:r>
-      <w:r>
-        <w:rPr>
-          <w:b/>
-          <w:u w:val="single" w:color="000000"/>
-        </w:rPr>
-        <w:t xml:space="preserve"> Record Keeping</w:t>
-      </w:r>
-      <w:r>
-        <w:t xml:space="preserve">: </w:t>
-      </w:r>
-      <w:r>
-        <w:t>Records, such as attendance, aren’t tracked in the same way each time</w:t>
-      </w:r>
-      <w:r>
-        <w:t>, making them unreliable.</w:t>
-      </w:r>
-      <w:r>
-        <w:t xml:space="preserve"> </w:t>
+        <w:t>Inconsistent Record Keeping</w:t>
+      </w:r>
+      <w:r>
+        <w:t xml:space="preserve">: Records, such as attendance, aren’t tracked in the same way each time, making them unreliable. </w:t>
       </w:r>
     </w:p>
     <w:p>
@@ -323,10 +249,7 @@
         <w:ind w:left="-5"/>
       </w:pPr>
       <w:r>
-        <w:t>Anticipated Business Benefits</w:t>
-      </w:r>
-      <w:r>
-        <w:t xml:space="preserve"> </w:t>
+        <w:t xml:space="preserve">Anticipated Business Benefits </w:t>
       </w:r>
     </w:p>
     <w:p>
@@ -356,50 +279,44 @@
       <w:pPr>
         <w:numPr>
           <w:ilvl w:val="0"/>
-          <w:numId w:val="13"/>
+          <w:numId w:val="2"/>
         </w:numPr>
         <w:spacing w:after="55"/>
         <w:ind w:hanging="360"/>
       </w:pPr>
       <w:r>
-        <w:t>Keeping everything in one place makes it easy for everyone to find what they need.</w:t>
-      </w:r>
-      <w:r>
-        <w:t xml:space="preserve"> </w:t>
+        <w:t xml:space="preserve">Keeping everything in one place makes it easy for everyone to find what they need. </w:t>
       </w:r>
     </w:p>
     <w:p>
       <w:pPr>
         <w:numPr>
           <w:ilvl w:val="0"/>
-          <w:numId w:val="13"/>
+          <w:numId w:val="2"/>
         </w:numPr>
         <w:ind w:hanging="360"/>
       </w:pPr>
       <w:r>
-        <w:t>Makes communication easier with reminders and announcements that won’t get lost.</w:t>
-      </w:r>
-      <w:r>
-        <w:t xml:space="preserve"> </w:t>
+        <w:t xml:space="preserve">Makes communication easier with reminders and announcements that won’t get lost. </w:t>
       </w:r>
     </w:p>
     <w:p>
       <w:pPr>
         <w:numPr>
           <w:ilvl w:val="0"/>
-          <w:numId w:val="13"/>
+          <w:numId w:val="2"/>
         </w:numPr>
         <w:spacing w:after="241"/>
         <w:ind w:hanging="360"/>
       </w:pPr>
       <w:r>
-        <w:t xml:space="preserve">Saves time on admin work by tracking attendance and meetings </w:t>
-      </w:r>
-      <w:r>
-        <w:t>more efficiently.</w:t>
-      </w:r>
-      <w:r>
-        <w:t xml:space="preserve"> </w:t>
+        <w:t>Saves time on admin work by tracking attendance and meetings more e</w:t>
+      </w:r>
+      <w:r>
+        <w:t>ff</w:t>
+      </w:r>
+      <w:r>
+        <w:t xml:space="preserve">iciently. </w:t>
       </w:r>
     </w:p>
     <w:p>
@@ -419,95 +336,68 @@
         <w:rPr>
           <w:sz w:val="28"/>
         </w:rPr>
-        <w:t xml:space="preserve">: </w:t>
-      </w:r>
-      <w:r>
-        <w:rPr>
-          <w:sz w:val="28"/>
-        </w:rPr>
-        <w:t xml:space="preserve"> </w:t>
+        <w:t xml:space="preserve">:  </w:t>
       </w:r>
     </w:p>
     <w:p>
       <w:pPr>
         <w:numPr>
           <w:ilvl w:val="0"/>
-          <w:numId w:val="13"/>
+          <w:numId w:val="2"/>
         </w:numPr>
         <w:ind w:hanging="360"/>
       </w:pPr>
       <w:r>
-        <w:t>Cuts down time spent on admin task</w:t>
-      </w:r>
-      <w:r>
-        <w:t>s by more than half.</w:t>
-      </w:r>
-      <w:r>
-        <w:t xml:space="preserve"> </w:t>
+        <w:t xml:space="preserve">Cuts down time spent on admin tasks by more than half. </w:t>
       </w:r>
     </w:p>
     <w:p>
       <w:pPr>
         <w:numPr>
           <w:ilvl w:val="0"/>
-          <w:numId w:val="13"/>
+          <w:numId w:val="2"/>
         </w:numPr>
         <w:ind w:hanging="360"/>
       </w:pPr>
       <w:r>
-        <w:t>Gets more members to attend meetings since the reminders will be harder to miss.</w:t>
-      </w:r>
-      <w:r>
-        <w:t xml:space="preserve"> </w:t>
+        <w:t xml:space="preserve">Gets more members to attend meetings since the reminders will be harder to miss. </w:t>
       </w:r>
     </w:p>
     <w:p>
       <w:pPr>
         <w:numPr>
           <w:ilvl w:val="0"/>
-          <w:numId w:val="13"/>
+          <w:numId w:val="2"/>
         </w:numPr>
         <w:ind w:hanging="360"/>
       </w:pPr>
       <w:r>
-        <w:t xml:space="preserve">Prevents data from being lost </w:t>
-      </w:r>
-      <w:r>
-        <w:t>through centralized storage.</w:t>
-      </w:r>
-      <w:r>
-        <w:t xml:space="preserve"> </w:t>
+        <w:t xml:space="preserve">Prevents data from being lost through centralized storage. </w:t>
       </w:r>
     </w:p>
     <w:p>
       <w:pPr>
         <w:numPr>
           <w:ilvl w:val="0"/>
-          <w:numId w:val="13"/>
+          <w:numId w:val="2"/>
         </w:numPr>
         <w:ind w:hanging="360"/>
       </w:pPr>
       <w:r>
-        <w:t>Increases member engagement with important announcements and events.</w:t>
-      </w:r>
-      <w:r>
-        <w:t xml:space="preserve"> </w:t>
+        <w:t xml:space="preserve">Increases member engagement with important announcements and events. </w:t>
       </w:r>
     </w:p>
     <w:p>
       <w:pPr>
         <w:numPr>
           <w:ilvl w:val="0"/>
-          <w:numId w:val="13"/>
+          <w:numId w:val="2"/>
         </w:numPr>
         <w:spacing w:after="148"/>
         <w:ind w:hanging="360"/>
       </w:pPr>
       <w:r>
-        <w:t>Save about 5-8 hours a week that usually go into organizing and tracking manually.</w:t>
-      </w:r>
-      <w:r>
-        <w:t xml:space="preserve"> </w:t>
+        <w:t xml:space="preserve">Save about 5-8 hours a week that usually go into organizing and tracking manually. </w:t>
       </w:r>
     </w:p>
     <w:p>
@@ -516,10 +406,7 @@
         <w:ind w:left="-5"/>
       </w:pPr>
       <w:r>
-        <w:t>System Capabilities</w:t>
-      </w:r>
-      <w:r>
-        <w:t xml:space="preserve"> </w:t>
+        <w:t xml:space="preserve">System Capabilities </w:t>
       </w:r>
     </w:p>
     <w:p>
@@ -528,16 +415,15 @@
         <w:ind w:left="0" w:firstLine="0"/>
       </w:pPr>
       <w:r>
-        <w:t xml:space="preserve">The </w:t>
-      </w:r>
-      <w:r>
-        <w:t xml:space="preserve">proposed Lajna Management System will provide </w:t>
-      </w:r>
-      <w:r>
-        <w:t>the following capabilities:</w:t>
-      </w:r>
-      <w:r>
-        <w:t xml:space="preserve"> </w:t>
+        <w:t xml:space="preserve">The proposed </w:t>
+      </w:r>
+      <w:proofErr w:type="spellStart"/>
+      <w:r>
+        <w:t>Lajna</w:t>
+      </w:r>
+      <w:proofErr w:type="spellEnd"/>
+      <w:r>
+        <w:t xml:space="preserve"> Management System will provide the following capabilities: </w:t>
       </w:r>
     </w:p>
     <w:p>
@@ -560,7 +446,7 @@
       <w:pPr>
         <w:numPr>
           <w:ilvl w:val="0"/>
-          <w:numId w:val="14"/>
+          <w:numId w:val="3"/>
         </w:numPr>
         <w:ind w:hanging="360"/>
       </w:pPr>
@@ -572,7 +458,7 @@
       <w:pPr>
         <w:numPr>
           <w:ilvl w:val="0"/>
-          <w:numId w:val="14"/>
+          <w:numId w:val="3"/>
         </w:numPr>
         <w:ind w:hanging="360"/>
       </w:pPr>
@@ -584,7 +470,7 @@
       <w:pPr>
         <w:numPr>
           <w:ilvl w:val="0"/>
-          <w:numId w:val="14"/>
+          <w:numId w:val="3"/>
         </w:numPr>
         <w:ind w:hanging="360"/>
       </w:pPr>
@@ -596,7 +482,7 @@
       <w:pPr>
         <w:numPr>
           <w:ilvl w:val="0"/>
-          <w:numId w:val="14"/>
+          <w:numId w:val="3"/>
         </w:numPr>
         <w:ind w:hanging="360"/>
       </w:pPr>
@@ -608,7 +494,7 @@
       <w:pPr>
         <w:numPr>
           <w:ilvl w:val="0"/>
-          <w:numId w:val="14"/>
+          <w:numId w:val="3"/>
         </w:numPr>
         <w:ind w:hanging="360"/>
       </w:pPr>
@@ -647,7 +533,7 @@
       <w:pPr>
         <w:numPr>
           <w:ilvl w:val="0"/>
-          <w:numId w:val="15"/>
+          <w:numId w:val="4"/>
         </w:numPr>
         <w:ind w:hanging="360"/>
       </w:pPr>
@@ -665,7 +551,7 @@
       <w:pPr>
         <w:numPr>
           <w:ilvl w:val="0"/>
-          <w:numId w:val="15"/>
+          <w:numId w:val="4"/>
         </w:numPr>
         <w:spacing w:after="149"/>
         <w:ind w:hanging="360"/>
@@ -700,7 +586,7 @@
       <w:pPr>
         <w:numPr>
           <w:ilvl w:val="0"/>
-          <w:numId w:val="16"/>
+          <w:numId w:val="5"/>
         </w:numPr>
         <w:ind w:hanging="360"/>
       </w:pPr>
@@ -718,7 +604,7 @@
       <w:pPr>
         <w:numPr>
           <w:ilvl w:val="0"/>
-          <w:numId w:val="16"/>
+          <w:numId w:val="5"/>
         </w:numPr>
         <w:ind w:hanging="360"/>
       </w:pPr>
@@ -729,14 +615,22 @@
         <w:t>Users</w:t>
       </w:r>
       <w:r>
-        <w:t xml:space="preserve">: Administrative personnel at Al-Nur Mosque Lajna </w:t>
+        <w:t xml:space="preserve">: Administrative personnel at Al-Nur Mosque </w:t>
+      </w:r>
+      <w:proofErr w:type="spellStart"/>
+      <w:r>
+        <w:t>Lajna</w:t>
+      </w:r>
+      <w:proofErr w:type="spellEnd"/>
+      <w:r>
+        <w:t xml:space="preserve"> </w:t>
       </w:r>
     </w:p>
     <w:p>
       <w:pPr>
         <w:numPr>
           <w:ilvl w:val="0"/>
-          <w:numId w:val="16"/>
+          <w:numId w:val="5"/>
         </w:numPr>
         <w:ind w:hanging="360"/>
       </w:pPr>
@@ -754,7 +648,7 @@
       <w:pPr>
         <w:numPr>
           <w:ilvl w:val="0"/>
-          <w:numId w:val="16"/>
+          <w:numId w:val="5"/>
         </w:numPr>
         <w:ind w:hanging="360"/>
       </w:pPr>
@@ -772,7 +666,7 @@
       <w:pPr>
         <w:numPr>
           <w:ilvl w:val="0"/>
-          <w:numId w:val="16"/>
+          <w:numId w:val="5"/>
         </w:numPr>
         <w:spacing w:after="158"/>
         <w:ind w:hanging="360"/>
@@ -789,17 +683,944 @@
     </w:p>
     <w:p>
       <w:pPr>
+        <w:spacing w:after="160" w:line="278" w:lineRule="auto"/>
+        <w:ind w:left="0" w:firstLine="0"/>
+      </w:pPr>
+      <w:r>
+        <w:br w:type="page"/>
+      </w:r>
+    </w:p>
+    <w:p>
+      <w:pPr>
         <w:pStyle w:val="Heading1"/>
         <w:spacing w:after="129"/>
         <w:ind w:left="-5"/>
       </w:pPr>
       <w:r>
-        <w:t>Risk Analysis</w:t>
-      </w:r>
-      <w:r>
-        <w:t xml:space="preserve"> </w:t>
-      </w:r>
-    </w:p>
+        <w:lastRenderedPageBreak/>
+        <w:t xml:space="preserve">Risk Analysis </w:t>
+      </w:r>
+    </w:p>
+    <w:tbl>
+      <w:tblPr>
+        <w:tblStyle w:val="TableGrid"/>
+        <w:tblW w:w="0" w:type="auto"/>
+        <w:tblLook w:val="04A0" w:firstRow="1" w:lastRow="0" w:firstColumn="1" w:lastColumn="0" w:noHBand="0" w:noVBand="1"/>
+      </w:tblPr>
+      <w:tblGrid>
+        <w:gridCol w:w="1863"/>
+        <w:gridCol w:w="2224"/>
+        <w:gridCol w:w="1063"/>
+        <w:gridCol w:w="1484"/>
+        <w:gridCol w:w="2709"/>
+      </w:tblGrid>
+      <w:tr>
+        <w:tc>
+          <w:tcPr>
+            <w:tcW w:w="1865" w:type="dxa"/>
+          </w:tcPr>
+          <w:p>
+            <w:pPr>
+              <w:tabs>
+                <w:tab w:val="center" w:pos="1602"/>
+              </w:tabs>
+              <w:spacing w:after="129" w:line="259" w:lineRule="auto"/>
+              <w:ind w:left="0" w:firstLine="0"/>
+              <w:rPr>
+                <w:b/>
+              </w:rPr>
+            </w:pPr>
+            <w:r>
+              <w:rPr>
+                <w:b/>
+              </w:rPr>
+              <w:t>Risk Category</w:t>
+            </w:r>
+          </w:p>
+        </w:tc>
+        <w:tc>
+          <w:tcPr>
+            <w:tcW w:w="2235" w:type="dxa"/>
+          </w:tcPr>
+          <w:p>
+            <w:pPr>
+              <w:tabs>
+                <w:tab w:val="center" w:pos="1602"/>
+              </w:tabs>
+              <w:spacing w:after="129" w:line="259" w:lineRule="auto"/>
+              <w:ind w:left="0" w:firstLine="0"/>
+              <w:rPr>
+                <w:b/>
+              </w:rPr>
+            </w:pPr>
+            <w:r>
+              <w:rPr>
+                <w:b/>
+              </w:rPr>
+              <w:t>Description</w:t>
+            </w:r>
+          </w:p>
+        </w:tc>
+        <w:tc>
+          <w:tcPr>
+            <w:tcW w:w="1025" w:type="dxa"/>
+          </w:tcPr>
+          <w:p>
+            <w:pPr>
+              <w:tabs>
+                <w:tab w:val="center" w:pos="1602"/>
+              </w:tabs>
+              <w:spacing w:after="129" w:line="259" w:lineRule="auto"/>
+              <w:ind w:left="0" w:firstLine="0"/>
+              <w:rPr>
+                <w:b/>
+              </w:rPr>
+            </w:pPr>
+            <w:r>
+              <w:rPr>
+                <w:b/>
+              </w:rPr>
+              <w:t>Impact</w:t>
+            </w:r>
+          </w:p>
+        </w:tc>
+        <w:tc>
+          <w:tcPr>
+            <w:tcW w:w="1487" w:type="dxa"/>
+          </w:tcPr>
+          <w:p>
+            <w:pPr>
+              <w:tabs>
+                <w:tab w:val="center" w:pos="1602"/>
+              </w:tabs>
+              <w:spacing w:after="129" w:line="259" w:lineRule="auto"/>
+              <w:ind w:left="0" w:firstLine="0"/>
+              <w:rPr>
+                <w:b/>
+              </w:rPr>
+            </w:pPr>
+            <w:r>
+              <w:rPr>
+                <w:b/>
+              </w:rPr>
+              <w:t>Likelihood</w:t>
+            </w:r>
+          </w:p>
+        </w:tc>
+        <w:tc>
+          <w:tcPr>
+            <w:tcW w:w="2731" w:type="dxa"/>
+          </w:tcPr>
+          <w:p>
+            <w:pPr>
+              <w:tabs>
+                <w:tab w:val="center" w:pos="1602"/>
+              </w:tabs>
+              <w:spacing w:after="129" w:line="259" w:lineRule="auto"/>
+              <w:ind w:left="0" w:firstLine="0"/>
+              <w:rPr>
+                <w:b/>
+              </w:rPr>
+            </w:pPr>
+            <w:r>
+              <w:rPr>
+                <w:b/>
+              </w:rPr>
+              <w:t>Mitigation Strategy</w:t>
+            </w:r>
+          </w:p>
+        </w:tc>
+      </w:tr>
+      <w:tr>
+        <w:tc>
+          <w:tcPr>
+            <w:tcW w:w="1865" w:type="dxa"/>
+          </w:tcPr>
+          <w:p>
+            <w:pPr>
+              <w:tabs>
+                <w:tab w:val="center" w:pos="1602"/>
+              </w:tabs>
+              <w:spacing w:after="129" w:line="259" w:lineRule="auto"/>
+              <w:ind w:left="0" w:firstLine="0"/>
+              <w:rPr>
+                <w:b/>
+              </w:rPr>
+            </w:pPr>
+            <w:r>
+              <w:rPr>
+                <w:b/>
+              </w:rPr>
+              <w:t>Technical Risk</w:t>
+            </w:r>
+          </w:p>
+        </w:tc>
+        <w:tc>
+          <w:tcPr>
+            <w:tcW w:w="2235" w:type="dxa"/>
+          </w:tcPr>
+          <w:p>
+            <w:pPr>
+              <w:tabs>
+                <w:tab w:val="center" w:pos="1602"/>
+              </w:tabs>
+              <w:spacing w:after="129" w:line="259" w:lineRule="auto"/>
+              <w:ind w:left="0" w:firstLine="0"/>
+              <w:rPr>
+                <w:bCs/>
+              </w:rPr>
+            </w:pPr>
+            <w:r>
+              <w:rPr>
+                <w:bCs/>
+              </w:rPr>
+              <w:t>The team is new to building a full-stack system, so unexpected bugs or delays could occur.</w:t>
+            </w:r>
+          </w:p>
+        </w:tc>
+        <w:tc>
+          <w:tcPr>
+            <w:tcW w:w="1025" w:type="dxa"/>
+          </w:tcPr>
+          <w:p>
+            <w:pPr>
+              <w:tabs>
+                <w:tab w:val="center" w:pos="1602"/>
+              </w:tabs>
+              <w:spacing w:after="129" w:line="259" w:lineRule="auto"/>
+              <w:ind w:left="0" w:firstLine="0"/>
+              <w:rPr>
+                <w:bCs/>
+              </w:rPr>
+            </w:pPr>
+          </w:p>
+          <w:p>
+            <w:pPr>
+              <w:tabs>
+                <w:tab w:val="center" w:pos="1602"/>
+              </w:tabs>
+              <w:spacing w:after="129" w:line="259" w:lineRule="auto"/>
+              <w:ind w:left="0" w:firstLine="0"/>
+              <w:rPr>
+                <w:bCs/>
+              </w:rPr>
+            </w:pPr>
+            <w:r>
+              <w:rPr>
+                <w:bCs/>
+              </w:rPr>
+              <w:t>High</w:t>
+            </w:r>
+          </w:p>
+        </w:tc>
+        <w:tc>
+          <w:tcPr>
+            <w:tcW w:w="1487" w:type="dxa"/>
+          </w:tcPr>
+          <w:p>
+            <w:pPr>
+              <w:tabs>
+                <w:tab w:val="center" w:pos="1602"/>
+              </w:tabs>
+              <w:spacing w:after="129" w:line="259" w:lineRule="auto"/>
+              <w:ind w:left="0" w:firstLine="0"/>
+              <w:rPr>
+                <w:b/>
+              </w:rPr>
+            </w:pPr>
+          </w:p>
+          <w:p>
+            <w:pPr>
+              <w:tabs>
+                <w:tab w:val="center" w:pos="1602"/>
+              </w:tabs>
+              <w:spacing w:after="129" w:line="259" w:lineRule="auto"/>
+              <w:ind w:left="0" w:firstLine="0"/>
+              <w:rPr>
+                <w:bCs/>
+              </w:rPr>
+            </w:pPr>
+            <w:r>
+              <w:rPr>
+                <w:bCs/>
+              </w:rPr>
+              <w:t>Medium</w:t>
+            </w:r>
+          </w:p>
+        </w:tc>
+        <w:tc>
+          <w:tcPr>
+            <w:tcW w:w="2731" w:type="dxa"/>
+          </w:tcPr>
+          <w:p>
+            <w:pPr>
+              <w:tabs>
+                <w:tab w:val="center" w:pos="1602"/>
+              </w:tabs>
+              <w:spacing w:after="129" w:line="259" w:lineRule="auto"/>
+              <w:ind w:left="0" w:firstLine="0"/>
+              <w:rPr>
+                <w:bCs/>
+              </w:rPr>
+            </w:pPr>
+            <w:r>
+              <w:rPr>
+                <w:bCs/>
+              </w:rPr>
+              <w:t>Break up the system into smaller parts and testing each item incrementally</w:t>
+            </w:r>
+            <w:r>
+              <w:rPr>
+                <w:bCs/>
+              </w:rPr>
+              <w:t>.</w:t>
+            </w:r>
+          </w:p>
+        </w:tc>
+      </w:tr>
+      <w:tr>
+        <w:tc>
+          <w:tcPr>
+            <w:tcW w:w="1865" w:type="dxa"/>
+          </w:tcPr>
+          <w:p>
+            <w:pPr>
+              <w:tabs>
+                <w:tab w:val="center" w:pos="1602"/>
+              </w:tabs>
+              <w:spacing w:after="129" w:line="259" w:lineRule="auto"/>
+              <w:ind w:left="0" w:firstLine="0"/>
+              <w:rPr>
+                <w:b/>
+              </w:rPr>
+            </w:pPr>
+            <w:r>
+              <w:rPr>
+                <w:b/>
+              </w:rPr>
+              <w:t>Schedule Risk</w:t>
+            </w:r>
+          </w:p>
+        </w:tc>
+        <w:tc>
+          <w:tcPr>
+            <w:tcW w:w="2235" w:type="dxa"/>
+          </w:tcPr>
+          <w:p>
+            <w:pPr>
+              <w:tabs>
+                <w:tab w:val="center" w:pos="1602"/>
+              </w:tabs>
+              <w:spacing w:after="129" w:line="259" w:lineRule="auto"/>
+              <w:ind w:left="0" w:firstLine="0"/>
+              <w:rPr>
+                <w:bCs/>
+              </w:rPr>
+            </w:pPr>
+            <w:r>
+              <w:rPr>
+                <w:bCs/>
+              </w:rPr>
+              <w:t xml:space="preserve">Any significant delays </w:t>
+            </w:r>
+            <w:r>
+              <w:rPr>
+                <w:bCs/>
+              </w:rPr>
+              <w:t>in an area could throw off the whole project timeline.</w:t>
+            </w:r>
+          </w:p>
+        </w:tc>
+        <w:tc>
+          <w:tcPr>
+            <w:tcW w:w="1025" w:type="dxa"/>
+          </w:tcPr>
+          <w:p>
+            <w:pPr>
+              <w:tabs>
+                <w:tab w:val="center" w:pos="1602"/>
+              </w:tabs>
+              <w:spacing w:after="129" w:line="259" w:lineRule="auto"/>
+              <w:ind w:left="0" w:firstLine="0"/>
+              <w:rPr>
+                <w:bCs/>
+              </w:rPr>
+            </w:pPr>
+          </w:p>
+          <w:p>
+            <w:pPr>
+              <w:tabs>
+                <w:tab w:val="center" w:pos="1602"/>
+              </w:tabs>
+              <w:spacing w:after="129" w:line="259" w:lineRule="auto"/>
+              <w:ind w:left="0" w:firstLine="0"/>
+              <w:rPr>
+                <w:bCs/>
+              </w:rPr>
+            </w:pPr>
+            <w:r>
+              <w:rPr>
+                <w:bCs/>
+              </w:rPr>
+              <w:t>High</w:t>
+            </w:r>
+          </w:p>
+        </w:tc>
+        <w:tc>
+          <w:tcPr>
+            <w:tcW w:w="1487" w:type="dxa"/>
+          </w:tcPr>
+          <w:p>
+            <w:pPr>
+              <w:tabs>
+                <w:tab w:val="center" w:pos="1602"/>
+              </w:tabs>
+              <w:spacing w:after="129" w:line="259" w:lineRule="auto"/>
+              <w:ind w:left="0" w:firstLine="0"/>
+              <w:rPr>
+                <w:bCs/>
+              </w:rPr>
+            </w:pPr>
+          </w:p>
+          <w:p>
+            <w:pPr>
+              <w:tabs>
+                <w:tab w:val="center" w:pos="1602"/>
+              </w:tabs>
+              <w:spacing w:after="129" w:line="259" w:lineRule="auto"/>
+              <w:ind w:left="0" w:firstLine="0"/>
+              <w:rPr>
+                <w:bCs/>
+              </w:rPr>
+            </w:pPr>
+            <w:r>
+              <w:rPr>
+                <w:bCs/>
+              </w:rPr>
+              <w:t>Medium</w:t>
+            </w:r>
+          </w:p>
+        </w:tc>
+        <w:tc>
+          <w:tcPr>
+            <w:tcW w:w="2731" w:type="dxa"/>
+          </w:tcPr>
+          <w:p>
+            <w:pPr>
+              <w:tabs>
+                <w:tab w:val="center" w:pos="1602"/>
+              </w:tabs>
+              <w:spacing w:after="129" w:line="259" w:lineRule="auto"/>
+              <w:ind w:left="0" w:firstLine="0"/>
+              <w:rPr>
+                <w:bCs/>
+              </w:rPr>
+            </w:pPr>
+            <w:r>
+              <w:rPr>
+                <w:bCs/>
+              </w:rPr>
+              <w:t>Create milestones and check-in regularly</w:t>
+            </w:r>
+            <w:r>
+              <w:rPr>
+                <w:bCs/>
+              </w:rPr>
+              <w:t>. Prioritizing key features over smaller, less important ones is key.</w:t>
+            </w:r>
+          </w:p>
+        </w:tc>
+      </w:tr>
+      <w:tr>
+        <w:tc>
+          <w:tcPr>
+            <w:tcW w:w="1865" w:type="dxa"/>
+          </w:tcPr>
+          <w:p>
+            <w:pPr>
+              <w:tabs>
+                <w:tab w:val="center" w:pos="1602"/>
+              </w:tabs>
+              <w:spacing w:after="129" w:line="259" w:lineRule="auto"/>
+              <w:ind w:left="0" w:firstLine="0"/>
+              <w:rPr>
+                <w:b/>
+              </w:rPr>
+            </w:pPr>
+            <w:r>
+              <w:rPr>
+                <w:b/>
+              </w:rPr>
+              <w:t>Resource Risk</w:t>
+            </w:r>
+          </w:p>
+        </w:tc>
+        <w:tc>
+          <w:tcPr>
+            <w:tcW w:w="2235" w:type="dxa"/>
+          </w:tcPr>
+          <w:p>
+            <w:pPr>
+              <w:tabs>
+                <w:tab w:val="center" w:pos="1602"/>
+              </w:tabs>
+              <w:spacing w:after="129" w:line="259" w:lineRule="auto"/>
+              <w:ind w:left="0" w:firstLine="0"/>
+              <w:rPr>
+                <w:bCs/>
+              </w:rPr>
+            </w:pPr>
+            <w:r>
+              <w:rPr>
+                <w:bCs/>
+              </w:rPr>
+              <w:t>Team members may have different workloads</w:t>
+            </w:r>
+            <w:r>
+              <w:rPr>
+                <w:bCs/>
+              </w:rPr>
+              <w:t xml:space="preserve"> at times due to skill levels.</w:t>
+            </w:r>
+          </w:p>
+        </w:tc>
+        <w:tc>
+          <w:tcPr>
+            <w:tcW w:w="1025" w:type="dxa"/>
+          </w:tcPr>
+          <w:p>
+            <w:pPr>
+              <w:tabs>
+                <w:tab w:val="center" w:pos="1602"/>
+              </w:tabs>
+              <w:spacing w:after="129" w:line="259" w:lineRule="auto"/>
+              <w:ind w:left="0" w:firstLine="0"/>
+              <w:rPr>
+                <w:bCs/>
+              </w:rPr>
+            </w:pPr>
+          </w:p>
+          <w:p>
+            <w:pPr>
+              <w:tabs>
+                <w:tab w:val="center" w:pos="1602"/>
+              </w:tabs>
+              <w:spacing w:after="129" w:line="259" w:lineRule="auto"/>
+              <w:ind w:left="0" w:firstLine="0"/>
+              <w:rPr>
+                <w:bCs/>
+              </w:rPr>
+            </w:pPr>
+            <w:r>
+              <w:rPr>
+                <w:bCs/>
+              </w:rPr>
+              <w:t>Medium</w:t>
+            </w:r>
+          </w:p>
+        </w:tc>
+        <w:tc>
+          <w:tcPr>
+            <w:tcW w:w="1487" w:type="dxa"/>
+          </w:tcPr>
+          <w:p>
+            <w:pPr>
+              <w:tabs>
+                <w:tab w:val="center" w:pos="1602"/>
+              </w:tabs>
+              <w:spacing w:after="129" w:line="259" w:lineRule="auto"/>
+              <w:ind w:left="0" w:firstLine="0"/>
+              <w:rPr>
+                <w:bCs/>
+              </w:rPr>
+            </w:pPr>
+          </w:p>
+          <w:p>
+            <w:pPr>
+              <w:tabs>
+                <w:tab w:val="center" w:pos="1602"/>
+              </w:tabs>
+              <w:spacing w:after="129" w:line="259" w:lineRule="auto"/>
+              <w:ind w:left="0" w:firstLine="0"/>
+              <w:rPr>
+                <w:bCs/>
+              </w:rPr>
+            </w:pPr>
+            <w:r>
+              <w:rPr>
+                <w:bCs/>
+              </w:rPr>
+              <w:t>Medium</w:t>
+            </w:r>
+          </w:p>
+        </w:tc>
+        <w:tc>
+          <w:tcPr>
+            <w:tcW w:w="2731" w:type="dxa"/>
+          </w:tcPr>
+          <w:p>
+            <w:pPr>
+              <w:tabs>
+                <w:tab w:val="center" w:pos="1602"/>
+              </w:tabs>
+              <w:spacing w:after="129" w:line="259" w:lineRule="auto"/>
+              <w:ind w:left="0" w:firstLine="0"/>
+              <w:rPr>
+                <w:bCs/>
+              </w:rPr>
+            </w:pPr>
+            <w:r>
+              <w:rPr>
+                <w:bCs/>
+              </w:rPr>
+              <w:t>Divide tasks based on strengths</w:t>
+            </w:r>
+            <w:r>
+              <w:rPr>
+                <w:bCs/>
+              </w:rPr>
+              <w:t xml:space="preserve"> and </w:t>
+            </w:r>
+            <w:r>
+              <w:rPr>
+                <w:bCs/>
+              </w:rPr>
+              <w:t>take notes so others can assist if needed.</w:t>
+            </w:r>
+          </w:p>
+        </w:tc>
+      </w:tr>
+      <w:tr>
+        <w:tc>
+          <w:tcPr>
+            <w:tcW w:w="1865" w:type="dxa"/>
+          </w:tcPr>
+          <w:p>
+            <w:pPr>
+              <w:tabs>
+                <w:tab w:val="center" w:pos="1602"/>
+              </w:tabs>
+              <w:spacing w:after="129" w:line="259" w:lineRule="auto"/>
+              <w:ind w:left="0" w:firstLine="0"/>
+              <w:rPr>
+                <w:b/>
+              </w:rPr>
+            </w:pPr>
+            <w:r>
+              <w:rPr>
+                <w:b/>
+              </w:rPr>
+              <w:t>Organizational Risk</w:t>
+            </w:r>
+          </w:p>
+        </w:tc>
+        <w:tc>
+          <w:tcPr>
+            <w:tcW w:w="2235" w:type="dxa"/>
+          </w:tcPr>
+          <w:p>
+            <w:pPr>
+              <w:tabs>
+                <w:tab w:val="center" w:pos="1602"/>
+              </w:tabs>
+              <w:spacing w:after="129" w:line="259" w:lineRule="auto"/>
+              <w:ind w:left="0" w:firstLine="0"/>
+              <w:rPr>
+                <w:bCs/>
+              </w:rPr>
+            </w:pPr>
+            <w:r>
+              <w:rPr>
+                <w:bCs/>
+              </w:rPr>
+              <w:t xml:space="preserve">If feedback/input is needed from the sponsor, </w:t>
+            </w:r>
+            <w:r>
+              <w:rPr>
+                <w:bCs/>
+              </w:rPr>
+              <w:t xml:space="preserve">their </w:t>
+            </w:r>
+            <w:r>
+              <w:rPr>
+                <w:bCs/>
+              </w:rPr>
+              <w:t>availability may be limited</w:t>
+            </w:r>
+            <w:r>
+              <w:rPr>
+                <w:bCs/>
+              </w:rPr>
+              <w:t xml:space="preserve"> leading to slower feedback.</w:t>
+            </w:r>
+          </w:p>
+        </w:tc>
+        <w:tc>
+          <w:tcPr>
+            <w:tcW w:w="1025" w:type="dxa"/>
+          </w:tcPr>
+          <w:p>
+            <w:pPr>
+              <w:tabs>
+                <w:tab w:val="center" w:pos="1602"/>
+              </w:tabs>
+              <w:spacing w:after="129" w:line="259" w:lineRule="auto"/>
+              <w:ind w:left="0" w:firstLine="0"/>
+              <w:rPr>
+                <w:bCs/>
+              </w:rPr>
+            </w:pPr>
+          </w:p>
+          <w:p>
+            <w:pPr>
+              <w:tabs>
+                <w:tab w:val="center" w:pos="1602"/>
+              </w:tabs>
+              <w:spacing w:after="129" w:line="259" w:lineRule="auto"/>
+              <w:ind w:left="0" w:firstLine="0"/>
+              <w:rPr>
+                <w:bCs/>
+              </w:rPr>
+            </w:pPr>
+          </w:p>
+          <w:p>
+            <w:pPr>
+              <w:tabs>
+                <w:tab w:val="center" w:pos="1602"/>
+              </w:tabs>
+              <w:spacing w:after="129" w:line="259" w:lineRule="auto"/>
+              <w:ind w:left="0" w:firstLine="0"/>
+              <w:rPr>
+                <w:bCs/>
+              </w:rPr>
+            </w:pPr>
+            <w:r>
+              <w:rPr>
+                <w:bCs/>
+              </w:rPr>
+              <w:t>Low</w:t>
+            </w:r>
+          </w:p>
+        </w:tc>
+        <w:tc>
+          <w:tcPr>
+            <w:tcW w:w="1487" w:type="dxa"/>
+          </w:tcPr>
+          <w:p>
+            <w:pPr>
+              <w:tabs>
+                <w:tab w:val="center" w:pos="1602"/>
+              </w:tabs>
+              <w:spacing w:after="129" w:line="259" w:lineRule="auto"/>
+              <w:ind w:left="0" w:firstLine="0"/>
+              <w:rPr>
+                <w:bCs/>
+              </w:rPr>
+            </w:pPr>
+          </w:p>
+          <w:p>
+            <w:pPr>
+              <w:tabs>
+                <w:tab w:val="center" w:pos="1602"/>
+              </w:tabs>
+              <w:spacing w:after="129" w:line="259" w:lineRule="auto"/>
+              <w:ind w:left="0" w:firstLine="0"/>
+              <w:rPr>
+                <w:bCs/>
+              </w:rPr>
+            </w:pPr>
+          </w:p>
+          <w:p>
+            <w:pPr>
+              <w:tabs>
+                <w:tab w:val="center" w:pos="1602"/>
+              </w:tabs>
+              <w:spacing w:after="129" w:line="259" w:lineRule="auto"/>
+              <w:ind w:left="0" w:firstLine="0"/>
+              <w:rPr>
+                <w:bCs/>
+              </w:rPr>
+            </w:pPr>
+            <w:r>
+              <w:rPr>
+                <w:bCs/>
+              </w:rPr>
+              <w:t>Medium</w:t>
+            </w:r>
+          </w:p>
+        </w:tc>
+        <w:tc>
+          <w:tcPr>
+            <w:tcW w:w="2731" w:type="dxa"/>
+          </w:tcPr>
+          <w:p>
+            <w:pPr>
+              <w:tabs>
+                <w:tab w:val="center" w:pos="1602"/>
+              </w:tabs>
+              <w:spacing w:after="129" w:line="259" w:lineRule="auto"/>
+              <w:ind w:left="0" w:firstLine="0"/>
+              <w:rPr>
+                <w:bCs/>
+              </w:rPr>
+            </w:pPr>
+            <w:r>
+              <w:rPr>
+                <w:bCs/>
+              </w:rPr>
+              <w:t xml:space="preserve">Prepare thoughtful questions for the sponsor. Use a </w:t>
+            </w:r>
+            <w:r>
+              <w:rPr>
+                <w:bCs/>
+              </w:rPr>
+              <w:t>fast communication method (like phone or email) for quick questions.</w:t>
+            </w:r>
+          </w:p>
+        </w:tc>
+      </w:tr>
+      <w:tr>
+        <w:tc>
+          <w:tcPr>
+            <w:tcW w:w="1865" w:type="dxa"/>
+          </w:tcPr>
+          <w:p>
+            <w:pPr>
+              <w:tabs>
+                <w:tab w:val="center" w:pos="1602"/>
+              </w:tabs>
+              <w:spacing w:after="129" w:line="259" w:lineRule="auto"/>
+              <w:ind w:left="0" w:firstLine="0"/>
+              <w:rPr>
+                <w:b/>
+              </w:rPr>
+            </w:pPr>
+            <w:r>
+              <w:rPr>
+                <w:b/>
+              </w:rPr>
+              <w:t>Data Security Risk</w:t>
+            </w:r>
+          </w:p>
+        </w:tc>
+        <w:tc>
+          <w:tcPr>
+            <w:tcW w:w="2235" w:type="dxa"/>
+          </w:tcPr>
+          <w:p>
+            <w:pPr>
+              <w:tabs>
+                <w:tab w:val="center" w:pos="1602"/>
+              </w:tabs>
+              <w:spacing w:after="129" w:line="259" w:lineRule="auto"/>
+              <w:ind w:left="0" w:firstLine="0"/>
+              <w:rPr>
+                <w:bCs/>
+              </w:rPr>
+            </w:pPr>
+            <w:r>
+              <w:rPr>
+                <w:bCs/>
+              </w:rPr>
+              <w:t>Storing member information in a database could raise privacy concerns.</w:t>
+            </w:r>
+          </w:p>
+        </w:tc>
+        <w:tc>
+          <w:tcPr>
+            <w:tcW w:w="1025" w:type="dxa"/>
+          </w:tcPr>
+          <w:p>
+            <w:pPr>
+              <w:tabs>
+                <w:tab w:val="center" w:pos="1602"/>
+              </w:tabs>
+              <w:spacing w:after="129" w:line="259" w:lineRule="auto"/>
+              <w:ind w:left="0" w:firstLine="0"/>
+              <w:rPr>
+                <w:bCs/>
+              </w:rPr>
+            </w:pPr>
+          </w:p>
+          <w:p>
+            <w:pPr>
+              <w:tabs>
+                <w:tab w:val="center" w:pos="1602"/>
+              </w:tabs>
+              <w:spacing w:after="129" w:line="259" w:lineRule="auto"/>
+              <w:ind w:left="0" w:firstLine="0"/>
+              <w:rPr>
+                <w:bCs/>
+              </w:rPr>
+            </w:pPr>
+            <w:r>
+              <w:rPr>
+                <w:bCs/>
+              </w:rPr>
+              <w:t>High</w:t>
+            </w:r>
+          </w:p>
+        </w:tc>
+        <w:tc>
+          <w:tcPr>
+            <w:tcW w:w="1487" w:type="dxa"/>
+          </w:tcPr>
+          <w:p>
+            <w:pPr>
+              <w:tabs>
+                <w:tab w:val="center" w:pos="1602"/>
+              </w:tabs>
+              <w:spacing w:after="129" w:line="259" w:lineRule="auto"/>
+              <w:ind w:left="0" w:firstLine="0"/>
+              <w:rPr>
+                <w:bCs/>
+              </w:rPr>
+            </w:pPr>
+          </w:p>
+          <w:p>
+            <w:pPr>
+              <w:tabs>
+                <w:tab w:val="center" w:pos="1602"/>
+              </w:tabs>
+              <w:spacing w:after="129" w:line="259" w:lineRule="auto"/>
+              <w:ind w:left="0" w:firstLine="0"/>
+              <w:rPr>
+                <w:bCs/>
+              </w:rPr>
+            </w:pPr>
+            <w:r>
+              <w:rPr>
+                <w:bCs/>
+              </w:rPr>
+              <w:t>Low</w:t>
+            </w:r>
+          </w:p>
+        </w:tc>
+        <w:tc>
+          <w:tcPr>
+            <w:tcW w:w="2731" w:type="dxa"/>
+          </w:tcPr>
+          <w:p>
+            <w:pPr>
+              <w:tabs>
+                <w:tab w:val="center" w:pos="1602"/>
+              </w:tabs>
+              <w:spacing w:after="129" w:line="259" w:lineRule="auto"/>
+              <w:ind w:left="0" w:firstLine="0"/>
+              <w:rPr>
+                <w:bCs/>
+              </w:rPr>
+            </w:pPr>
+            <w:r>
+              <w:rPr>
+                <w:bCs/>
+              </w:rPr>
+              <w:t>Limit personal data collection to only what is necessary (name, attendance, etc.).</w:t>
+            </w:r>
+          </w:p>
+        </w:tc>
+      </w:tr>
+    </w:tbl>
     <w:p>
       <w:pPr>
         <w:tabs>
@@ -807,6 +1628,42 @@
         </w:tabs>
         <w:spacing w:after="129" w:line="259" w:lineRule="auto"/>
         <w:ind w:left="0" w:firstLine="0"/>
+        <w:rPr>
+          <w:b/>
+        </w:rPr>
+      </w:pPr>
+      <w:r>
+        <w:rPr>
+          <w:b/>
+        </w:rPr>
+        <w:t xml:space="preserve"> </w:t>
+      </w:r>
+    </w:p>
+    <w:p>
+      <w:pPr>
+        <w:spacing w:after="160" w:line="278" w:lineRule="auto"/>
+        <w:ind w:left="0" w:firstLine="0"/>
+        <w:rPr>
+          <w:b/>
+        </w:rPr>
+      </w:pPr>
+    </w:p>
+    <w:p>
+      <w:pPr>
+        <w:spacing w:after="160" w:line="278" w:lineRule="auto"/>
+        <w:ind w:left="0" w:firstLine="0"/>
+        <w:rPr>
+          <w:b/>
+        </w:rPr>
+      </w:pPr>
+    </w:p>
+    <w:p>
+      <w:pPr>
+        <w:spacing w:after="160" w:line="278" w:lineRule="auto"/>
+        <w:ind w:left="0" w:firstLine="0"/>
+        <w:rPr>
+          <w:b/>
+        </w:rPr>
       </w:pPr>
       <w:r>
         <w:rPr>
@@ -815,19 +1672,34 @@
         </w:rPr>
         <w:t xml:space="preserve"> </w:t>
       </w:r>
-      <w:r>
-        <w:rPr>
-          <w:b/>
-          <w:sz w:val="28"/>
-        </w:rPr>
-        <w:tab/>
-      </w:r>
+    </w:p>
+    <w:p>
+      <w:pPr>
+        <w:pStyle w:val="Heading1"/>
+        <w:ind w:left="-5"/>
+      </w:pPr>
+      <w:r>
+        <w:lastRenderedPageBreak/>
+        <w:t>Evaluate Feasibility</w:t>
+      </w:r>
+      <w:r>
+        <w:rPr>
+          <w:sz w:val="24"/>
+        </w:rPr>
+        <w:t xml:space="preserve"> </w:t>
+      </w:r>
+    </w:p>
+    <w:p>
+      <w:pPr>
+        <w:spacing w:after="165" w:line="259" w:lineRule="auto"/>
+        <w:ind w:left="715" w:hanging="10"/>
+      </w:pPr>
       <w:r>
         <w:rPr>
           <w:b/>
           <w:u w:val="single" w:color="000000"/>
         </w:rPr>
-        <w:t>High Risk Items:</w:t>
+        <w:t>Cultural/Organizational:</w:t>
       </w:r>
       <w:r>
         <w:rPr>
@@ -840,7 +1712,7 @@
       <w:pPr>
         <w:numPr>
           <w:ilvl w:val="0"/>
-          <w:numId w:val="17"/>
+          <w:numId w:val="7"/>
         </w:numPr>
         <w:ind w:hanging="360"/>
       </w:pPr>
@@ -848,23 +1720,25 @@
         <w:rPr>
           <w:b/>
         </w:rPr>
-        <w:t>Learning new web tools</w:t>
-      </w:r>
-      <w:r>
-        <w:t>: The team needs to expand its knowledge of web design and learn new skills. As we progress through the project, we will start becoming more familiar with the tools.</w:t>
-      </w:r>
-      <w:r>
-        <w:rPr>
-          <w:b/>
-        </w:rPr>
-        <w:t xml:space="preserve"> </w:t>
+        <w:t>Sponsor Support:</w:t>
+      </w:r>
+      <w:r>
+        <w:t xml:space="preserve"> The project has strong backing from the </w:t>
+      </w:r>
+      <w:proofErr w:type="spellStart"/>
+      <w:r>
+        <w:t>Lajna</w:t>
+      </w:r>
+      <w:proofErr w:type="spellEnd"/>
+      <w:r>
+        <w:t xml:space="preserve"> President, Farzana Choudhry, who understands the value of making information centralized. </w:t>
       </w:r>
     </w:p>
     <w:p>
       <w:pPr>
         <w:numPr>
           <w:ilvl w:val="0"/>
-          <w:numId w:val="17"/>
+          <w:numId w:val="7"/>
         </w:numPr>
         <w:ind w:hanging="360"/>
       </w:pPr>
@@ -872,41 +1746,93 @@
         <w:rPr>
           <w:b/>
         </w:rPr>
-        <w:lastRenderedPageBreak/>
-        <w:t>Sponsor availability</w:t>
-      </w:r>
-      <w:r>
-        <w:t>: Will schedule check-ins with the sponsor and prepare questions in advance to make the meetings e</w:t>
-      </w:r>
-      <w:r>
-        <w:t>ff</w:t>
-      </w:r>
-      <w:r>
-        <w:t>icient.</w:t>
-      </w:r>
-      <w:r>
-        <w:rPr>
-          <w:b/>
-        </w:rPr>
-        <w:t xml:space="preserve"> </w:t>
+        <w:t>User Adoption:</w:t>
+      </w:r>
+      <w:r>
+        <w:t xml:space="preserve"> Some of the administration already frustrated with the current scattered system. That frustration should make them more open to a new solution, even if some need extra help learning how to use it. </w:t>
       </w:r>
     </w:p>
     <w:p>
       <w:pPr>
         <w:numPr>
           <w:ilvl w:val="0"/>
-          <w:numId w:val="17"/>
+          <w:numId w:val="7"/>
         </w:numPr>
         <w:ind w:hanging="360"/>
       </w:pPr>
       <w:r>
         <w:rPr>
           <w:b/>
-        </w:rPr>
-        <w:t>Scope creep</w:t>
-      </w:r>
-      <w:r>
-        <w:t>: Will maintain clear documentation of requirements and use a formal change control process for any additions that are presented.</w:t>
+          <w:bCs/>
+        </w:rPr>
+        <w:t>Change Management</w:t>
+      </w:r>
+      <w:r>
+        <w:t xml:space="preserve">: The shift won’t require major organizational changes since the new website is simply replacing disconnected tools with one central tool. However, there </w:t>
+      </w:r>
+      <w:r>
+        <w:t xml:space="preserve">is always the risk of </w:t>
+      </w:r>
+      <w:r>
+        <w:t>resistance from members who are less comfortable with technology.</w:t>
+      </w:r>
+      <w:r>
+        <w:rPr>
+          <w:b/>
+        </w:rPr>
+        <w:t xml:space="preserve"> </w:t>
+      </w:r>
+      <w:r>
+        <w:rPr>
+          <w:b/>
+        </w:rPr>
+        <w:tab/>
+      </w:r>
+      <w:r>
+        <w:t xml:space="preserve"> </w:t>
+      </w:r>
+    </w:p>
+    <w:p>
+      <w:pPr>
+        <w:spacing w:after="0" w:line="259" w:lineRule="auto"/>
+        <w:ind w:left="720" w:firstLine="0"/>
+      </w:pPr>
+      <w:r>
+        <w:t xml:space="preserve"> </w:t>
+      </w:r>
+    </w:p>
+    <w:p>
+      <w:pPr>
+        <w:spacing w:after="25" w:line="374" w:lineRule="auto"/>
+        <w:ind w:left="720" w:right="4614" w:firstLine="0"/>
+      </w:pPr>
+      <w:r>
+        <w:rPr>
+          <w:b/>
+        </w:rPr>
+        <w:t xml:space="preserve">Assessment: </w:t>
+      </w:r>
+      <w:r>
+        <w:rPr>
+          <w:b/>
+        </w:rPr>
+        <w:t>Feasible</w:t>
+      </w:r>
+      <w:r>
+        <w:t xml:space="preserve"> </w:t>
+      </w:r>
+    </w:p>
+    <w:p>
+      <w:pPr>
+        <w:spacing w:after="25" w:line="374" w:lineRule="auto"/>
+        <w:ind w:left="720" w:right="4614" w:firstLine="0"/>
+      </w:pPr>
+      <w:r>
+        <w:rPr>
+          <w:b/>
+          <w:u w:val="single" w:color="000000"/>
+        </w:rPr>
+        <w:t>Technological:</w:t>
       </w:r>
       <w:r>
         <w:rPr>
@@ -919,7 +1845,7 @@
       <w:pPr>
         <w:numPr>
           <w:ilvl w:val="0"/>
-          <w:numId w:val="17"/>
+          <w:numId w:val="7"/>
         </w:numPr>
         <w:ind w:hanging="360"/>
       </w:pPr>
@@ -927,23 +1853,23 @@
         <w:rPr>
           <w:b/>
         </w:rPr>
-        <w:t>Team coordination</w:t>
-      </w:r>
-      <w:r>
-        <w:t>: The team will hold regular meetings, ensuring tasks are clearly assigned, using GitHub to track progress.</w:t>
-      </w:r>
-      <w:r>
-        <w:rPr>
-          <w:b/>
-        </w:rPr>
-        <w:t xml:space="preserve"> </w:t>
+        <w:t>Team Skills:</w:t>
+      </w:r>
+      <w:r>
+        <w:t xml:space="preserve"> Our team has some background in web development</w:t>
+      </w:r>
+      <w:r>
+        <w:t xml:space="preserve"> from our studies</w:t>
+      </w:r>
+      <w:r>
+        <w:t xml:space="preserve">, but this will be the first time most of us have put together a full-stack system. </w:t>
       </w:r>
     </w:p>
     <w:p>
       <w:pPr>
         <w:numPr>
           <w:ilvl w:val="0"/>
-          <w:numId w:val="17"/>
+          <w:numId w:val="7"/>
         </w:numPr>
         <w:ind w:hanging="360"/>
       </w:pPr>
@@ -951,16 +1877,16 @@
         <w:rPr>
           <w:b/>
         </w:rPr>
-        <w:t>Finishing on time</w:t>
-      </w:r>
-      <w:r>
-        <w:t>: Will create a detailed timeline that accounts for breaks, exam periods, and allow a bu</w:t>
-      </w:r>
-      <w:r>
-        <w:t>ff</w:t>
-      </w:r>
-      <w:r>
-        <w:t>er for unexpected issues.</w:t>
+        <w:t xml:space="preserve">Tools: </w:t>
+      </w:r>
+      <w:r>
+        <w:t>HTML, CSS, JavaScript would be used for the frontend, and a si</w:t>
+      </w:r>
+      <w:r>
+        <w:t>m</w:t>
+      </w:r>
+      <w:r>
+        <w:t>ple database for the backend. These technologies are realistic at our level since we already have a certain amount of experience with each of these.</w:t>
       </w:r>
       <w:r>
         <w:rPr>
@@ -973,7 +1899,7 @@
       <w:pPr>
         <w:numPr>
           <w:ilvl w:val="0"/>
-          <w:numId w:val="17"/>
+          <w:numId w:val="7"/>
         </w:numPr>
         <w:ind w:hanging="360"/>
       </w:pPr>
@@ -981,426 +1907,137 @@
         <w:rPr>
           <w:b/>
         </w:rPr>
-        <w:t>Integration challenges</w:t>
-      </w:r>
-      <w:r>
-        <w:t>: Need to research the integration of Google Forms and how to properly implement that into the project.</w:t>
-      </w:r>
-      <w:r>
-        <w:rPr>
-          <w:b/>
-        </w:rPr>
+        <w:t>Version Control:</w:t>
+      </w:r>
+      <w:r>
         <w:t xml:space="preserve"> </w:t>
       </w:r>
+      <w:r>
+        <w:t>GitHub is in place, which will keep everything organized and track any changes.</w:t>
+      </w:r>
+    </w:p>
+    <w:p/>
+    <w:p>
+      <w:pPr>
+        <w:spacing w:after="25" w:line="374" w:lineRule="auto"/>
+        <w:ind w:left="720" w:right="4614" w:firstLine="0"/>
+        <w:rPr>
+          <w:u w:val="single"/>
+        </w:rPr>
+      </w:pPr>
+      <w:r>
+        <w:rPr>
+          <w:b/>
+        </w:rPr>
+        <w:t>Assessment:</w:t>
+      </w:r>
+      <w:r>
+        <w:rPr>
+          <w:b/>
+        </w:rPr>
+        <w:t xml:space="preserve"> Feasible</w:t>
+      </w:r>
+      <w:r>
+        <w:rPr>
+          <w:u w:val="single"/>
+        </w:rPr>
+        <w:t xml:space="preserve"> </w:t>
+      </w:r>
+    </w:p>
+    <w:p>
+      <w:pPr>
+        <w:ind w:left="1090"/>
+        <w:rPr>
+          <w:b/>
+          <w:bCs/>
+          <w:u w:val="single"/>
+        </w:rPr>
+      </w:pPr>
+      <w:r>
+        <w:rPr>
+          <w:b/>
+          <w:bCs/>
+          <w:u w:val="single"/>
+        </w:rPr>
+        <w:t>Schedule:</w:t>
+      </w:r>
+    </w:p>
+    <w:p>
+      <w:pPr>
+        <w:ind w:left="1090"/>
+        <w:rPr>
+          <w:b/>
+          <w:bCs/>
+          <w:u w:val="single"/>
+        </w:rPr>
+      </w:pPr>
     </w:p>
     <w:p>
       <w:pPr>
         <w:numPr>
           <w:ilvl w:val="0"/>
-          <w:numId w:val="17"/>
+          <w:numId w:val="7"/>
         </w:numPr>
         <w:ind w:hanging="360"/>
-      </w:pPr>
-      <w:r>
-        <w:rPr>
-          <w:b/>
-        </w:rPr>
-        <w:t>Database design complexity</w:t>
-      </w:r>
-      <w:r>
-        <w:t>: Will start with a basic schema and expand later as necessary.</w:t>
-      </w:r>
-      <w:r>
-        <w:rPr>
-          <w:b/>
+        <w:rPr>
+          <w:b/>
+          <w:bCs/>
+        </w:rPr>
+      </w:pPr>
+      <w:r>
+        <w:rPr>
+          <w:b/>
+          <w:bCs/>
+        </w:rPr>
+        <w:t>Timeline:</w:t>
+      </w:r>
+      <w:r>
+        <w:rPr>
+          <w:b/>
+          <w:bCs/>
         </w:rPr>
         <w:t xml:space="preserve"> </w:t>
       </w:r>
-    </w:p>
-    <w:p>
-      <w:pPr>
-        <w:spacing w:after="0" w:line="259" w:lineRule="auto"/>
-        <w:ind w:left="720" w:firstLine="0"/>
-      </w:pPr>
-      <w:r>
-        <w:rPr>
-          <w:b/>
-          <w:sz w:val="28"/>
-        </w:rPr>
-        <w:t xml:space="preserve"> </w:t>
-      </w:r>
-    </w:p>
-    <w:p>
-      <w:pPr>
-        <w:pStyle w:val="Heading1"/>
-        <w:ind w:left="-5"/>
-      </w:pPr>
-      <w:r>
-        <w:t>Evaluate Feasibility</w:t>
-      </w:r>
-      <w:r>
-        <w:rPr>
-          <w:sz w:val="24"/>
-        </w:rPr>
-        <w:t xml:space="preserve"> </w:t>
-      </w:r>
-    </w:p>
-    <w:p>
-      <w:pPr>
-        <w:spacing w:after="165" w:line="259" w:lineRule="auto"/>
-        <w:ind w:left="715" w:hanging="10"/>
-      </w:pPr>
-      <w:r>
-        <w:rPr>
-          <w:b/>
-          <w:u w:val="single" w:color="000000"/>
-        </w:rPr>
-        <w:t>Cultural/Organizational</w:t>
-      </w:r>
-      <w:r>
-        <w:rPr>
-          <w:b/>
-          <w:u w:val="single" w:color="000000"/>
-        </w:rPr>
-        <w:t>:</w:t>
-      </w:r>
-      <w:r>
-        <w:rPr>
-          <w:b/>
-        </w:rPr>
-        <w:t xml:space="preserve"> </w:t>
+      <w:r>
+        <w:t>We have 2 full semesters to complete this project. This should allow us just enough time to achieve the necessary components.</w:t>
       </w:r>
     </w:p>
     <w:p>
       <w:pPr>
         <w:numPr>
           <w:ilvl w:val="0"/>
-          <w:numId w:val="18"/>
+          <w:numId w:val="7"/>
         </w:numPr>
         <w:ind w:hanging="360"/>
-      </w:pPr>
-      <w:r>
-        <w:rPr>
-          <w:b/>
-        </w:rPr>
-        <w:t>Sponsor Support:</w:t>
-      </w:r>
-      <w:r>
-        <w:t xml:space="preserve"> The project has strong backing from the Lajna President, Farzana Choudhry, who understands the value of making information centralized. </w:t>
+        <w:rPr>
+          <w:b/>
+          <w:bCs/>
+        </w:rPr>
+      </w:pPr>
+      <w:r>
+        <w:rPr>
+          <w:b/>
+          <w:bCs/>
+        </w:rPr>
+        <w:t xml:space="preserve">Milestones: </w:t>
+      </w:r>
+      <w:r>
+        <w:t xml:space="preserve">We need to stick to scheduled meetings, check-ins, and submission dates </w:t>
+      </w:r>
+      <w:proofErr w:type="gramStart"/>
+      <w:r>
+        <w:t>in order to</w:t>
+      </w:r>
+      <w:proofErr w:type="gramEnd"/>
+      <w:r>
+        <w:t xml:space="preserve"> stay on track.</w:t>
       </w:r>
     </w:p>
     <w:p>
       <w:pPr>
         <w:numPr>
           <w:ilvl w:val="0"/>
-          <w:numId w:val="18"/>
-        </w:numPr>
-        <w:ind w:hanging="360"/>
-      </w:pPr>
-      <w:r>
-        <w:rPr>
-          <w:b/>
-        </w:rPr>
-        <w:t>User Adoption:</w:t>
-      </w:r>
-      <w:r>
-        <w:t xml:space="preserve"> Some of the administration already frustrated with the current scattered system. That frustration should make them more open to a new solution, even if some need extra help learning how to use it. </w:t>
-      </w:r>
-    </w:p>
-    <w:p>
-      <w:pPr>
-        <w:numPr>
-          <w:ilvl w:val="0"/>
-          <w:numId w:val="18"/>
-        </w:numPr>
-        <w:ind w:hanging="360"/>
-      </w:pPr>
-      <w:r>
-        <w:rPr>
-          <w:b/>
-          <w:bCs/>
-        </w:rPr>
-        <w:t>Change Management</w:t>
-      </w:r>
-      <w:r>
-        <w:t xml:space="preserve">: The shift won’t require major organizational changes since the new website is simply replacing disconnected tools with one central tool. However, there </w:t>
-      </w:r>
-      <w:r>
-        <w:t xml:space="preserve">is always the risk of </w:t>
-      </w:r>
-      <w:r>
-        <w:t>resistance from members who are less comfortable with technology.</w:t>
-      </w:r>
-      <w:r>
-        <w:rPr>
-          <w:b/>
-        </w:rPr>
-        <w:t xml:space="preserve"> </w:t>
-      </w:r>
-      <w:r>
-        <w:rPr>
-          <w:b/>
-        </w:rPr>
-        <w:tab/>
-      </w:r>
-      <w:r>
-        <w:t xml:space="preserve"> </w:t>
-      </w:r>
-    </w:p>
-    <w:p>
-      <w:pPr>
-        <w:spacing w:after="0" w:line="259" w:lineRule="auto"/>
-        <w:ind w:left="720" w:firstLine="0"/>
-      </w:pPr>
-      <w:r>
-        <w:t xml:space="preserve"> </w:t>
-      </w:r>
-    </w:p>
-    <w:p>
-      <w:pPr>
-        <w:spacing w:after="25" w:line="374" w:lineRule="auto"/>
-        <w:ind w:left="720" w:right="4614" w:firstLine="0"/>
-      </w:pPr>
-      <w:r>
-        <w:rPr>
-          <w:b/>
-        </w:rPr>
-        <w:t xml:space="preserve">Assessment: </w:t>
-      </w:r>
-      <w:r>
-        <w:rPr>
-          <w:b/>
-        </w:rPr>
-        <w:t>Feasible</w:t>
-      </w:r>
-      <w:r>
-        <w:t xml:space="preserve"> </w:t>
-      </w:r>
-    </w:p>
-    <w:p>
-      <w:pPr>
-        <w:spacing w:after="25" w:line="374" w:lineRule="auto"/>
-        <w:ind w:left="720" w:right="4614" w:firstLine="0"/>
-      </w:pPr>
-      <w:r>
-        <w:rPr>
-          <w:b/>
-          <w:u w:val="single" w:color="000000"/>
-        </w:rPr>
-        <w:t>Technological</w:t>
-      </w:r>
-      <w:r>
-        <w:rPr>
-          <w:b/>
-          <w:u w:val="single" w:color="000000"/>
-        </w:rPr>
-        <w:t>:</w:t>
-      </w:r>
-      <w:r>
-        <w:rPr>
-          <w:b/>
-        </w:rPr>
-        <w:t xml:space="preserve"> </w:t>
-      </w:r>
-    </w:p>
-    <w:p>
-      <w:pPr>
-        <w:numPr>
-          <w:ilvl w:val="0"/>
-          <w:numId w:val="18"/>
-        </w:numPr>
-        <w:ind w:hanging="360"/>
-      </w:pPr>
-      <w:r>
-        <w:rPr>
-          <w:b/>
-        </w:rPr>
-        <w:t>Team Skills:</w:t>
-      </w:r>
-      <w:r>
-        <w:t xml:space="preserve"> Our team has some background in web development</w:t>
-      </w:r>
-      <w:r>
-        <w:t xml:space="preserve"> from our studies</w:t>
-      </w:r>
-      <w:r>
-        <w:t xml:space="preserve">, but this will be the first time most of us have put together a full-stack system. </w:t>
-      </w:r>
-    </w:p>
-    <w:p>
-      <w:pPr>
-        <w:numPr>
-          <w:ilvl w:val="0"/>
-          <w:numId w:val="18"/>
-        </w:numPr>
-        <w:ind w:hanging="360"/>
-      </w:pPr>
-      <w:r>
-        <w:rPr>
-          <w:b/>
-        </w:rPr>
-        <w:t xml:space="preserve">Tools: </w:t>
-      </w:r>
-      <w:r>
-        <w:t>HTML, CSS, JavaScript would be used for the frontend, and a si</w:t>
-      </w:r>
-      <w:r>
-        <w:t>m</w:t>
-      </w:r>
-      <w:r>
-        <w:t>ple database for the backend. These technologies are realistic at our level since we already have a certain amount of experience with each of these.</w:t>
-      </w:r>
-      <w:r>
-        <w:rPr>
-          <w:b/>
-        </w:rPr>
-        <w:t xml:space="preserve"> </w:t>
-      </w:r>
-    </w:p>
-    <w:p>
-      <w:pPr>
-        <w:numPr>
-          <w:ilvl w:val="0"/>
-          <w:numId w:val="18"/>
-        </w:numPr>
-        <w:ind w:hanging="360"/>
-      </w:pPr>
-      <w:r>
-        <w:rPr>
-          <w:b/>
-        </w:rPr>
-        <w:t>Version Control:</w:t>
-      </w:r>
-      <w:r>
-        <w:t xml:space="preserve"> </w:t>
-      </w:r>
-      <w:r>
-        <w:t>GitHub is in place, which will keep everything organized and track any changes.</w:t>
-      </w:r>
-    </w:p>
-    <w:p/>
-    <w:p>
-      <w:pPr>
-        <w:spacing w:after="25" w:line="374" w:lineRule="auto"/>
-        <w:ind w:left="720" w:right="4614" w:firstLine="0"/>
-        <w:rPr>
-          <w:u w:val="single"/>
-        </w:rPr>
-      </w:pPr>
-      <w:r>
-        <w:rPr>
-          <w:b/>
-        </w:rPr>
-        <w:t>Assessment:</w:t>
-      </w:r>
-      <w:r>
-        <w:rPr>
-          <w:b/>
-        </w:rPr>
-        <w:t xml:space="preserve"> Feasible</w:t>
-      </w:r>
-      <w:r>
-        <w:rPr>
-          <w:u w:val="single"/>
-        </w:rPr>
-        <w:t xml:space="preserve"> </w:t>
-      </w:r>
-    </w:p>
-    <w:p/>
-    <w:p/>
-    <w:p>
-      <w:pPr>
-        <w:ind w:left="1090"/>
-        <w:rPr>
-          <w:b/>
-          <w:u w:val="single"/>
-        </w:rPr>
-      </w:pPr>
-      <w:r>
-        <w:rPr>
-          <w:b/>
-          <w:u w:val="single"/>
-        </w:rPr>
-        <w:lastRenderedPageBreak/>
-        <w:t>Schedule</w:t>
-      </w:r>
-      <w:r>
-        <w:rPr>
-          <w:b/>
-          <w:bCs/>
-          <w:u w:val="single"/>
-        </w:rPr>
-        <w:t>:</w:t>
-      </w:r>
-    </w:p>
-    <w:p>
-      <w:pPr>
-        <w:ind w:left="1090"/>
-        <w:rPr>
-          <w:b/>
-          <w:bCs/>
-          <w:u w:val="single"/>
-        </w:rPr>
-      </w:pPr>
-    </w:p>
-    <w:p>
-      <w:pPr>
-        <w:numPr>
-          <w:ilvl w:val="0"/>
-          <w:numId w:val="18"/>
-        </w:numPr>
-        <w:ind w:hanging="360"/>
-        <w:rPr>
-          <w:b/>
-          <w:bCs/>
-        </w:rPr>
-      </w:pPr>
-      <w:r>
-        <w:rPr>
-          <w:b/>
-          <w:bCs/>
-        </w:rPr>
-        <w:t>Timeline:</w:t>
-      </w:r>
-      <w:r>
-        <w:rPr>
-          <w:b/>
-          <w:bCs/>
-        </w:rPr>
-        <w:t xml:space="preserve"> </w:t>
-      </w:r>
-      <w:r>
-        <w:t>We have 2 full semesters to complete this project. This should allow us just enough time to achieve the necessary components.</w:t>
-      </w:r>
-    </w:p>
-    <w:p>
-      <w:pPr>
-        <w:numPr>
-          <w:ilvl w:val="0"/>
-          <w:numId w:val="18"/>
-        </w:numPr>
-        <w:ind w:hanging="360"/>
-        <w:rPr>
-          <w:b/>
-          <w:bCs/>
-        </w:rPr>
-      </w:pPr>
-      <w:r>
-        <w:rPr>
-          <w:b/>
-          <w:bCs/>
-        </w:rPr>
-        <w:t xml:space="preserve">Milestones: </w:t>
-      </w:r>
-      <w:r>
-        <w:t>We need to stick to scheduled meetings, check-ins, and submission dates in order to stay on track.</w:t>
-      </w:r>
-    </w:p>
-    <w:p>
-      <w:pPr>
-        <w:numPr>
-          <w:ilvl w:val="0"/>
-          <w:numId w:val="18"/>
+          <w:numId w:val="7"/>
         </w:numPr>
         <w:ind w:hanging="360"/>
         <w:rPr>
@@ -1480,7 +2117,7 @@
         <w:pStyle w:val="ListParagraph"/>
         <w:numPr>
           <w:ilvl w:val="0"/>
-          <w:numId w:val="23"/>
+          <w:numId w:val="12"/>
         </w:numPr>
         <w:rPr>
           <w:b/>
@@ -1493,10 +2130,30 @@
           <w:b/>
           <w:bCs/>
         </w:rPr>
-        <w:t xml:space="preserve">Team Size: </w:t>
-      </w:r>
-      <w:r>
-        <w:t xml:space="preserve"> With four members, we have the ability to divide tasks by our strengths.</w:t>
+        <w:t>Team Size</w:t>
+      </w:r>
+      <w:proofErr w:type="gramStart"/>
+      <w:r>
+        <w:rPr>
+          <w:b/>
+          <w:bCs/>
+        </w:rPr>
+        <w:t xml:space="preserve">: </w:t>
+      </w:r>
+      <w:r>
+        <w:t xml:space="preserve"> With</w:t>
+      </w:r>
+      <w:proofErr w:type="gramEnd"/>
+      <w:r>
+        <w:t xml:space="preserve"> four members, we </w:t>
+      </w:r>
+      <w:proofErr w:type="gramStart"/>
+      <w:r>
+        <w:t>have the ability to</w:t>
+      </w:r>
+      <w:proofErr w:type="gramEnd"/>
+      <w:r>
+        <w:t xml:space="preserve"> divide tasks by our strengths.</w:t>
       </w:r>
     </w:p>
     <w:p>
@@ -1504,7 +2161,7 @@
         <w:pStyle w:val="ListParagraph"/>
         <w:numPr>
           <w:ilvl w:val="0"/>
-          <w:numId w:val="23"/>
+          <w:numId w:val="12"/>
         </w:numPr>
         <w:rPr>
           <w:b/>
@@ -1517,6 +2174,7 @@
           <w:b/>
           <w:bCs/>
         </w:rPr>
+        <w:lastRenderedPageBreak/>
         <w:t>Time Commitment:</w:t>
       </w:r>
       <w:r>
@@ -1531,7 +2189,7 @@
         <w:pStyle w:val="ListParagraph"/>
         <w:numPr>
           <w:ilvl w:val="0"/>
-          <w:numId w:val="23"/>
+          <w:numId w:val="12"/>
         </w:numPr>
         <w:rPr>
           <w:b/>
@@ -1555,7 +2213,7 @@
         <w:pStyle w:val="ListParagraph"/>
         <w:numPr>
           <w:ilvl w:val="0"/>
-          <w:numId w:val="23"/>
+          <w:numId w:val="12"/>
         </w:numPr>
         <w:rPr>
           <w:b/>
@@ -1618,20 +2276,26 @@
           <w:sz w:val="28"/>
           <w:szCs w:val="28"/>
         </w:rPr>
-        <w:t>Constraints and Limitations</w:t>
-      </w:r>
-      <w:r>
+        <w:t>Constraints and Limitations:</w:t>
+      </w:r>
+    </w:p>
+    <w:p>
+      <w:pPr>
         <w:rPr>
           <w:b/>
           <w:bCs/>
           <w:sz w:val="28"/>
           <w:szCs w:val="28"/>
         </w:rPr>
-        <w:t>:</w:t>
-      </w:r>
-    </w:p>
-    <w:p>
-      <w:pPr>
+      </w:pPr>
+    </w:p>
+    <w:p>
+      <w:pPr>
+        <w:pStyle w:val="ListParagraph"/>
+        <w:numPr>
+          <w:ilvl w:val="0"/>
+          <w:numId w:val="13"/>
+        </w:numPr>
         <w:rPr>
           <w:b/>
           <w:bCs/>
@@ -1639,13 +2303,29 @@
           <w:szCs w:val="28"/>
         </w:rPr>
       </w:pPr>
+      <w:r>
+        <w:rPr>
+          <w:b/>
+          <w:bCs/>
+        </w:rPr>
+        <w:t xml:space="preserve">Time Constraints: </w:t>
+      </w:r>
+      <w:r>
+        <w:t>We have a limited amount of time during each</w:t>
+      </w:r>
+      <w:r>
+        <w:t xml:space="preserve"> semester due to other coursework and academic commitments, as well as any personal obligations. We need to work around these scheduling conflicts, coordinating </w:t>
+      </w:r>
+      <w:r>
+        <w:t>a timeline that is feasible for each member of the team.</w:t>
+      </w:r>
     </w:p>
     <w:p>
       <w:pPr>
         <w:pStyle w:val="ListParagraph"/>
         <w:numPr>
           <w:ilvl w:val="0"/>
-          <w:numId w:val="24"/>
+          <w:numId w:val="13"/>
         </w:numPr>
         <w:rPr>
           <w:b/>
@@ -1659,16 +2339,17 @@
           <w:b/>
           <w:bCs/>
         </w:rPr>
-        <w:t xml:space="preserve">Time Constraints: </w:t>
-      </w:r>
-      <w:r>
-        <w:t>We have a limited amount of time during each</w:t>
-      </w:r>
-      <w:r>
-        <w:t xml:space="preserve"> semester due to other coursework and academic commitments, as well as any personal obligations. We need to work around these scheduling conflicts, coordinating </w:t>
-      </w:r>
-      <w:r>
-        <w:t>a timeline that is feasible for each member of the team.</w:t>
+        <w:t>Resource Constraints:</w:t>
+      </w:r>
+      <w:r>
+        <w:rPr>
+          <w:sz w:val="28"/>
+          <w:szCs w:val="28"/>
+        </w:rPr>
+        <w:t xml:space="preserve"> </w:t>
+      </w:r>
+      <w:r>
+        <w:t>Since we will be using free tools and resources that are provided by the university, there is no budget for this project.</w:t>
       </w:r>
     </w:p>
     <w:p>
@@ -1676,7 +2357,7 @@
         <w:pStyle w:val="ListParagraph"/>
         <w:numPr>
           <w:ilvl w:val="0"/>
-          <w:numId w:val="24"/>
+          <w:numId w:val="13"/>
         </w:numPr>
         <w:rPr>
           <w:b/>
@@ -1690,7 +2371,7 @@
           <w:b/>
           <w:bCs/>
         </w:rPr>
-        <w:t>Resource Constraints:</w:t>
+        <w:t>Scope Constraints:</w:t>
       </w:r>
       <w:r>
         <w:rPr>
@@ -1700,7 +2381,7 @@
         <w:t xml:space="preserve"> </w:t>
       </w:r>
       <w:r>
-        <w:t>Since we will be using free tools and resources that are provided by the university, there is no budget for this project.</w:t>
+        <w:t>Our solution needs to demonstrate what we have learned while remaining achievable.</w:t>
       </w:r>
     </w:p>
     <w:p>
@@ -1708,39 +2389,7 @@
         <w:pStyle w:val="ListParagraph"/>
         <w:numPr>
           <w:ilvl w:val="0"/>
-          <w:numId w:val="24"/>
-        </w:numPr>
-        <w:rPr>
-          <w:b/>
-          <w:bCs/>
-          <w:sz w:val="28"/>
-          <w:szCs w:val="28"/>
-        </w:rPr>
-      </w:pPr>
-      <w:r>
-        <w:rPr>
-          <w:b/>
-          <w:bCs/>
-        </w:rPr>
-        <w:t>Scope Constraints:</w:t>
-      </w:r>
-      <w:r>
-        <w:rPr>
-          <w:sz w:val="28"/>
-          <w:szCs w:val="28"/>
-        </w:rPr>
-        <w:t xml:space="preserve"> </w:t>
-      </w:r>
-      <w:r>
-        <w:t>Our solution needs to demonstrate what we have learned while remaining achievable.</w:t>
-      </w:r>
-    </w:p>
-    <w:p>
-      <w:pPr>
-        <w:pStyle w:val="ListParagraph"/>
-        <w:numPr>
-          <w:ilvl w:val="0"/>
-          <w:numId w:val="24"/>
+          <w:numId w:val="13"/>
         </w:numPr>
         <w:rPr>
           <w:b/>
@@ -1816,6 +2465,13 @@
       </w:r>
     </w:p>
   </w:endnote>
+  <w:endnote w:type="continuationNotice" w:id="1">
+    <w:p>
+      <w:pPr>
+        <w:spacing w:after="0" w:line="240" w:lineRule="auto"/>
+      </w:pPr>
+    </w:p>
+  </w:endnote>
 </w:endnotes>
 </file>
 
@@ -1839,6 +2495,13 @@
       <w:r>
         <w:continuationSeparator/>
       </w:r>
+    </w:p>
+  </w:footnote>
+  <w:footnote w:type="continuationNotice" w:id="1">
+    <w:p>
+      <w:pPr>
+        <w:spacing w:after="0" w:line="240" w:lineRule="auto"/>
+      </w:pPr>
     </w:p>
   </w:footnote>
 </w:footnotes>
@@ -1961,155 +2624,6 @@
 <file path=word/numbering.xml><?xml version="1.0" encoding="utf-8"?>
 <w:numbering xmlns:wpc="http://schemas.microsoft.com/office/word/2010/wordprocessingCanvas" xmlns:cx="http://schemas.microsoft.com/office/drawing/2014/chartex" xmlns:cx1="http://schemas.microsoft.com/office/drawing/2015/9/8/chartex" xmlns:cx2="http://schemas.microsoft.com/office/drawing/2015/10/21/chartex" xmlns:cx3="http://schemas.microsoft.com/office/drawing/2016/5/9/chartex" xmlns:cx4="http://schemas.microsoft.com/office/drawing/2016/5/10/chartex" xmlns:cx5="http://schemas.microsoft.com/office/drawing/2016/5/11/chartex" xmlns:cx6="http://schemas.microsoft.com/office/drawing/2016/5/12/chartex" xmlns:cx7="http://schemas.microsoft.com/office/drawing/2016/5/13/chartex" xmlns:cx8="http://schemas.microsoft.com/office/drawing/2016/5/14/chartex" xmlns:mc="http://schemas.openxmlformats.org/markup-compatibility/2006" xmlns:aink="http://schemas.microsoft.com/office/drawing/2016/ink" xmlns:am3d="http://schemas.microsoft.com/office/drawing/2017/model3d" xmlns:o="urn:schemas-microsoft-com:office:office" xmlns:oel="http://schemas.microsoft.com/office/2019/extlst" xmlns:r="http://schemas.openxmlformats.org/officeDocument/2006/relationships" xmlns:m="http://schemas.openxmlformats.org/officeDocument/2006/math" xmlns:v="urn:schemas-microsoft-com:vml" xmlns:wp14="http://schemas.microsoft.com/office/word/2010/wordprocessingDrawing" xmlns:wp="http://schemas.openxmlformats.org/drawingml/2006/wordprocessingDrawing" xmlns:w10="urn:schemas-microsoft-com:office:word" xmlns:w="http://schemas.openxmlformats.org/wordprocessingml/2006/main" xmlns:w14="http://schemas.microsoft.com/office/word/2010/wordml" xmlns:w15="http://schemas.microsoft.com/office/word/2012/wordml" xmlns:w16cex="http://schemas.microsoft.com/office/word/2018/wordml/cex" xmlns:w16cid="http://schemas.microsoft.com/office/word/2016/wordml/cid" xmlns:w16="http://schemas.microsoft.com/office/word/2018/wordml" xmlns:w16du="http://schemas.microsoft.com/office/word/2023/wordml/word16du" xmlns:w16sdtdh="http://schemas.microsoft.com/office/word/2020/wordml/sdtdatahash" xmlns:w16sdtfl="http://schemas.microsoft.com/office/word/2024/wordml/sdtformatlock" xmlns:w16se="http://schemas.microsoft.com/office/word/2015/wordml/symex" xmlns:wpg="http://schemas.microsoft.com/office/word/2010/wordprocessingGroup" xmlns:wpi="http://schemas.microsoft.com/office/word/2010/wordprocessingInk" xmlns:wne="http://schemas.microsoft.com/office/word/2006/wordml" xmlns:wps="http://schemas.microsoft.com/office/word/2010/wordprocessingShape" mc:Ignorable="w14 w15 w16se w16cid w16 w16cex w16sdtdh w16sdtfl w16du wp14">
   <w:abstractNum w:abstractNumId="0" w15:restartNumberingAfterBreak="0">
-    <w:nsid w:val="02F942CF"/>
-    <w:multiLevelType w:val="multilevel"/>
-    <w:tmpl w:val="61208528"/>
-    <w:lvl w:ilvl="0">
-      <w:start w:val="1"/>
-      <w:numFmt w:val="bullet"/>
-      <w:lvlText w:val=""/>
-      <w:lvlJc w:val="left"/>
-      <w:pPr>
-        <w:tabs>
-          <w:tab w:val="num" w:pos="720"/>
-        </w:tabs>
-        <w:ind w:left="720" w:hanging="360"/>
-      </w:pPr>
-      <w:rPr>
-        <w:rFonts w:ascii="Symbol" w:hAnsi="Symbol" w:hint="default"/>
-        <w:sz w:val="20"/>
-      </w:rPr>
-    </w:lvl>
-    <w:lvl w:ilvl="1">
-      <w:start w:val="1"/>
-      <w:numFmt w:val="bullet"/>
-      <w:lvlText w:val="o"/>
-      <w:lvlJc w:val="left"/>
-      <w:pPr>
-        <w:tabs>
-          <w:tab w:val="num" w:pos="1440"/>
-        </w:tabs>
-        <w:ind w:left="1440" w:hanging="360"/>
-      </w:pPr>
-      <w:rPr>
-        <w:rFonts w:ascii="Courier New" w:hAnsi="Courier New" w:hint="default"/>
-        <w:sz w:val="20"/>
-      </w:rPr>
-    </w:lvl>
-    <w:lvl w:ilvl="2">
-      <w:start w:val="1"/>
-      <w:numFmt w:val="bullet"/>
-      <w:lvlText w:val=""/>
-      <w:lvlJc w:val="left"/>
-      <w:pPr>
-        <w:tabs>
-          <w:tab w:val="num" w:pos="2160"/>
-        </w:tabs>
-        <w:ind w:left="2160" w:hanging="360"/>
-      </w:pPr>
-      <w:rPr>
-        <w:rFonts w:ascii="Wingdings" w:hAnsi="Wingdings" w:hint="default"/>
-        <w:sz w:val="20"/>
-      </w:rPr>
-    </w:lvl>
-    <w:lvl w:ilvl="3">
-      <w:start w:val="1"/>
-      <w:numFmt w:val="bullet"/>
-      <w:lvlText w:val=""/>
-      <w:lvlJc w:val="left"/>
-      <w:pPr>
-        <w:tabs>
-          <w:tab w:val="num" w:pos="2880"/>
-        </w:tabs>
-        <w:ind w:left="2880" w:hanging="360"/>
-      </w:pPr>
-      <w:rPr>
-        <w:rFonts w:ascii="Wingdings" w:hAnsi="Wingdings" w:hint="default"/>
-        <w:sz w:val="20"/>
-      </w:rPr>
-    </w:lvl>
-    <w:lvl w:ilvl="4" w:tentative="1">
-      <w:start w:val="1"/>
-      <w:numFmt w:val="bullet"/>
-      <w:lvlText w:val=""/>
-      <w:lvlJc w:val="left"/>
-      <w:pPr>
-        <w:tabs>
-          <w:tab w:val="num" w:pos="3600"/>
-        </w:tabs>
-        <w:ind w:left="3600" w:hanging="360"/>
-      </w:pPr>
-      <w:rPr>
-        <w:rFonts w:ascii="Symbol" w:hAnsi="Symbol" w:hint="default"/>
-        <w:sz w:val="20"/>
-      </w:rPr>
-    </w:lvl>
-    <w:lvl w:ilvl="5" w:tentative="1">
-      <w:start w:val="1"/>
-      <w:numFmt w:val="bullet"/>
-      <w:lvlText w:val=""/>
-      <w:lvlJc w:val="left"/>
-      <w:pPr>
-        <w:tabs>
-          <w:tab w:val="num" w:pos="4320"/>
-        </w:tabs>
-        <w:ind w:left="4320" w:hanging="360"/>
-      </w:pPr>
-      <w:rPr>
-        <w:rFonts w:ascii="Symbol" w:hAnsi="Symbol" w:hint="default"/>
-        <w:sz w:val="20"/>
-      </w:rPr>
-    </w:lvl>
-    <w:lvl w:ilvl="6" w:tentative="1">
-      <w:start w:val="1"/>
-      <w:numFmt w:val="bullet"/>
-      <w:lvlText w:val=""/>
-      <w:lvlJc w:val="left"/>
-      <w:pPr>
-        <w:tabs>
-          <w:tab w:val="num" w:pos="5040"/>
-        </w:tabs>
-        <w:ind w:left="5040" w:hanging="360"/>
-      </w:pPr>
-      <w:rPr>
-        <w:rFonts w:ascii="Symbol" w:hAnsi="Symbol" w:hint="default"/>
-        <w:sz w:val="20"/>
-      </w:rPr>
-    </w:lvl>
-    <w:lvl w:ilvl="7" w:tentative="1">
-      <w:start w:val="1"/>
-      <w:numFmt w:val="bullet"/>
-      <w:lvlText w:val=""/>
-      <w:lvlJc w:val="left"/>
-      <w:pPr>
-        <w:tabs>
-          <w:tab w:val="num" w:pos="5760"/>
-        </w:tabs>
-        <w:ind w:left="5760" w:hanging="360"/>
-      </w:pPr>
-      <w:rPr>
-        <w:rFonts w:ascii="Symbol" w:hAnsi="Symbol" w:hint="default"/>
-        <w:sz w:val="20"/>
-      </w:rPr>
-    </w:lvl>
-    <w:lvl w:ilvl="8" w:tentative="1">
-      <w:start w:val="1"/>
-      <w:numFmt w:val="bullet"/>
-      <w:lvlText w:val=""/>
-      <w:lvlJc w:val="left"/>
-      <w:pPr>
-        <w:tabs>
-          <w:tab w:val="num" w:pos="6480"/>
-        </w:tabs>
-        <w:ind w:left="6480" w:hanging="360"/>
-      </w:pPr>
-      <w:rPr>
-        <w:rFonts w:ascii="Symbol" w:hAnsi="Symbol" w:hint="default"/>
-        <w:sz w:val="20"/>
-      </w:rPr>
-    </w:lvl>
-  </w:abstractNum>
-  <w:abstractNum w:abstractNumId="1" w15:restartNumberingAfterBreak="0">
     <w:nsid w:val="06B50CED"/>
     <w:multiLevelType w:val="hybridMultilevel"/>
     <w:tmpl w:val="20A22710"/>
@@ -2321,156 +2835,7 @@
       </w:rPr>
     </w:lvl>
   </w:abstractNum>
-  <w:abstractNum w:abstractNumId="2" w15:restartNumberingAfterBreak="0">
-    <w:nsid w:val="0F6003E5"/>
-    <w:multiLevelType w:val="multilevel"/>
-    <w:tmpl w:val="E02EF5FA"/>
-    <w:lvl w:ilvl="0">
-      <w:start w:val="1"/>
-      <w:numFmt w:val="bullet"/>
-      <w:lvlText w:val=""/>
-      <w:lvlJc w:val="left"/>
-      <w:pPr>
-        <w:tabs>
-          <w:tab w:val="num" w:pos="720"/>
-        </w:tabs>
-        <w:ind w:left="720" w:hanging="360"/>
-      </w:pPr>
-      <w:rPr>
-        <w:rFonts w:ascii="Symbol" w:hAnsi="Symbol" w:hint="default"/>
-        <w:sz w:val="20"/>
-      </w:rPr>
-    </w:lvl>
-    <w:lvl w:ilvl="1">
-      <w:start w:val="1"/>
-      <w:numFmt w:val="bullet"/>
-      <w:lvlText w:val="o"/>
-      <w:lvlJc w:val="left"/>
-      <w:pPr>
-        <w:tabs>
-          <w:tab w:val="num" w:pos="1440"/>
-        </w:tabs>
-        <w:ind w:left="1440" w:hanging="360"/>
-      </w:pPr>
-      <w:rPr>
-        <w:rFonts w:ascii="Courier New" w:hAnsi="Courier New" w:hint="default"/>
-        <w:sz w:val="20"/>
-      </w:rPr>
-    </w:lvl>
-    <w:lvl w:ilvl="2">
-      <w:start w:val="1"/>
-      <w:numFmt w:val="bullet"/>
-      <w:lvlText w:val=""/>
-      <w:lvlJc w:val="left"/>
-      <w:pPr>
-        <w:tabs>
-          <w:tab w:val="num" w:pos="2160"/>
-        </w:tabs>
-        <w:ind w:left="2160" w:hanging="360"/>
-      </w:pPr>
-      <w:rPr>
-        <w:rFonts w:ascii="Wingdings" w:hAnsi="Wingdings" w:hint="default"/>
-        <w:sz w:val="20"/>
-      </w:rPr>
-    </w:lvl>
-    <w:lvl w:ilvl="3">
-      <w:start w:val="1"/>
-      <w:numFmt w:val="bullet"/>
-      <w:lvlText w:val=""/>
-      <w:lvlJc w:val="left"/>
-      <w:pPr>
-        <w:tabs>
-          <w:tab w:val="num" w:pos="2880"/>
-        </w:tabs>
-        <w:ind w:left="2880" w:hanging="360"/>
-      </w:pPr>
-      <w:rPr>
-        <w:rFonts w:ascii="Wingdings" w:hAnsi="Wingdings" w:hint="default"/>
-        <w:sz w:val="20"/>
-      </w:rPr>
-    </w:lvl>
-    <w:lvl w:ilvl="4" w:tentative="1">
-      <w:start w:val="1"/>
-      <w:numFmt w:val="bullet"/>
-      <w:lvlText w:val=""/>
-      <w:lvlJc w:val="left"/>
-      <w:pPr>
-        <w:tabs>
-          <w:tab w:val="num" w:pos="3600"/>
-        </w:tabs>
-        <w:ind w:left="3600" w:hanging="360"/>
-      </w:pPr>
-      <w:rPr>
-        <w:rFonts w:ascii="Symbol" w:hAnsi="Symbol" w:hint="default"/>
-        <w:sz w:val="20"/>
-      </w:rPr>
-    </w:lvl>
-    <w:lvl w:ilvl="5" w:tentative="1">
-      <w:start w:val="1"/>
-      <w:numFmt w:val="bullet"/>
-      <w:lvlText w:val=""/>
-      <w:lvlJc w:val="left"/>
-      <w:pPr>
-        <w:tabs>
-          <w:tab w:val="num" w:pos="4320"/>
-        </w:tabs>
-        <w:ind w:left="4320" w:hanging="360"/>
-      </w:pPr>
-      <w:rPr>
-        <w:rFonts w:ascii="Symbol" w:hAnsi="Symbol" w:hint="default"/>
-        <w:sz w:val="20"/>
-      </w:rPr>
-    </w:lvl>
-    <w:lvl w:ilvl="6" w:tentative="1">
-      <w:start w:val="1"/>
-      <w:numFmt w:val="bullet"/>
-      <w:lvlText w:val=""/>
-      <w:lvlJc w:val="left"/>
-      <w:pPr>
-        <w:tabs>
-          <w:tab w:val="num" w:pos="5040"/>
-        </w:tabs>
-        <w:ind w:left="5040" w:hanging="360"/>
-      </w:pPr>
-      <w:rPr>
-        <w:rFonts w:ascii="Symbol" w:hAnsi="Symbol" w:hint="default"/>
-        <w:sz w:val="20"/>
-      </w:rPr>
-    </w:lvl>
-    <w:lvl w:ilvl="7" w:tentative="1">
-      <w:start w:val="1"/>
-      <w:numFmt w:val="bullet"/>
-      <w:lvlText w:val=""/>
-      <w:lvlJc w:val="left"/>
-      <w:pPr>
-        <w:tabs>
-          <w:tab w:val="num" w:pos="5760"/>
-        </w:tabs>
-        <w:ind w:left="5760" w:hanging="360"/>
-      </w:pPr>
-      <w:rPr>
-        <w:rFonts w:ascii="Symbol" w:hAnsi="Symbol" w:hint="default"/>
-        <w:sz w:val="20"/>
-      </w:rPr>
-    </w:lvl>
-    <w:lvl w:ilvl="8" w:tentative="1">
-      <w:start w:val="1"/>
-      <w:numFmt w:val="bullet"/>
-      <w:lvlText w:val=""/>
-      <w:lvlJc w:val="left"/>
-      <w:pPr>
-        <w:tabs>
-          <w:tab w:val="num" w:pos="6480"/>
-        </w:tabs>
-        <w:ind w:left="6480" w:hanging="360"/>
-      </w:pPr>
-      <w:rPr>
-        <w:rFonts w:ascii="Symbol" w:hAnsi="Symbol" w:hint="default"/>
-        <w:sz w:val="20"/>
-      </w:rPr>
-    </w:lvl>
-  </w:abstractNum>
-  <w:abstractNum w:abstractNumId="3" w15:restartNumberingAfterBreak="0">
+  <w:abstractNum w:abstractNumId="1" w15:restartNumberingAfterBreak="0">
     <w:nsid w:val="16BE1B2F"/>
     <w:multiLevelType w:val="hybridMultilevel"/>
     <w:tmpl w:val="08B0BA08"/>
@@ -2583,233 +2948,7 @@
       </w:rPr>
     </w:lvl>
   </w:abstractNum>
-  <w:abstractNum w:abstractNumId="4" w15:restartNumberingAfterBreak="0">
-    <w:nsid w:val="1CCB56C2"/>
-    <w:multiLevelType w:val="hybridMultilevel"/>
-    <w:tmpl w:val="40CC35F4"/>
-    <w:lvl w:ilvl="0" w:tplc="04090001">
-      <w:start w:val="1"/>
-      <w:numFmt w:val="bullet"/>
-      <w:lvlText w:val=""/>
-      <w:lvlJc w:val="left"/>
-      <w:pPr>
-        <w:ind w:left="720" w:hanging="360"/>
-      </w:pPr>
-      <w:rPr>
-        <w:rFonts w:ascii="Symbol" w:hAnsi="Symbol" w:hint="default"/>
-      </w:rPr>
-    </w:lvl>
-    <w:lvl w:ilvl="1" w:tplc="04090003" w:tentative="1">
-      <w:start w:val="1"/>
-      <w:numFmt w:val="bullet"/>
-      <w:lvlText w:val="o"/>
-      <w:lvlJc w:val="left"/>
-      <w:pPr>
-        <w:ind w:left="1440" w:hanging="360"/>
-      </w:pPr>
-      <w:rPr>
-        <w:rFonts w:ascii="Courier New" w:hAnsi="Courier New" w:cs="Courier New" w:hint="default"/>
-      </w:rPr>
-    </w:lvl>
-    <w:lvl w:ilvl="2" w:tplc="04090005" w:tentative="1">
-      <w:start w:val="1"/>
-      <w:numFmt w:val="bullet"/>
-      <w:lvlText w:val=""/>
-      <w:lvlJc w:val="left"/>
-      <w:pPr>
-        <w:ind w:left="2160" w:hanging="360"/>
-      </w:pPr>
-      <w:rPr>
-        <w:rFonts w:ascii="Wingdings" w:hAnsi="Wingdings" w:hint="default"/>
-      </w:rPr>
-    </w:lvl>
-    <w:lvl w:ilvl="3" w:tplc="04090001" w:tentative="1">
-      <w:start w:val="1"/>
-      <w:numFmt w:val="bullet"/>
-      <w:lvlText w:val=""/>
-      <w:lvlJc w:val="left"/>
-      <w:pPr>
-        <w:ind w:left="2880" w:hanging="360"/>
-      </w:pPr>
-      <w:rPr>
-        <w:rFonts w:ascii="Symbol" w:hAnsi="Symbol" w:hint="default"/>
-      </w:rPr>
-    </w:lvl>
-    <w:lvl w:ilvl="4" w:tplc="04090003" w:tentative="1">
-      <w:start w:val="1"/>
-      <w:numFmt w:val="bullet"/>
-      <w:lvlText w:val="o"/>
-      <w:lvlJc w:val="left"/>
-      <w:pPr>
-        <w:ind w:left="3600" w:hanging="360"/>
-      </w:pPr>
-      <w:rPr>
-        <w:rFonts w:ascii="Courier New" w:hAnsi="Courier New" w:cs="Courier New" w:hint="default"/>
-      </w:rPr>
-    </w:lvl>
-    <w:lvl w:ilvl="5" w:tplc="04090005" w:tentative="1">
-      <w:start w:val="1"/>
-      <w:numFmt w:val="bullet"/>
-      <w:lvlText w:val=""/>
-      <w:lvlJc w:val="left"/>
-      <w:pPr>
-        <w:ind w:left="4320" w:hanging="360"/>
-      </w:pPr>
-      <w:rPr>
-        <w:rFonts w:ascii="Wingdings" w:hAnsi="Wingdings" w:hint="default"/>
-      </w:rPr>
-    </w:lvl>
-    <w:lvl w:ilvl="6" w:tplc="04090001" w:tentative="1">
-      <w:start w:val="1"/>
-      <w:numFmt w:val="bullet"/>
-      <w:lvlText w:val=""/>
-      <w:lvlJc w:val="left"/>
-      <w:pPr>
-        <w:ind w:left="5040" w:hanging="360"/>
-      </w:pPr>
-      <w:rPr>
-        <w:rFonts w:ascii="Symbol" w:hAnsi="Symbol" w:hint="default"/>
-      </w:rPr>
-    </w:lvl>
-    <w:lvl w:ilvl="7" w:tplc="04090003" w:tentative="1">
-      <w:start w:val="1"/>
-      <w:numFmt w:val="bullet"/>
-      <w:lvlText w:val="o"/>
-      <w:lvlJc w:val="left"/>
-      <w:pPr>
-        <w:ind w:left="5760" w:hanging="360"/>
-      </w:pPr>
-      <w:rPr>
-        <w:rFonts w:ascii="Courier New" w:hAnsi="Courier New" w:cs="Courier New" w:hint="default"/>
-      </w:rPr>
-    </w:lvl>
-    <w:lvl w:ilvl="8" w:tplc="04090005" w:tentative="1">
-      <w:start w:val="1"/>
-      <w:numFmt w:val="bullet"/>
-      <w:lvlText w:val=""/>
-      <w:lvlJc w:val="left"/>
-      <w:pPr>
-        <w:ind w:left="6480" w:hanging="360"/>
-      </w:pPr>
-      <w:rPr>
-        <w:rFonts w:ascii="Wingdings" w:hAnsi="Wingdings" w:hint="default"/>
-      </w:rPr>
-    </w:lvl>
-  </w:abstractNum>
-  <w:abstractNum w:abstractNumId="5" w15:restartNumberingAfterBreak="0">
-    <w:nsid w:val="1CEE1B35"/>
-    <w:multiLevelType w:val="hybridMultilevel"/>
-    <w:tmpl w:val="F8241BDE"/>
-    <w:lvl w:ilvl="0" w:tplc="04090001">
-      <w:start w:val="1"/>
-      <w:numFmt w:val="bullet"/>
-      <w:lvlText w:val=""/>
-      <w:lvlJc w:val="left"/>
-      <w:pPr>
-        <w:ind w:left="720" w:hanging="360"/>
-      </w:pPr>
-      <w:rPr>
-        <w:rFonts w:ascii="Symbol" w:hAnsi="Symbol" w:hint="default"/>
-      </w:rPr>
-    </w:lvl>
-    <w:lvl w:ilvl="1" w:tplc="04090003" w:tentative="1">
-      <w:start w:val="1"/>
-      <w:numFmt w:val="bullet"/>
-      <w:lvlText w:val="o"/>
-      <w:lvlJc w:val="left"/>
-      <w:pPr>
-        <w:ind w:left="1440" w:hanging="360"/>
-      </w:pPr>
-      <w:rPr>
-        <w:rFonts w:ascii="Courier New" w:hAnsi="Courier New" w:cs="Courier New" w:hint="default"/>
-      </w:rPr>
-    </w:lvl>
-    <w:lvl w:ilvl="2" w:tplc="04090005" w:tentative="1">
-      <w:start w:val="1"/>
-      <w:numFmt w:val="bullet"/>
-      <w:lvlText w:val=""/>
-      <w:lvlJc w:val="left"/>
-      <w:pPr>
-        <w:ind w:left="2160" w:hanging="360"/>
-      </w:pPr>
-      <w:rPr>
-        <w:rFonts w:ascii="Wingdings" w:hAnsi="Wingdings" w:hint="default"/>
-      </w:rPr>
-    </w:lvl>
-    <w:lvl w:ilvl="3" w:tplc="04090001" w:tentative="1">
-      <w:start w:val="1"/>
-      <w:numFmt w:val="bullet"/>
-      <w:lvlText w:val=""/>
-      <w:lvlJc w:val="left"/>
-      <w:pPr>
-        <w:ind w:left="2880" w:hanging="360"/>
-      </w:pPr>
-      <w:rPr>
-        <w:rFonts w:ascii="Symbol" w:hAnsi="Symbol" w:hint="default"/>
-      </w:rPr>
-    </w:lvl>
-    <w:lvl w:ilvl="4" w:tplc="04090003" w:tentative="1">
-      <w:start w:val="1"/>
-      <w:numFmt w:val="bullet"/>
-      <w:lvlText w:val="o"/>
-      <w:lvlJc w:val="left"/>
-      <w:pPr>
-        <w:ind w:left="3600" w:hanging="360"/>
-      </w:pPr>
-      <w:rPr>
-        <w:rFonts w:ascii="Courier New" w:hAnsi="Courier New" w:cs="Courier New" w:hint="default"/>
-      </w:rPr>
-    </w:lvl>
-    <w:lvl w:ilvl="5" w:tplc="04090005" w:tentative="1">
-      <w:start w:val="1"/>
-      <w:numFmt w:val="bullet"/>
-      <w:lvlText w:val=""/>
-      <w:lvlJc w:val="left"/>
-      <w:pPr>
-        <w:ind w:left="4320" w:hanging="360"/>
-      </w:pPr>
-      <w:rPr>
-        <w:rFonts w:ascii="Wingdings" w:hAnsi="Wingdings" w:hint="default"/>
-      </w:rPr>
-    </w:lvl>
-    <w:lvl w:ilvl="6" w:tplc="04090001" w:tentative="1">
-      <w:start w:val="1"/>
-      <w:numFmt w:val="bullet"/>
-      <w:lvlText w:val=""/>
-      <w:lvlJc w:val="left"/>
-      <w:pPr>
-        <w:ind w:left="5040" w:hanging="360"/>
-      </w:pPr>
-      <w:rPr>
-        <w:rFonts w:ascii="Symbol" w:hAnsi="Symbol" w:hint="default"/>
-      </w:rPr>
-    </w:lvl>
-    <w:lvl w:ilvl="7" w:tplc="04090003" w:tentative="1">
-      <w:start w:val="1"/>
-      <w:numFmt w:val="bullet"/>
-      <w:lvlText w:val="o"/>
-      <w:lvlJc w:val="left"/>
-      <w:pPr>
-        <w:ind w:left="5760" w:hanging="360"/>
-      </w:pPr>
-      <w:rPr>
-        <w:rFonts w:ascii="Courier New" w:hAnsi="Courier New" w:cs="Courier New" w:hint="default"/>
-      </w:rPr>
-    </w:lvl>
-    <w:lvl w:ilvl="8" w:tplc="04090005" w:tentative="1">
-      <w:start w:val="1"/>
-      <w:numFmt w:val="bullet"/>
-      <w:lvlText w:val=""/>
-      <w:lvlJc w:val="left"/>
-      <w:pPr>
-        <w:ind w:left="6480" w:hanging="360"/>
-      </w:pPr>
-      <w:rPr>
-        <w:rFonts w:ascii="Wingdings" w:hAnsi="Wingdings" w:hint="default"/>
-      </w:rPr>
-    </w:lvl>
-  </w:abstractNum>
-  <w:abstractNum w:abstractNumId="6" w15:restartNumberingAfterBreak="0">
+  <w:abstractNum w:abstractNumId="2" w15:restartNumberingAfterBreak="0">
     <w:nsid w:val="1EF54D06"/>
     <w:multiLevelType w:val="hybridMultilevel"/>
     <w:tmpl w:val="2C4849AE"/>
@@ -2922,120 +3061,7 @@
       </w:rPr>
     </w:lvl>
   </w:abstractNum>
-  <w:abstractNum w:abstractNumId="7" w15:restartNumberingAfterBreak="0">
-    <w:nsid w:val="291D012D"/>
-    <w:multiLevelType w:val="hybridMultilevel"/>
-    <w:tmpl w:val="89305EEC"/>
-    <w:lvl w:ilvl="0" w:tplc="04090001">
-      <w:start w:val="1"/>
-      <w:numFmt w:val="bullet"/>
-      <w:lvlText w:val=""/>
-      <w:lvlJc w:val="left"/>
-      <w:pPr>
-        <w:ind w:left="720" w:hanging="360"/>
-      </w:pPr>
-      <w:rPr>
-        <w:rFonts w:ascii="Symbol" w:hAnsi="Symbol" w:hint="default"/>
-      </w:rPr>
-    </w:lvl>
-    <w:lvl w:ilvl="1" w:tplc="04090003" w:tentative="1">
-      <w:start w:val="1"/>
-      <w:numFmt w:val="bullet"/>
-      <w:lvlText w:val="o"/>
-      <w:lvlJc w:val="left"/>
-      <w:pPr>
-        <w:ind w:left="1440" w:hanging="360"/>
-      </w:pPr>
-      <w:rPr>
-        <w:rFonts w:ascii="Courier New" w:hAnsi="Courier New" w:cs="Courier New" w:hint="default"/>
-      </w:rPr>
-    </w:lvl>
-    <w:lvl w:ilvl="2" w:tplc="04090005" w:tentative="1">
-      <w:start w:val="1"/>
-      <w:numFmt w:val="bullet"/>
-      <w:lvlText w:val=""/>
-      <w:lvlJc w:val="left"/>
-      <w:pPr>
-        <w:ind w:left="2160" w:hanging="360"/>
-      </w:pPr>
-      <w:rPr>
-        <w:rFonts w:ascii="Wingdings" w:hAnsi="Wingdings" w:hint="default"/>
-      </w:rPr>
-    </w:lvl>
-    <w:lvl w:ilvl="3" w:tplc="04090001" w:tentative="1">
-      <w:start w:val="1"/>
-      <w:numFmt w:val="bullet"/>
-      <w:lvlText w:val=""/>
-      <w:lvlJc w:val="left"/>
-      <w:pPr>
-        <w:ind w:left="2880" w:hanging="360"/>
-      </w:pPr>
-      <w:rPr>
-        <w:rFonts w:ascii="Symbol" w:hAnsi="Symbol" w:hint="default"/>
-      </w:rPr>
-    </w:lvl>
-    <w:lvl w:ilvl="4" w:tplc="04090003" w:tentative="1">
-      <w:start w:val="1"/>
-      <w:numFmt w:val="bullet"/>
-      <w:lvlText w:val="o"/>
-      <w:lvlJc w:val="left"/>
-      <w:pPr>
-        <w:ind w:left="3600" w:hanging="360"/>
-      </w:pPr>
-      <w:rPr>
-        <w:rFonts w:ascii="Courier New" w:hAnsi="Courier New" w:cs="Courier New" w:hint="default"/>
-      </w:rPr>
-    </w:lvl>
-    <w:lvl w:ilvl="5" w:tplc="04090005" w:tentative="1">
-      <w:start w:val="1"/>
-      <w:numFmt w:val="bullet"/>
-      <w:lvlText w:val=""/>
-      <w:lvlJc w:val="left"/>
-      <w:pPr>
-        <w:ind w:left="4320" w:hanging="360"/>
-      </w:pPr>
-      <w:rPr>
-        <w:rFonts w:ascii="Wingdings" w:hAnsi="Wingdings" w:hint="default"/>
-      </w:rPr>
-    </w:lvl>
-    <w:lvl w:ilvl="6" w:tplc="04090001" w:tentative="1">
-      <w:start w:val="1"/>
-      <w:numFmt w:val="bullet"/>
-      <w:lvlText w:val=""/>
-      <w:lvlJc w:val="left"/>
-      <w:pPr>
-        <w:ind w:left="5040" w:hanging="360"/>
-      </w:pPr>
-      <w:rPr>
-        <w:rFonts w:ascii="Symbol" w:hAnsi="Symbol" w:hint="default"/>
-      </w:rPr>
-    </w:lvl>
-    <w:lvl w:ilvl="7" w:tplc="04090003" w:tentative="1">
-      <w:start w:val="1"/>
-      <w:numFmt w:val="bullet"/>
-      <w:lvlText w:val="o"/>
-      <w:lvlJc w:val="left"/>
-      <w:pPr>
-        <w:ind w:left="5760" w:hanging="360"/>
-      </w:pPr>
-      <w:rPr>
-        <w:rFonts w:ascii="Courier New" w:hAnsi="Courier New" w:cs="Courier New" w:hint="default"/>
-      </w:rPr>
-    </w:lvl>
-    <w:lvl w:ilvl="8" w:tplc="04090005" w:tentative="1">
-      <w:start w:val="1"/>
-      <w:numFmt w:val="bullet"/>
-      <w:lvlText w:val=""/>
-      <w:lvlJc w:val="left"/>
-      <w:pPr>
-        <w:ind w:left="6480" w:hanging="360"/>
-      </w:pPr>
-      <w:rPr>
-        <w:rFonts w:ascii="Wingdings" w:hAnsi="Wingdings" w:hint="default"/>
-      </w:rPr>
-    </w:lvl>
-  </w:abstractNum>
-  <w:abstractNum w:abstractNumId="8" w15:restartNumberingAfterBreak="0">
+  <w:abstractNum w:abstractNumId="3" w15:restartNumberingAfterBreak="0">
     <w:nsid w:val="391756E0"/>
     <w:multiLevelType w:val="hybridMultilevel"/>
     <w:tmpl w:val="13AE4BDA"/>
@@ -3247,120 +3273,7 @@
       </w:rPr>
     </w:lvl>
   </w:abstractNum>
-  <w:abstractNum w:abstractNumId="9" w15:restartNumberingAfterBreak="0">
-    <w:nsid w:val="3D9A6B65"/>
-    <w:multiLevelType w:val="hybridMultilevel"/>
-    <w:tmpl w:val="1E3C4E52"/>
-    <w:lvl w:ilvl="0" w:tplc="04090005">
-      <w:start w:val="1"/>
-      <w:numFmt w:val="bullet"/>
-      <w:lvlText w:val=""/>
-      <w:lvlJc w:val="left"/>
-      <w:pPr>
-        <w:ind w:left="1440" w:hanging="360"/>
-      </w:pPr>
-      <w:rPr>
-        <w:rFonts w:ascii="Wingdings" w:hAnsi="Wingdings" w:hint="default"/>
-      </w:rPr>
-    </w:lvl>
-    <w:lvl w:ilvl="1" w:tplc="FFFFFFFF" w:tentative="1">
-      <w:start w:val="1"/>
-      <w:numFmt w:val="bullet"/>
-      <w:lvlText w:val="o"/>
-      <w:lvlJc w:val="left"/>
-      <w:pPr>
-        <w:ind w:left="2160" w:hanging="360"/>
-      </w:pPr>
-      <w:rPr>
-        <w:rFonts w:ascii="Courier New" w:hAnsi="Courier New" w:cs="Courier New" w:hint="default"/>
-      </w:rPr>
-    </w:lvl>
-    <w:lvl w:ilvl="2" w:tplc="FFFFFFFF" w:tentative="1">
-      <w:start w:val="1"/>
-      <w:numFmt w:val="bullet"/>
-      <w:lvlText w:val=""/>
-      <w:lvlJc w:val="left"/>
-      <w:pPr>
-        <w:ind w:left="2880" w:hanging="360"/>
-      </w:pPr>
-      <w:rPr>
-        <w:rFonts w:ascii="Wingdings" w:hAnsi="Wingdings" w:hint="default"/>
-      </w:rPr>
-    </w:lvl>
-    <w:lvl w:ilvl="3" w:tplc="FFFFFFFF" w:tentative="1">
-      <w:start w:val="1"/>
-      <w:numFmt w:val="bullet"/>
-      <w:lvlText w:val=""/>
-      <w:lvlJc w:val="left"/>
-      <w:pPr>
-        <w:ind w:left="3600" w:hanging="360"/>
-      </w:pPr>
-      <w:rPr>
-        <w:rFonts w:ascii="Symbol" w:hAnsi="Symbol" w:hint="default"/>
-      </w:rPr>
-    </w:lvl>
-    <w:lvl w:ilvl="4" w:tplc="FFFFFFFF" w:tentative="1">
-      <w:start w:val="1"/>
-      <w:numFmt w:val="bullet"/>
-      <w:lvlText w:val="o"/>
-      <w:lvlJc w:val="left"/>
-      <w:pPr>
-        <w:ind w:left="4320" w:hanging="360"/>
-      </w:pPr>
-      <w:rPr>
-        <w:rFonts w:ascii="Courier New" w:hAnsi="Courier New" w:cs="Courier New" w:hint="default"/>
-      </w:rPr>
-    </w:lvl>
-    <w:lvl w:ilvl="5" w:tplc="FFFFFFFF" w:tentative="1">
-      <w:start w:val="1"/>
-      <w:numFmt w:val="bullet"/>
-      <w:lvlText w:val=""/>
-      <w:lvlJc w:val="left"/>
-      <w:pPr>
-        <w:ind w:left="5040" w:hanging="360"/>
-      </w:pPr>
-      <w:rPr>
-        <w:rFonts w:ascii="Wingdings" w:hAnsi="Wingdings" w:hint="default"/>
-      </w:rPr>
-    </w:lvl>
-    <w:lvl w:ilvl="6" w:tplc="FFFFFFFF" w:tentative="1">
-      <w:start w:val="1"/>
-      <w:numFmt w:val="bullet"/>
-      <w:lvlText w:val=""/>
-      <w:lvlJc w:val="left"/>
-      <w:pPr>
-        <w:ind w:left="5760" w:hanging="360"/>
-      </w:pPr>
-      <w:rPr>
-        <w:rFonts w:ascii="Symbol" w:hAnsi="Symbol" w:hint="default"/>
-      </w:rPr>
-    </w:lvl>
-    <w:lvl w:ilvl="7" w:tplc="FFFFFFFF" w:tentative="1">
-      <w:start w:val="1"/>
-      <w:numFmt w:val="bullet"/>
-      <w:lvlText w:val="o"/>
-      <w:lvlJc w:val="left"/>
-      <w:pPr>
-        <w:ind w:left="6480" w:hanging="360"/>
-      </w:pPr>
-      <w:rPr>
-        <w:rFonts w:ascii="Courier New" w:hAnsi="Courier New" w:cs="Courier New" w:hint="default"/>
-      </w:rPr>
-    </w:lvl>
-    <w:lvl w:ilvl="8" w:tplc="FFFFFFFF" w:tentative="1">
-      <w:start w:val="1"/>
-      <w:numFmt w:val="bullet"/>
-      <w:lvlText w:val=""/>
-      <w:lvlJc w:val="left"/>
-      <w:pPr>
-        <w:ind w:left="7200" w:hanging="360"/>
-      </w:pPr>
-      <w:rPr>
-        <w:rFonts w:ascii="Wingdings" w:hAnsi="Wingdings" w:hint="default"/>
-      </w:rPr>
-    </w:lvl>
-  </w:abstractNum>
-  <w:abstractNum w:abstractNumId="10" w15:restartNumberingAfterBreak="0">
+  <w:abstractNum w:abstractNumId="4" w15:restartNumberingAfterBreak="0">
     <w:nsid w:val="42D65743"/>
     <w:multiLevelType w:val="hybridMultilevel"/>
     <w:tmpl w:val="D7324D62"/>
@@ -3572,7 +3485,7 @@
       </w:rPr>
     </w:lvl>
   </w:abstractNum>
-  <w:abstractNum w:abstractNumId="11" w15:restartNumberingAfterBreak="0">
+  <w:abstractNum w:abstractNumId="5" w15:restartNumberingAfterBreak="0">
     <w:nsid w:val="47053FBB"/>
     <w:multiLevelType w:val="hybridMultilevel"/>
     <w:tmpl w:val="3170F15E"/>
@@ -3784,93 +3697,7 @@
       </w:rPr>
     </w:lvl>
   </w:abstractNum>
-  <w:abstractNum w:abstractNumId="12" w15:restartNumberingAfterBreak="0">
-    <w:nsid w:val="4CF80F91"/>
-    <w:multiLevelType w:val="hybridMultilevel"/>
-    <w:tmpl w:val="D6866EDC"/>
-    <w:lvl w:ilvl="0" w:tplc="0409000F">
-      <w:start w:val="1"/>
-      <w:numFmt w:val="decimal"/>
-      <w:lvlText w:val="%1."/>
-      <w:lvlJc w:val="left"/>
-      <w:pPr>
-        <w:ind w:left="720" w:hanging="360"/>
-      </w:pPr>
-    </w:lvl>
-    <w:lvl w:ilvl="1" w:tplc="04090019" w:tentative="1">
-      <w:start w:val="1"/>
-      <w:numFmt w:val="lowerLetter"/>
-      <w:lvlText w:val="%2."/>
-      <w:lvlJc w:val="left"/>
-      <w:pPr>
-        <w:ind w:left="1440" w:hanging="360"/>
-      </w:pPr>
-    </w:lvl>
-    <w:lvl w:ilvl="2" w:tplc="0409001B" w:tentative="1">
-      <w:start w:val="1"/>
-      <w:numFmt w:val="lowerRoman"/>
-      <w:lvlText w:val="%3."/>
-      <w:lvlJc w:val="right"/>
-      <w:pPr>
-        <w:ind w:left="2160" w:hanging="180"/>
-      </w:pPr>
-    </w:lvl>
-    <w:lvl w:ilvl="3" w:tplc="0409000F" w:tentative="1">
-      <w:start w:val="1"/>
-      <w:numFmt w:val="decimal"/>
-      <w:lvlText w:val="%4."/>
-      <w:lvlJc w:val="left"/>
-      <w:pPr>
-        <w:ind w:left="2880" w:hanging="360"/>
-      </w:pPr>
-    </w:lvl>
-    <w:lvl w:ilvl="4" w:tplc="04090019" w:tentative="1">
-      <w:start w:val="1"/>
-      <w:numFmt w:val="lowerLetter"/>
-      <w:lvlText w:val="%5."/>
-      <w:lvlJc w:val="left"/>
-      <w:pPr>
-        <w:ind w:left="3600" w:hanging="360"/>
-      </w:pPr>
-    </w:lvl>
-    <w:lvl w:ilvl="5" w:tplc="0409001B" w:tentative="1">
-      <w:start w:val="1"/>
-      <w:numFmt w:val="lowerRoman"/>
-      <w:lvlText w:val="%6."/>
-      <w:lvlJc w:val="right"/>
-      <w:pPr>
-        <w:ind w:left="4320" w:hanging="180"/>
-      </w:pPr>
-    </w:lvl>
-    <w:lvl w:ilvl="6" w:tplc="0409000F" w:tentative="1">
-      <w:start w:val="1"/>
-      <w:numFmt w:val="decimal"/>
-      <w:lvlText w:val="%7."/>
-      <w:lvlJc w:val="left"/>
-      <w:pPr>
-        <w:ind w:left="5040" w:hanging="360"/>
-      </w:pPr>
-    </w:lvl>
-    <w:lvl w:ilvl="7" w:tplc="04090019" w:tentative="1">
-      <w:start w:val="1"/>
-      <w:numFmt w:val="lowerLetter"/>
-      <w:lvlText w:val="%8."/>
-      <w:lvlJc w:val="left"/>
-      <w:pPr>
-        <w:ind w:left="5760" w:hanging="360"/>
-      </w:pPr>
-    </w:lvl>
-    <w:lvl w:ilvl="8" w:tplc="0409001B" w:tentative="1">
-      <w:start w:val="1"/>
-      <w:numFmt w:val="lowerRoman"/>
-      <w:lvlText w:val="%9."/>
-      <w:lvlJc w:val="right"/>
-      <w:pPr>
-        <w:ind w:left="6480" w:hanging="180"/>
-      </w:pPr>
-    </w:lvl>
-  </w:abstractNum>
-  <w:abstractNum w:abstractNumId="13" w15:restartNumberingAfterBreak="0">
+  <w:abstractNum w:abstractNumId="6" w15:restartNumberingAfterBreak="0">
     <w:nsid w:val="5AA65820"/>
     <w:multiLevelType w:val="hybridMultilevel"/>
     <w:tmpl w:val="0C9C1202"/>
@@ -3956,7 +3783,7 @@
       </w:pPr>
     </w:lvl>
   </w:abstractNum>
-  <w:abstractNum w:abstractNumId="14" w15:restartNumberingAfterBreak="0">
+  <w:abstractNum w:abstractNumId="7" w15:restartNumberingAfterBreak="0">
     <w:nsid w:val="5D9743B4"/>
     <w:multiLevelType w:val="hybridMultilevel"/>
     <w:tmpl w:val="2A0C75A8"/>
@@ -4168,7 +3995,7 @@
       </w:rPr>
     </w:lvl>
   </w:abstractNum>
-  <w:abstractNum w:abstractNumId="15" w15:restartNumberingAfterBreak="0">
+  <w:abstractNum w:abstractNumId="8" w15:restartNumberingAfterBreak="0">
     <w:nsid w:val="616B0672"/>
     <w:multiLevelType w:val="hybridMultilevel"/>
     <w:tmpl w:val="D05C03BA"/>
@@ -4380,120 +4207,7 @@
       </w:rPr>
     </w:lvl>
   </w:abstractNum>
-  <w:abstractNum w:abstractNumId="16" w15:restartNumberingAfterBreak="0">
-    <w:nsid w:val="66AF129E"/>
-    <w:multiLevelType w:val="multilevel"/>
-    <w:tmpl w:val="4704D89E"/>
-    <w:lvl w:ilvl="0">
-      <w:start w:val="1"/>
-      <w:numFmt w:val="bullet"/>
-      <w:lvlText w:val=""/>
-      <w:lvlJc w:val="left"/>
-      <w:pPr>
-        <w:ind w:left="720" w:hanging="360"/>
-      </w:pPr>
-      <w:rPr>
-        <w:rFonts w:ascii="Wingdings" w:hAnsi="Wingdings" w:hint="default"/>
-      </w:rPr>
-    </w:lvl>
-    <w:lvl w:ilvl="1">
-      <w:start w:val="1"/>
-      <w:numFmt w:val="bullet"/>
-      <w:lvlText w:val="o"/>
-      <w:lvlJc w:val="left"/>
-      <w:pPr>
-        <w:ind w:left="1440" w:hanging="360"/>
-      </w:pPr>
-      <w:rPr>
-        <w:rFonts w:ascii="Courier New" w:hAnsi="Courier New" w:cs="Courier New" w:hint="default"/>
-      </w:rPr>
-    </w:lvl>
-    <w:lvl w:ilvl="2">
-      <w:start w:val="1"/>
-      <w:numFmt w:val="bullet"/>
-      <w:lvlText w:val=""/>
-      <w:lvlJc w:val="left"/>
-      <w:pPr>
-        <w:ind w:left="2160" w:hanging="360"/>
-      </w:pPr>
-      <w:rPr>
-        <w:rFonts w:ascii="Wingdings" w:hAnsi="Wingdings" w:hint="default"/>
-      </w:rPr>
-    </w:lvl>
-    <w:lvl w:ilvl="3">
-      <w:start w:val="1"/>
-      <w:numFmt w:val="bullet"/>
-      <w:lvlText w:val=""/>
-      <w:lvlJc w:val="left"/>
-      <w:pPr>
-        <w:ind w:left="2880" w:hanging="360"/>
-      </w:pPr>
-      <w:rPr>
-        <w:rFonts w:ascii="Symbol" w:hAnsi="Symbol" w:hint="default"/>
-      </w:rPr>
-    </w:lvl>
-    <w:lvl w:ilvl="4">
-      <w:start w:val="1"/>
-      <w:numFmt w:val="bullet"/>
-      <w:lvlText w:val="o"/>
-      <w:lvlJc w:val="left"/>
-      <w:pPr>
-        <w:ind w:left="3600" w:hanging="360"/>
-      </w:pPr>
-      <w:rPr>
-        <w:rFonts w:ascii="Courier New" w:hAnsi="Courier New" w:cs="Courier New" w:hint="default"/>
-      </w:rPr>
-    </w:lvl>
-    <w:lvl w:ilvl="5">
-      <w:start w:val="1"/>
-      <w:numFmt w:val="bullet"/>
-      <w:lvlText w:val=""/>
-      <w:lvlJc w:val="left"/>
-      <w:pPr>
-        <w:ind w:left="4320" w:hanging="360"/>
-      </w:pPr>
-      <w:rPr>
-        <w:rFonts w:ascii="Wingdings" w:hAnsi="Wingdings" w:hint="default"/>
-      </w:rPr>
-    </w:lvl>
-    <w:lvl w:ilvl="6">
-      <w:start w:val="1"/>
-      <w:numFmt w:val="bullet"/>
-      <w:lvlText w:val=""/>
-      <w:lvlJc w:val="left"/>
-      <w:pPr>
-        <w:ind w:left="5040" w:hanging="360"/>
-      </w:pPr>
-      <w:rPr>
-        <w:rFonts w:ascii="Symbol" w:hAnsi="Symbol" w:hint="default"/>
-      </w:rPr>
-    </w:lvl>
-    <w:lvl w:ilvl="7">
-      <w:start w:val="1"/>
-      <w:numFmt w:val="bullet"/>
-      <w:lvlText w:val="o"/>
-      <w:lvlJc w:val="left"/>
-      <w:pPr>
-        <w:ind w:left="5760" w:hanging="360"/>
-      </w:pPr>
-      <w:rPr>
-        <w:rFonts w:ascii="Courier New" w:hAnsi="Courier New" w:cs="Courier New" w:hint="default"/>
-      </w:rPr>
-    </w:lvl>
-    <w:lvl w:ilvl="8">
-      <w:start w:val="1"/>
-      <w:numFmt w:val="bullet"/>
-      <w:lvlText w:val=""/>
-      <w:lvlJc w:val="left"/>
-      <w:pPr>
-        <w:ind w:left="6480" w:hanging="360"/>
-      </w:pPr>
-      <w:rPr>
-        <w:rFonts w:ascii="Wingdings" w:hAnsi="Wingdings" w:hint="default"/>
-      </w:rPr>
-    </w:lvl>
-  </w:abstractNum>
-  <w:abstractNum w:abstractNumId="17" w15:restartNumberingAfterBreak="0">
+  <w:abstractNum w:abstractNumId="9" w15:restartNumberingAfterBreak="0">
     <w:nsid w:val="6E1A1DAC"/>
     <w:multiLevelType w:val="hybridMultilevel"/>
     <w:tmpl w:val="5C406008"/>
@@ -4617,7 +4331,7 @@
       </w:rPr>
     </w:lvl>
   </w:abstractNum>
-  <w:abstractNum w:abstractNumId="18" w15:restartNumberingAfterBreak="0">
+  <w:abstractNum w:abstractNumId="10" w15:restartNumberingAfterBreak="0">
     <w:nsid w:val="70EC6E36"/>
     <w:multiLevelType w:val="hybridMultilevel"/>
     <w:tmpl w:val="98B02F50"/>
@@ -4829,233 +4543,7 @@
       </w:rPr>
     </w:lvl>
   </w:abstractNum>
-  <w:abstractNum w:abstractNumId="19" w15:restartNumberingAfterBreak="0">
-    <w:nsid w:val="71214233"/>
-    <w:multiLevelType w:val="multilevel"/>
-    <w:tmpl w:val="40CC35F4"/>
-    <w:lvl w:ilvl="0">
-      <w:start w:val="1"/>
-      <w:numFmt w:val="bullet"/>
-      <w:lvlText w:val=""/>
-      <w:lvlJc w:val="left"/>
-      <w:pPr>
-        <w:ind w:left="720" w:hanging="360"/>
-      </w:pPr>
-      <w:rPr>
-        <w:rFonts w:ascii="Symbol" w:hAnsi="Symbol" w:hint="default"/>
-      </w:rPr>
-    </w:lvl>
-    <w:lvl w:ilvl="1">
-      <w:start w:val="1"/>
-      <w:numFmt w:val="bullet"/>
-      <w:lvlText w:val="o"/>
-      <w:lvlJc w:val="left"/>
-      <w:pPr>
-        <w:ind w:left="1440" w:hanging="360"/>
-      </w:pPr>
-      <w:rPr>
-        <w:rFonts w:ascii="Courier New" w:hAnsi="Courier New" w:cs="Courier New" w:hint="default"/>
-      </w:rPr>
-    </w:lvl>
-    <w:lvl w:ilvl="2">
-      <w:start w:val="1"/>
-      <w:numFmt w:val="bullet"/>
-      <w:lvlText w:val=""/>
-      <w:lvlJc w:val="left"/>
-      <w:pPr>
-        <w:ind w:left="2160" w:hanging="360"/>
-      </w:pPr>
-      <w:rPr>
-        <w:rFonts w:ascii="Wingdings" w:hAnsi="Wingdings" w:hint="default"/>
-      </w:rPr>
-    </w:lvl>
-    <w:lvl w:ilvl="3">
-      <w:start w:val="1"/>
-      <w:numFmt w:val="bullet"/>
-      <w:lvlText w:val=""/>
-      <w:lvlJc w:val="left"/>
-      <w:pPr>
-        <w:ind w:left="2880" w:hanging="360"/>
-      </w:pPr>
-      <w:rPr>
-        <w:rFonts w:ascii="Symbol" w:hAnsi="Symbol" w:hint="default"/>
-      </w:rPr>
-    </w:lvl>
-    <w:lvl w:ilvl="4">
-      <w:start w:val="1"/>
-      <w:numFmt w:val="bullet"/>
-      <w:lvlText w:val="o"/>
-      <w:lvlJc w:val="left"/>
-      <w:pPr>
-        <w:ind w:left="3600" w:hanging="360"/>
-      </w:pPr>
-      <w:rPr>
-        <w:rFonts w:ascii="Courier New" w:hAnsi="Courier New" w:cs="Courier New" w:hint="default"/>
-      </w:rPr>
-    </w:lvl>
-    <w:lvl w:ilvl="5">
-      <w:start w:val="1"/>
-      <w:numFmt w:val="bullet"/>
-      <w:lvlText w:val=""/>
-      <w:lvlJc w:val="left"/>
-      <w:pPr>
-        <w:ind w:left="4320" w:hanging="360"/>
-      </w:pPr>
-      <w:rPr>
-        <w:rFonts w:ascii="Wingdings" w:hAnsi="Wingdings" w:hint="default"/>
-      </w:rPr>
-    </w:lvl>
-    <w:lvl w:ilvl="6">
-      <w:start w:val="1"/>
-      <w:numFmt w:val="bullet"/>
-      <w:lvlText w:val=""/>
-      <w:lvlJc w:val="left"/>
-      <w:pPr>
-        <w:ind w:left="5040" w:hanging="360"/>
-      </w:pPr>
-      <w:rPr>
-        <w:rFonts w:ascii="Symbol" w:hAnsi="Symbol" w:hint="default"/>
-      </w:rPr>
-    </w:lvl>
-    <w:lvl w:ilvl="7">
-      <w:start w:val="1"/>
-      <w:numFmt w:val="bullet"/>
-      <w:lvlText w:val="o"/>
-      <w:lvlJc w:val="left"/>
-      <w:pPr>
-        <w:ind w:left="5760" w:hanging="360"/>
-      </w:pPr>
-      <w:rPr>
-        <w:rFonts w:ascii="Courier New" w:hAnsi="Courier New" w:cs="Courier New" w:hint="default"/>
-      </w:rPr>
-    </w:lvl>
-    <w:lvl w:ilvl="8">
-      <w:start w:val="1"/>
-      <w:numFmt w:val="bullet"/>
-      <w:lvlText w:val=""/>
-      <w:lvlJc w:val="left"/>
-      <w:pPr>
-        <w:ind w:left="6480" w:hanging="360"/>
-      </w:pPr>
-      <w:rPr>
-        <w:rFonts w:ascii="Wingdings" w:hAnsi="Wingdings" w:hint="default"/>
-      </w:rPr>
-    </w:lvl>
-  </w:abstractNum>
-  <w:abstractNum w:abstractNumId="20" w15:restartNumberingAfterBreak="0">
-    <w:nsid w:val="73C93762"/>
-    <w:multiLevelType w:val="hybridMultilevel"/>
-    <w:tmpl w:val="EC3A1B82"/>
-    <w:lvl w:ilvl="0" w:tplc="04090005">
-      <w:start w:val="1"/>
-      <w:numFmt w:val="bullet"/>
-      <w:lvlText w:val=""/>
-      <w:lvlJc w:val="left"/>
-      <w:pPr>
-        <w:ind w:left="720" w:hanging="360"/>
-      </w:pPr>
-      <w:rPr>
-        <w:rFonts w:ascii="Wingdings" w:hAnsi="Wingdings" w:hint="default"/>
-      </w:rPr>
-    </w:lvl>
-    <w:lvl w:ilvl="1" w:tplc="04090003" w:tentative="1">
-      <w:start w:val="1"/>
-      <w:numFmt w:val="bullet"/>
-      <w:lvlText w:val="o"/>
-      <w:lvlJc w:val="left"/>
-      <w:pPr>
-        <w:ind w:left="1440" w:hanging="360"/>
-      </w:pPr>
-      <w:rPr>
-        <w:rFonts w:ascii="Courier New" w:hAnsi="Courier New" w:cs="Courier New" w:hint="default"/>
-      </w:rPr>
-    </w:lvl>
-    <w:lvl w:ilvl="2" w:tplc="04090005" w:tentative="1">
-      <w:start w:val="1"/>
-      <w:numFmt w:val="bullet"/>
-      <w:lvlText w:val=""/>
-      <w:lvlJc w:val="left"/>
-      <w:pPr>
-        <w:ind w:left="2160" w:hanging="360"/>
-      </w:pPr>
-      <w:rPr>
-        <w:rFonts w:ascii="Wingdings" w:hAnsi="Wingdings" w:hint="default"/>
-      </w:rPr>
-    </w:lvl>
-    <w:lvl w:ilvl="3" w:tplc="04090001" w:tentative="1">
-      <w:start w:val="1"/>
-      <w:numFmt w:val="bullet"/>
-      <w:lvlText w:val=""/>
-      <w:lvlJc w:val="left"/>
-      <w:pPr>
-        <w:ind w:left="2880" w:hanging="360"/>
-      </w:pPr>
-      <w:rPr>
-        <w:rFonts w:ascii="Symbol" w:hAnsi="Symbol" w:hint="default"/>
-      </w:rPr>
-    </w:lvl>
-    <w:lvl w:ilvl="4" w:tplc="04090003" w:tentative="1">
-      <w:start w:val="1"/>
-      <w:numFmt w:val="bullet"/>
-      <w:lvlText w:val="o"/>
-      <w:lvlJc w:val="left"/>
-      <w:pPr>
-        <w:ind w:left="3600" w:hanging="360"/>
-      </w:pPr>
-      <w:rPr>
-        <w:rFonts w:ascii="Courier New" w:hAnsi="Courier New" w:cs="Courier New" w:hint="default"/>
-      </w:rPr>
-    </w:lvl>
-    <w:lvl w:ilvl="5" w:tplc="04090005" w:tentative="1">
-      <w:start w:val="1"/>
-      <w:numFmt w:val="bullet"/>
-      <w:lvlText w:val=""/>
-      <w:lvlJc w:val="left"/>
-      <w:pPr>
-        <w:ind w:left="4320" w:hanging="360"/>
-      </w:pPr>
-      <w:rPr>
-        <w:rFonts w:ascii="Wingdings" w:hAnsi="Wingdings" w:hint="default"/>
-      </w:rPr>
-    </w:lvl>
-    <w:lvl w:ilvl="6" w:tplc="04090001" w:tentative="1">
-      <w:start w:val="1"/>
-      <w:numFmt w:val="bullet"/>
-      <w:lvlText w:val=""/>
-      <w:lvlJc w:val="left"/>
-      <w:pPr>
-        <w:ind w:left="5040" w:hanging="360"/>
-      </w:pPr>
-      <w:rPr>
-        <w:rFonts w:ascii="Symbol" w:hAnsi="Symbol" w:hint="default"/>
-      </w:rPr>
-    </w:lvl>
-    <w:lvl w:ilvl="7" w:tplc="04090003" w:tentative="1">
-      <w:start w:val="1"/>
-      <w:numFmt w:val="bullet"/>
-      <w:lvlText w:val="o"/>
-      <w:lvlJc w:val="left"/>
-      <w:pPr>
-        <w:ind w:left="5760" w:hanging="360"/>
-      </w:pPr>
-      <w:rPr>
-        <w:rFonts w:ascii="Courier New" w:hAnsi="Courier New" w:cs="Courier New" w:hint="default"/>
-      </w:rPr>
-    </w:lvl>
-    <w:lvl w:ilvl="8" w:tplc="04090005" w:tentative="1">
-      <w:start w:val="1"/>
-      <w:numFmt w:val="bullet"/>
-      <w:lvlText w:val=""/>
-      <w:lvlJc w:val="left"/>
-      <w:pPr>
-        <w:ind w:left="6480" w:hanging="360"/>
-      </w:pPr>
-      <w:rPr>
-        <w:rFonts w:ascii="Wingdings" w:hAnsi="Wingdings" w:hint="default"/>
-      </w:rPr>
-    </w:lvl>
-  </w:abstractNum>
-  <w:abstractNum w:abstractNumId="21" w15:restartNumberingAfterBreak="0">
+  <w:abstractNum w:abstractNumId="11" w15:restartNumberingAfterBreak="0">
     <w:nsid w:val="7D84766F"/>
     <w:multiLevelType w:val="hybridMultilevel"/>
     <w:tmpl w:val="A8C62668"/>
@@ -5168,120 +4656,7 @@
       </w:rPr>
     </w:lvl>
   </w:abstractNum>
-  <w:abstractNum w:abstractNumId="22" w15:restartNumberingAfterBreak="0">
-    <w:nsid w:val="7EAA167B"/>
-    <w:multiLevelType w:val="hybridMultilevel"/>
-    <w:tmpl w:val="688E7BD2"/>
-    <w:lvl w:ilvl="0" w:tplc="04090001">
-      <w:start w:val="1"/>
-      <w:numFmt w:val="bullet"/>
-      <w:lvlText w:val=""/>
-      <w:lvlJc w:val="left"/>
-      <w:pPr>
-        <w:ind w:left="720" w:hanging="360"/>
-      </w:pPr>
-      <w:rPr>
-        <w:rFonts w:ascii="Symbol" w:hAnsi="Symbol" w:hint="default"/>
-      </w:rPr>
-    </w:lvl>
-    <w:lvl w:ilvl="1" w:tplc="04090003" w:tentative="1">
-      <w:start w:val="1"/>
-      <w:numFmt w:val="bullet"/>
-      <w:lvlText w:val="o"/>
-      <w:lvlJc w:val="left"/>
-      <w:pPr>
-        <w:ind w:left="1440" w:hanging="360"/>
-      </w:pPr>
-      <w:rPr>
-        <w:rFonts w:ascii="Courier New" w:hAnsi="Courier New" w:cs="Courier New" w:hint="default"/>
-      </w:rPr>
-    </w:lvl>
-    <w:lvl w:ilvl="2" w:tplc="04090005" w:tentative="1">
-      <w:start w:val="1"/>
-      <w:numFmt w:val="bullet"/>
-      <w:lvlText w:val=""/>
-      <w:lvlJc w:val="left"/>
-      <w:pPr>
-        <w:ind w:left="2160" w:hanging="360"/>
-      </w:pPr>
-      <w:rPr>
-        <w:rFonts w:ascii="Wingdings" w:hAnsi="Wingdings" w:hint="default"/>
-      </w:rPr>
-    </w:lvl>
-    <w:lvl w:ilvl="3" w:tplc="04090001" w:tentative="1">
-      <w:start w:val="1"/>
-      <w:numFmt w:val="bullet"/>
-      <w:lvlText w:val=""/>
-      <w:lvlJc w:val="left"/>
-      <w:pPr>
-        <w:ind w:left="2880" w:hanging="360"/>
-      </w:pPr>
-      <w:rPr>
-        <w:rFonts w:ascii="Symbol" w:hAnsi="Symbol" w:hint="default"/>
-      </w:rPr>
-    </w:lvl>
-    <w:lvl w:ilvl="4" w:tplc="04090003" w:tentative="1">
-      <w:start w:val="1"/>
-      <w:numFmt w:val="bullet"/>
-      <w:lvlText w:val="o"/>
-      <w:lvlJc w:val="left"/>
-      <w:pPr>
-        <w:ind w:left="3600" w:hanging="360"/>
-      </w:pPr>
-      <w:rPr>
-        <w:rFonts w:ascii="Courier New" w:hAnsi="Courier New" w:cs="Courier New" w:hint="default"/>
-      </w:rPr>
-    </w:lvl>
-    <w:lvl w:ilvl="5" w:tplc="04090005" w:tentative="1">
-      <w:start w:val="1"/>
-      <w:numFmt w:val="bullet"/>
-      <w:lvlText w:val=""/>
-      <w:lvlJc w:val="left"/>
-      <w:pPr>
-        <w:ind w:left="4320" w:hanging="360"/>
-      </w:pPr>
-      <w:rPr>
-        <w:rFonts w:ascii="Wingdings" w:hAnsi="Wingdings" w:hint="default"/>
-      </w:rPr>
-    </w:lvl>
-    <w:lvl w:ilvl="6" w:tplc="04090001" w:tentative="1">
-      <w:start w:val="1"/>
-      <w:numFmt w:val="bullet"/>
-      <w:lvlText w:val=""/>
-      <w:lvlJc w:val="left"/>
-      <w:pPr>
-        <w:ind w:left="5040" w:hanging="360"/>
-      </w:pPr>
-      <w:rPr>
-        <w:rFonts w:ascii="Symbol" w:hAnsi="Symbol" w:hint="default"/>
-      </w:rPr>
-    </w:lvl>
-    <w:lvl w:ilvl="7" w:tplc="04090003" w:tentative="1">
-      <w:start w:val="1"/>
-      <w:numFmt w:val="bullet"/>
-      <w:lvlText w:val="o"/>
-      <w:lvlJc w:val="left"/>
-      <w:pPr>
-        <w:ind w:left="5760" w:hanging="360"/>
-      </w:pPr>
-      <w:rPr>
-        <w:rFonts w:ascii="Courier New" w:hAnsi="Courier New" w:cs="Courier New" w:hint="default"/>
-      </w:rPr>
-    </w:lvl>
-    <w:lvl w:ilvl="8" w:tplc="04090005" w:tentative="1">
-      <w:start w:val="1"/>
-      <w:numFmt w:val="bullet"/>
-      <w:lvlText w:val=""/>
-      <w:lvlJc w:val="left"/>
-      <w:pPr>
-        <w:ind w:left="6480" w:hanging="360"/>
-      </w:pPr>
-      <w:rPr>
-        <w:rFonts w:ascii="Wingdings" w:hAnsi="Wingdings" w:hint="default"/>
-      </w:rPr>
-    </w:lvl>
-  </w:abstractNum>
-  <w:abstractNum w:abstractNumId="23" w15:restartNumberingAfterBreak="0">
+  <w:abstractNum w:abstractNumId="12" w15:restartNumberingAfterBreak="0">
     <w:nsid w:val="7F553720"/>
     <w:multiLevelType w:val="hybridMultilevel"/>
     <w:tmpl w:val="EA844E3A"/>
@@ -5405,77 +4780,44 @@
       </w:rPr>
     </w:lvl>
   </w:abstractNum>
-  <w:num w:numId="1" w16cid:durableId="405996917">
+  <w:num w:numId="1" w16cid:durableId="331221611">
+    <w:abstractNumId w:val="4"/>
+  </w:num>
+  <w:num w:numId="2" w16cid:durableId="669871282">
+    <w:abstractNumId w:val="7"/>
+  </w:num>
+  <w:num w:numId="3" w16cid:durableId="920023228">
+    <w:abstractNumId w:val="0"/>
+  </w:num>
+  <w:num w:numId="4" w16cid:durableId="524713491">
+    <w:abstractNumId w:val="3"/>
+  </w:num>
+  <w:num w:numId="5" w16cid:durableId="240330398">
+    <w:abstractNumId w:val="8"/>
+  </w:num>
+  <w:num w:numId="6" w16cid:durableId="18748508">
+    <w:abstractNumId w:val="10"/>
+  </w:num>
+  <w:num w:numId="7" w16cid:durableId="1744982556">
+    <w:abstractNumId w:val="5"/>
+  </w:num>
+  <w:num w:numId="8" w16cid:durableId="789512599">
     <w:abstractNumId w:val="2"/>
   </w:num>
-  <w:num w:numId="2" w16cid:durableId="1673146693">
-    <w:abstractNumId w:val="0"/>
+  <w:num w:numId="9" w16cid:durableId="934480679">
+    <w:abstractNumId w:val="1"/>
   </w:num>
-  <w:num w:numId="3" w16cid:durableId="1800493339">
-    <w:abstractNumId w:val="4"/>
+  <w:num w:numId="10" w16cid:durableId="833765285">
+    <w:abstractNumId w:val="6"/>
   </w:num>
-  <w:num w:numId="4" w16cid:durableId="375474623">
-    <w:abstractNumId w:val="19"/>
+  <w:num w:numId="11" w16cid:durableId="657151861">
+    <w:abstractNumId w:val="11"/>
   </w:num>
-  <w:num w:numId="5" w16cid:durableId="1331446851">
+  <w:num w:numId="12" w16cid:durableId="2020112406">
     <w:abstractNumId w:val="9"/>
   </w:num>
-  <w:num w:numId="6" w16cid:durableId="1331638244">
-    <w:abstractNumId w:val="20"/>
-  </w:num>
-  <w:num w:numId="7" w16cid:durableId="2068676069">
-    <w:abstractNumId w:val="22"/>
-  </w:num>
-  <w:num w:numId="8" w16cid:durableId="1086347119">
-    <w:abstractNumId w:val="16"/>
-  </w:num>
-  <w:num w:numId="9" w16cid:durableId="653527705">
+  <w:num w:numId="13" w16cid:durableId="764108742">
     <w:abstractNumId w:val="12"/>
-  </w:num>
-  <w:num w:numId="10" w16cid:durableId="950236945">
-    <w:abstractNumId w:val="5"/>
-  </w:num>
-  <w:num w:numId="11" w16cid:durableId="781614973">
-    <w:abstractNumId w:val="7"/>
-  </w:num>
-  <w:num w:numId="12" w16cid:durableId="331221611">
-    <w:abstractNumId w:val="10"/>
-  </w:num>
-  <w:num w:numId="13" w16cid:durableId="669871282">
-    <w:abstractNumId w:val="14"/>
-  </w:num>
-  <w:num w:numId="14" w16cid:durableId="920023228">
-    <w:abstractNumId w:val="1"/>
-  </w:num>
-  <w:num w:numId="15" w16cid:durableId="524713491">
-    <w:abstractNumId w:val="8"/>
-  </w:num>
-  <w:num w:numId="16" w16cid:durableId="240330398">
-    <w:abstractNumId w:val="15"/>
-  </w:num>
-  <w:num w:numId="17" w16cid:durableId="18748508">
-    <w:abstractNumId w:val="18"/>
-  </w:num>
-  <w:num w:numId="18" w16cid:durableId="1744982556">
-    <w:abstractNumId w:val="11"/>
-  </w:num>
-  <w:num w:numId="19" w16cid:durableId="789512599">
-    <w:abstractNumId w:val="6"/>
-  </w:num>
-  <w:num w:numId="20" w16cid:durableId="934480679">
-    <w:abstractNumId w:val="3"/>
-  </w:num>
-  <w:num w:numId="21" w16cid:durableId="833765285">
-    <w:abstractNumId w:val="13"/>
-  </w:num>
-  <w:num w:numId="22" w16cid:durableId="657151861">
-    <w:abstractNumId w:val="21"/>
-  </w:num>
-  <w:num w:numId="23" w16cid:durableId="2020112406">
-    <w:abstractNumId w:val="17"/>
-  </w:num>
-  <w:num w:numId="24" w16cid:durableId="764108742">
-    <w:abstractNumId w:val="23"/>
   </w:num>
 </w:numbering>
 </file>
@@ -5909,176 +5251,6 @@
       <w:sz w:val="28"/>
     </w:rPr>
   </w:style>
-  <w:style w:type="paragraph" w:styleId="Heading2">
-    <w:name w:val="heading 2"/>
-    <w:basedOn w:val="Normal"/>
-    <w:next w:val="Normal"/>
-    <w:uiPriority w:val="9"/>
-    <w:semiHidden/>
-    <w:unhideWhenUsed/>
-    <w:qFormat/>
-    <w:rsid w:val="00AC7C54"/>
-    <w:pPr>
-      <w:keepNext/>
-      <w:keepLines/>
-      <w:spacing w:before="160" w:after="80"/>
-      <w:outlineLvl w:val="1"/>
-    </w:pPr>
-    <w:rPr>
-      <w:rFonts w:asciiTheme="majorHAnsi" w:eastAsiaTheme="majorEastAsia" w:hAnsiTheme="majorHAnsi" w:cstheme="majorBidi"/>
-      <w:color w:val="0F4761" w:themeColor="accent1" w:themeShade="BF"/>
-      <w:sz w:val="32"/>
-      <w:szCs w:val="32"/>
-    </w:rPr>
-  </w:style>
-  <w:style w:type="paragraph" w:styleId="Heading3">
-    <w:name w:val="heading 3"/>
-    <w:basedOn w:val="Normal"/>
-    <w:next w:val="Normal"/>
-    <w:uiPriority w:val="9"/>
-    <w:semiHidden/>
-    <w:unhideWhenUsed/>
-    <w:qFormat/>
-    <w:rsid w:val="00AC7C54"/>
-    <w:pPr>
-      <w:keepNext/>
-      <w:keepLines/>
-      <w:spacing w:before="160" w:after="80"/>
-      <w:outlineLvl w:val="2"/>
-    </w:pPr>
-    <w:rPr>
-      <w:rFonts w:eastAsiaTheme="majorEastAsia" w:cstheme="majorBidi"/>
-      <w:color w:val="0F4761" w:themeColor="accent1" w:themeShade="BF"/>
-      <w:sz w:val="28"/>
-      <w:szCs w:val="28"/>
-    </w:rPr>
-  </w:style>
-  <w:style w:type="paragraph" w:styleId="Heading4">
-    <w:name w:val="heading 4"/>
-    <w:basedOn w:val="Normal"/>
-    <w:next w:val="Normal"/>
-    <w:uiPriority w:val="9"/>
-    <w:semiHidden/>
-    <w:unhideWhenUsed/>
-    <w:qFormat/>
-    <w:rsid w:val="00AC7C54"/>
-    <w:pPr>
-      <w:keepNext/>
-      <w:keepLines/>
-      <w:spacing w:before="80" w:after="40"/>
-      <w:outlineLvl w:val="3"/>
-    </w:pPr>
-    <w:rPr>
-      <w:rFonts w:eastAsiaTheme="majorEastAsia" w:cstheme="majorBidi"/>
-      <w:i/>
-      <w:iCs/>
-      <w:color w:val="0F4761" w:themeColor="accent1" w:themeShade="BF"/>
-    </w:rPr>
-  </w:style>
-  <w:style w:type="paragraph" w:styleId="Heading5">
-    <w:name w:val="heading 5"/>
-    <w:basedOn w:val="Normal"/>
-    <w:next w:val="Normal"/>
-    <w:uiPriority w:val="9"/>
-    <w:semiHidden/>
-    <w:unhideWhenUsed/>
-    <w:qFormat/>
-    <w:rsid w:val="00AC7C54"/>
-    <w:pPr>
-      <w:keepNext/>
-      <w:keepLines/>
-      <w:spacing w:before="80" w:after="40"/>
-      <w:outlineLvl w:val="4"/>
-    </w:pPr>
-    <w:rPr>
-      <w:rFonts w:eastAsiaTheme="majorEastAsia" w:cstheme="majorBidi"/>
-      <w:color w:val="0F4761" w:themeColor="accent1" w:themeShade="BF"/>
-    </w:rPr>
-  </w:style>
-  <w:style w:type="paragraph" w:styleId="Heading6">
-    <w:name w:val="heading 6"/>
-    <w:basedOn w:val="Normal"/>
-    <w:next w:val="Normal"/>
-    <w:uiPriority w:val="9"/>
-    <w:semiHidden/>
-    <w:unhideWhenUsed/>
-    <w:qFormat/>
-    <w:rsid w:val="00AC7C54"/>
-    <w:pPr>
-      <w:keepNext/>
-      <w:keepLines/>
-      <w:spacing w:before="40" w:after="0"/>
-      <w:outlineLvl w:val="5"/>
-    </w:pPr>
-    <w:rPr>
-      <w:rFonts w:eastAsiaTheme="majorEastAsia" w:cstheme="majorBidi"/>
-      <w:i/>
-      <w:iCs/>
-      <w:color w:val="595959" w:themeColor="text1" w:themeTint="A6"/>
-    </w:rPr>
-  </w:style>
-  <w:style w:type="paragraph" w:styleId="Heading7">
-    <w:name w:val="heading 7"/>
-    <w:basedOn w:val="Normal"/>
-    <w:next w:val="Normal"/>
-    <w:uiPriority w:val="9"/>
-    <w:semiHidden/>
-    <w:unhideWhenUsed/>
-    <w:qFormat/>
-    <w:rsid w:val="00AC7C54"/>
-    <w:pPr>
-      <w:keepNext/>
-      <w:keepLines/>
-      <w:spacing w:before="40" w:after="0"/>
-      <w:outlineLvl w:val="6"/>
-    </w:pPr>
-    <w:rPr>
-      <w:rFonts w:eastAsiaTheme="majorEastAsia" w:cstheme="majorBidi"/>
-      <w:color w:val="595959" w:themeColor="text1" w:themeTint="A6"/>
-    </w:rPr>
-  </w:style>
-  <w:style w:type="paragraph" w:styleId="Heading8">
-    <w:name w:val="heading 8"/>
-    <w:basedOn w:val="Normal"/>
-    <w:next w:val="Normal"/>
-    <w:uiPriority w:val="9"/>
-    <w:semiHidden/>
-    <w:unhideWhenUsed/>
-    <w:qFormat/>
-    <w:rsid w:val="00AC7C54"/>
-    <w:pPr>
-      <w:keepNext/>
-      <w:keepLines/>
-      <w:spacing w:after="0"/>
-      <w:outlineLvl w:val="7"/>
-    </w:pPr>
-    <w:rPr>
-      <w:rFonts w:eastAsiaTheme="majorEastAsia" w:cstheme="majorBidi"/>
-      <w:i/>
-      <w:iCs/>
-      <w:color w:val="272727" w:themeColor="text1" w:themeTint="D8"/>
-    </w:rPr>
-  </w:style>
-  <w:style w:type="paragraph" w:styleId="Heading9">
-    <w:name w:val="heading 9"/>
-    <w:basedOn w:val="Normal"/>
-    <w:next w:val="Normal"/>
-    <w:uiPriority w:val="9"/>
-    <w:semiHidden/>
-    <w:unhideWhenUsed/>
-    <w:qFormat/>
-    <w:rsid w:val="00AC7C54"/>
-    <w:pPr>
-      <w:keepNext/>
-      <w:keepLines/>
-      <w:spacing w:after="0"/>
-      <w:outlineLvl w:val="8"/>
-    </w:pPr>
-    <w:rPr>
-      <w:rFonts w:eastAsiaTheme="majorEastAsia" w:cstheme="majorBidi"/>
-      <w:color w:val="272727" w:themeColor="text1" w:themeTint="D8"/>
-    </w:rPr>
-  </w:style>
   <w:style w:type="character" w:default="1" w:styleId="DefaultParagraphFont">
     <w:name w:val="Default Paragraph Font"/>
     <w:uiPriority w:val="1"/>
@@ -6108,9 +5280,7 @@
   </w:style>
   <w:style w:type="character" w:customStyle="1" w:styleId="Heading1Char">
     <w:name w:val="Heading 1 Char"/>
-    <w:basedOn w:val="DefaultParagraphFont"/>
     <w:link w:val="Heading1"/>
-    <w:rsid w:val="00AC7C54"/>
     <w:rPr>
       <w:rFonts w:ascii="Aptos" w:eastAsia="Aptos" w:hAnsi="Aptos" w:cs="Aptos"/>
       <w:b/>
@@ -6123,7 +5293,7 @@
     <w:basedOn w:val="Normal"/>
     <w:uiPriority w:val="34"/>
     <w:qFormat/>
-    <w:rsid w:val="00AC7C54"/>
+    <w:rsid w:val="00982CBA"/>
     <w:pPr>
       <w:ind w:left="720"/>
       <w:contextualSpacing/>
@@ -6134,8 +5304,9 @@
     <w:basedOn w:val="Normal"/>
     <w:link w:val="HeaderChar"/>
     <w:uiPriority w:val="99"/>
+    <w:semiHidden/>
     <w:unhideWhenUsed/>
-    <w:rsid w:val="00DD573F"/>
+    <w:rsid w:val="00C36369"/>
     <w:pPr>
       <w:tabs>
         <w:tab w:val="center" w:pos="4680"/>
@@ -6149,7 +5320,12 @@
     <w:basedOn w:val="DefaultParagraphFont"/>
     <w:link w:val="Header"/>
     <w:uiPriority w:val="99"/>
-    <w:rsid w:val="00DD573F"/>
+    <w:semiHidden/>
+    <w:rsid w:val="00C36369"/>
+    <w:rPr>
+      <w:rFonts w:ascii="Aptos" w:eastAsia="Aptos" w:hAnsi="Aptos" w:cs="Aptos"/>
+      <w:color w:val="000000"/>
+    </w:rPr>
   </w:style>
   <w:style w:type="paragraph" w:styleId="Footer">
     <w:name w:val="footer"/>
@@ -6158,7 +5334,7 @@
     <w:uiPriority w:val="99"/>
     <w:semiHidden/>
     <w:unhideWhenUsed/>
-    <w:rsid w:val="00DD573F"/>
+    <w:rsid w:val="00C36369"/>
     <w:pPr>
       <w:tabs>
         <w:tab w:val="center" w:pos="4680"/>
@@ -6173,7 +5349,30 @@
     <w:link w:val="Footer"/>
     <w:uiPriority w:val="99"/>
     <w:semiHidden/>
-    <w:rsid w:val="00DD573F"/>
+    <w:rsid w:val="00C36369"/>
+    <w:rPr>
+      <w:rFonts w:ascii="Aptos" w:eastAsia="Aptos" w:hAnsi="Aptos" w:cs="Aptos"/>
+      <w:color w:val="000000"/>
+    </w:rPr>
+  </w:style>
+  <w:style w:type="table" w:styleId="TableGrid">
+    <w:name w:val="Table Grid"/>
+    <w:basedOn w:val="TableNormal"/>
+    <w:uiPriority w:val="39"/>
+    <w:rsid w:val="003C416F"/>
+    <w:pPr>
+      <w:spacing w:after="0" w:line="240" w:lineRule="auto"/>
+    </w:pPr>
+    <w:tblPr>
+      <w:tblBorders>
+        <w:top w:val="single" w:sz="4" w:space="0" w:color="auto"/>
+        <w:left w:val="single" w:sz="4" w:space="0" w:color="auto"/>
+        <w:bottom w:val="single" w:sz="4" w:space="0" w:color="auto"/>
+        <w:right w:val="single" w:sz="4" w:space="0" w:color="auto"/>
+        <w:insideH w:val="single" w:sz="4" w:space="0" w:color="auto"/>
+        <w:insideV w:val="single" w:sz="4" w:space="0" w:color="auto"/>
+      </w:tblBorders>
+    </w:tblPr>
   </w:style>
 </w:styles>
 </file>

</xml_diff>

<commit_message>
Update Scope.docx - third draft complete
</commit_message>
<xml_diff>
--- a/documents/Scope.docx
+++ b/documents/Scope.docx
@@ -1,6 +1,6 @@
 
 <file path=word/document.xml><?xml version="1.0" encoding="utf-8"?>
-<w:document xmlns:wpc="http://schemas.microsoft.com/office/word/2010/wordprocessingCanvas" xmlns:cx="http://schemas.microsoft.com/office/drawing/2014/chartex" xmlns:cx1="http://schemas.microsoft.com/office/drawing/2015/9/8/chartex" xmlns:cx2="http://schemas.microsoft.com/office/drawing/2015/10/21/chartex" xmlns:cx3="http://schemas.microsoft.com/office/drawing/2016/5/9/chartex" xmlns:cx4="http://schemas.microsoft.com/office/drawing/2016/5/10/chartex" xmlns:cx5="http://schemas.microsoft.com/office/drawing/2016/5/11/chartex" xmlns:cx6="http://schemas.microsoft.com/office/drawing/2016/5/12/chartex" xmlns:cx7="http://schemas.microsoft.com/office/drawing/2016/5/13/chartex" xmlns:cx8="http://schemas.microsoft.com/office/drawing/2016/5/14/chartex" xmlns:mc="http://schemas.openxmlformats.org/markup-compatibility/2006" xmlns:aink="http://schemas.microsoft.com/office/drawing/2016/ink" xmlns:am3d="http://schemas.microsoft.com/office/drawing/2017/model3d" xmlns:o="urn:schemas-microsoft-com:office:office" xmlns:oel="http://schemas.microsoft.com/office/2019/extlst" xmlns:r="http://schemas.openxmlformats.org/officeDocument/2006/relationships" xmlns:m="http://schemas.openxmlformats.org/officeDocument/2006/math" xmlns:v="urn:schemas-microsoft-com:vml" xmlns:wp14="http://schemas.microsoft.com/office/word/2010/wordprocessingDrawing" xmlns:wp="http://schemas.openxmlformats.org/drawingml/2006/wordprocessingDrawing" xmlns:w10="urn:schemas-microsoft-com:office:word" xmlns:w="http://schemas.openxmlformats.org/wordprocessingml/2006/main" xmlns:w14="http://schemas.microsoft.com/office/word/2010/wordml" xmlns:w15="http://schemas.microsoft.com/office/word/2012/wordml" xmlns:w16cex="http://schemas.microsoft.com/office/word/2018/wordml/cex" xmlns:w16cid="http://schemas.microsoft.com/office/word/2016/wordml/cid" xmlns:w16="http://schemas.microsoft.com/office/word/2018/wordml" xmlns:w16du="http://schemas.microsoft.com/office/word/2023/wordml/word16du" xmlns:w16sdtdh="http://schemas.microsoft.com/office/word/2020/wordml/sdtdatahash" xmlns:w16sdtfl="http://schemas.microsoft.com/office/word/2024/wordml/sdtformatlock" xmlns:w16se="http://schemas.microsoft.com/office/word/2015/wordml/symex" xmlns:wpg="http://schemas.microsoft.com/office/word/2010/wordprocessingGroup" xmlns:wpi="http://schemas.microsoft.com/office/word/2010/wordprocessingInk" xmlns:wne="http://schemas.microsoft.com/office/word/2006/wordml" xmlns:wps="http://schemas.microsoft.com/office/word/2010/wordprocessingShape" mc:Ignorable="w14 w15 w16se w16cid w16 w16cex w16sdtdh w16sdtfl w16du wp14">
+<w:document xmlns:wpc="http://schemas.microsoft.com/office/word/2010/wordprocessingCanvas" xmlns:cx="http://schemas.microsoft.com/office/drawing/2014/chartex" xmlns:cx1="http://schemas.microsoft.com/office/drawing/2015/9/8/chartex" xmlns:cx2="http://schemas.microsoft.com/office/drawing/2015/10/21/chartex" xmlns:cx3="http://schemas.microsoft.com/office/drawing/2016/5/9/chartex" xmlns:cx4="http://schemas.microsoft.com/office/drawing/2016/5/10/chartex" xmlns:cx5="http://schemas.microsoft.com/office/drawing/2016/5/11/chartex" xmlns:cx6="http://schemas.microsoft.com/office/drawing/2016/5/12/chartex" xmlns:cx7="http://schemas.microsoft.com/office/drawing/2016/5/13/chartex" xmlns:cx8="http://schemas.microsoft.com/office/drawing/2016/5/14/chartex" xmlns:mc="http://schemas.openxmlformats.org/markup-compatibility/2006" xmlns:aink="http://schemas.microsoft.com/office/drawing/2016/ink" xmlns:am3d="http://schemas.microsoft.com/office/drawing/2017/model3d" xmlns:o="urn:schemas-microsoft-com:office:office" xmlns:oel="http://schemas.microsoft.com/office/2019/extlst" xmlns:r="http://schemas.openxmlformats.org/officeDocument/2006/relationships" xmlns:m="http://schemas.openxmlformats.org/officeDocument/2006/math" xmlns:v="urn:schemas-microsoft-com:vml" xmlns:wp14="http://schemas.microsoft.com/office/word/2010/wordprocessingDrawing" xmlns:wp="http://schemas.openxmlformats.org/drawingml/2006/wordprocessingDrawing" xmlns:w10="urn:schemas-microsoft-com:office:word" xmlns:w="http://schemas.openxmlformats.org/wordprocessingml/2006/main" xmlns:w14="http://schemas.microsoft.com/office/word/2010/wordml" xmlns:w15="http://schemas.microsoft.com/office/word/2012/wordml" xmlns:w16cex="http://schemas.microsoft.com/office/word/2018/wordml/cex" xmlns:w16cid="http://schemas.microsoft.com/office/word/2016/wordml/cid" xmlns:w16="http://schemas.microsoft.com/office/word/2018/wordml" xmlns:w16du="http://schemas.microsoft.com/office/word/2023/wordml/word16du" xmlns:w16sdtdh="http://schemas.microsoft.com/office/word/2020/wordml/sdtdatahash" xmlns:w16se="http://schemas.microsoft.com/office/word/2015/wordml/symex" xmlns:wpg="http://schemas.microsoft.com/office/word/2010/wordprocessingGroup" xmlns:wpi="http://schemas.microsoft.com/office/word/2010/wordprocessingInk" xmlns:wne="http://schemas.microsoft.com/office/word/2006/wordml" xmlns:wps="http://schemas.microsoft.com/office/word/2010/wordprocessingShape" mc:Ignorable="w14 w15 w16se w16cid w16 w16cex w16sdtdh w16du wp14">
   <w:body>
     <w:p>
       <w:pPr>
@@ -62,7 +62,23 @@
         <w:ind w:left="0" w:firstLine="0"/>
       </w:pPr>
       <w:r>
-        <w:t xml:space="preserve">Team: JJ Gilbert, Zoha Khan, Shannon Katolsky, Kah Guan Ong </w:t>
+        <w:t xml:space="preserve">Team: JJ Gilbert, </w:t>
+      </w:r>
+      <w:proofErr w:type="spellStart"/>
+      <w:r>
+        <w:t>Zoha</w:t>
+      </w:r>
+      <w:proofErr w:type="spellEnd"/>
+      <w:r>
+        <w:t xml:space="preserve"> Khan, Shannon </w:t>
+      </w:r>
+      <w:proofErr w:type="spellStart"/>
+      <w:r>
+        <w:t>Katolsky</w:t>
+      </w:r>
+      <w:proofErr w:type="spellEnd"/>
+      <w:r>
+        <w:t xml:space="preserve">, Kah Guan Ong </w:t>
       </w:r>
     </w:p>
     <w:p>
@@ -615,15 +631,73 @@
         <w:t>Users</w:t>
       </w:r>
       <w:r>
-        <w:t xml:space="preserve">: Administrative personnel at Al-Nur Mosque </w:t>
-      </w:r>
-      <w:proofErr w:type="spellStart"/>
-      <w:r>
-        <w:t>Lajna</w:t>
-      </w:r>
-      <w:proofErr w:type="spellEnd"/>
-      <w:r>
         <w:t xml:space="preserve"> </w:t>
+      </w:r>
+      <w:r>
+        <w:t>–</w:t>
+      </w:r>
+      <w:r>
+        <w:t xml:space="preserve"> </w:t>
+      </w:r>
+      <w:r>
+        <w:t xml:space="preserve">Four </w:t>
+      </w:r>
+      <w:r>
+        <w:t>user roles that will have access</w:t>
+      </w:r>
+      <w:r>
+        <w:t xml:space="preserve">: </w:t>
+      </w:r>
+    </w:p>
+    <w:p>
+      <w:pPr>
+        <w:pStyle w:val="ListParagraph"/>
+        <w:numPr>
+          <w:ilvl w:val="0"/>
+          <w:numId w:val="14"/>
+        </w:numPr>
+      </w:pPr>
+      <w:r>
+        <w:t>Members (approximately 50)</w:t>
+      </w:r>
+    </w:p>
+    <w:p>
+      <w:pPr>
+        <w:pStyle w:val="ListParagraph"/>
+        <w:numPr>
+          <w:ilvl w:val="0"/>
+          <w:numId w:val="14"/>
+        </w:numPr>
+      </w:pPr>
+      <w:r>
+        <w:t>Department Heads</w:t>
+      </w:r>
+    </w:p>
+    <w:p>
+      <w:pPr>
+        <w:pStyle w:val="ListParagraph"/>
+        <w:numPr>
+          <w:ilvl w:val="0"/>
+          <w:numId w:val="14"/>
+        </w:numPr>
+      </w:pPr>
+      <w:r>
+        <w:t>President (Farzana Choudry)</w:t>
+      </w:r>
+    </w:p>
+    <w:p>
+      <w:pPr>
+        <w:pStyle w:val="ListParagraph"/>
+        <w:numPr>
+          <w:ilvl w:val="0"/>
+          <w:numId w:val="14"/>
+        </w:numPr>
+      </w:pPr>
+      <w:r>
+        <w:t xml:space="preserve">Admin/Maintenance </w:t>
+      </w:r>
+      <w:r>
+        <w:t>(the development team for troubleshooting and bug fixes for the duration of the development phase)</w:t>
       </w:r>
     </w:p>
     <w:p>
@@ -678,16 +752,26 @@
         <w:t>Security</w:t>
       </w:r>
       <w:r>
-        <w:t xml:space="preserve">: User authentication and data protection for the privacy of the members. </w:t>
-      </w:r>
-    </w:p>
-    <w:p>
-      <w:pPr>
-        <w:spacing w:after="160" w:line="278" w:lineRule="auto"/>
-        <w:ind w:left="0" w:firstLine="0"/>
-      </w:pPr>
-      <w:r>
-        <w:br w:type="page"/>
+        <w:t>: User</w:t>
+      </w:r>
+      <w:r>
+        <w:t xml:space="preserve">name and password authentication system with an account approval process. New members submit account requests that require presidential approval. </w:t>
+      </w:r>
+      <w:r>
+        <w:t xml:space="preserve">The </w:t>
+      </w:r>
+      <w:r>
+        <w:t>President can also pre-create</w:t>
+      </w:r>
+      <w:r>
+        <w:t xml:space="preserve"> accounts to control </w:t>
+      </w:r>
+      <w:r>
+        <w:lastRenderedPageBreak/>
+        <w:t>website access. User authentication and data protection for the privacy of the member</w:t>
+      </w:r>
+      <w:r>
+        <w:t>s.</w:t>
       </w:r>
     </w:p>
     <w:p>
@@ -697,7 +781,6 @@
         <w:ind w:left="-5"/>
       </w:pPr>
       <w:r>
-        <w:lastRenderedPageBreak/>
         <w:t xml:space="preserve">Risk Analysis </w:t>
       </w:r>
     </w:p>
@@ -2130,22 +2213,10 @@
           <w:b/>
           <w:bCs/>
         </w:rPr>
-        <w:t>Team Size</w:t>
-      </w:r>
-      <w:proofErr w:type="gramStart"/>
-      <w:r>
-        <w:rPr>
-          <w:b/>
-          <w:bCs/>
-        </w:rPr>
-        <w:t xml:space="preserve">: </w:t>
-      </w:r>
-      <w:r>
-        <w:t xml:space="preserve"> With</w:t>
-      </w:r>
-      <w:proofErr w:type="gramEnd"/>
-      <w:r>
-        <w:t xml:space="preserve"> four members, we </w:t>
+        <w:t xml:space="preserve">Team Size: </w:t>
+      </w:r>
+      <w:r>
+        <w:t xml:space="preserve"> With four members, we </w:t>
       </w:r>
       <w:proofErr w:type="gramStart"/>
       <w:r>
@@ -2444,7 +2515,7 @@
 </file>
 
 <file path=word/endnotes.xml><?xml version="1.0" encoding="utf-8"?>
-<w:endnotes xmlns:wpc="http://schemas.microsoft.com/office/word/2010/wordprocessingCanvas" xmlns:cx="http://schemas.microsoft.com/office/drawing/2014/chartex" xmlns:cx1="http://schemas.microsoft.com/office/drawing/2015/9/8/chartex" xmlns:cx2="http://schemas.microsoft.com/office/drawing/2015/10/21/chartex" xmlns:cx3="http://schemas.microsoft.com/office/drawing/2016/5/9/chartex" xmlns:cx4="http://schemas.microsoft.com/office/drawing/2016/5/10/chartex" xmlns:cx5="http://schemas.microsoft.com/office/drawing/2016/5/11/chartex" xmlns:cx6="http://schemas.microsoft.com/office/drawing/2016/5/12/chartex" xmlns:cx7="http://schemas.microsoft.com/office/drawing/2016/5/13/chartex" xmlns:cx8="http://schemas.microsoft.com/office/drawing/2016/5/14/chartex" xmlns:mc="http://schemas.openxmlformats.org/markup-compatibility/2006" xmlns:aink="http://schemas.microsoft.com/office/drawing/2016/ink" xmlns:am3d="http://schemas.microsoft.com/office/drawing/2017/model3d" xmlns:o="urn:schemas-microsoft-com:office:office" xmlns:oel="http://schemas.microsoft.com/office/2019/extlst" xmlns:r="http://schemas.openxmlformats.org/officeDocument/2006/relationships" xmlns:m="http://schemas.openxmlformats.org/officeDocument/2006/math" xmlns:v="urn:schemas-microsoft-com:vml" xmlns:wp14="http://schemas.microsoft.com/office/word/2010/wordprocessingDrawing" xmlns:wp="http://schemas.openxmlformats.org/drawingml/2006/wordprocessingDrawing" xmlns:w10="urn:schemas-microsoft-com:office:word" xmlns:w="http://schemas.openxmlformats.org/wordprocessingml/2006/main" xmlns:w14="http://schemas.microsoft.com/office/word/2010/wordml" xmlns:w15="http://schemas.microsoft.com/office/word/2012/wordml" xmlns:w16cex="http://schemas.microsoft.com/office/word/2018/wordml/cex" xmlns:w16cid="http://schemas.microsoft.com/office/word/2016/wordml/cid" xmlns:w16="http://schemas.microsoft.com/office/word/2018/wordml" xmlns:w16du="http://schemas.microsoft.com/office/word/2023/wordml/word16du" xmlns:w16sdtdh="http://schemas.microsoft.com/office/word/2020/wordml/sdtdatahash" xmlns:w16sdtfl="http://schemas.microsoft.com/office/word/2024/wordml/sdtformatlock" xmlns:w16se="http://schemas.microsoft.com/office/word/2015/wordml/symex" xmlns:wpg="http://schemas.microsoft.com/office/word/2010/wordprocessingGroup" xmlns:wpi="http://schemas.microsoft.com/office/word/2010/wordprocessingInk" xmlns:wne="http://schemas.microsoft.com/office/word/2006/wordml" xmlns:wps="http://schemas.microsoft.com/office/word/2010/wordprocessingShape" mc:Ignorable="w14 w15 w16se w16cid w16 w16cex w16sdtdh w16sdtfl w16du wp14">
+<w:endnotes xmlns:wpc="http://schemas.microsoft.com/office/word/2010/wordprocessingCanvas" xmlns:cx="http://schemas.microsoft.com/office/drawing/2014/chartex" xmlns:cx1="http://schemas.microsoft.com/office/drawing/2015/9/8/chartex" xmlns:cx2="http://schemas.microsoft.com/office/drawing/2015/10/21/chartex" xmlns:cx3="http://schemas.microsoft.com/office/drawing/2016/5/9/chartex" xmlns:cx4="http://schemas.microsoft.com/office/drawing/2016/5/10/chartex" xmlns:cx5="http://schemas.microsoft.com/office/drawing/2016/5/11/chartex" xmlns:cx6="http://schemas.microsoft.com/office/drawing/2016/5/12/chartex" xmlns:cx7="http://schemas.microsoft.com/office/drawing/2016/5/13/chartex" xmlns:cx8="http://schemas.microsoft.com/office/drawing/2016/5/14/chartex" xmlns:mc="http://schemas.openxmlformats.org/markup-compatibility/2006" xmlns:aink="http://schemas.microsoft.com/office/drawing/2016/ink" xmlns:am3d="http://schemas.microsoft.com/office/drawing/2017/model3d" xmlns:o="urn:schemas-microsoft-com:office:office" xmlns:oel="http://schemas.microsoft.com/office/2019/extlst" xmlns:r="http://schemas.openxmlformats.org/officeDocument/2006/relationships" xmlns:m="http://schemas.openxmlformats.org/officeDocument/2006/math" xmlns:v="urn:schemas-microsoft-com:vml" xmlns:wp14="http://schemas.microsoft.com/office/word/2010/wordprocessingDrawing" xmlns:wp="http://schemas.openxmlformats.org/drawingml/2006/wordprocessingDrawing" xmlns:w10="urn:schemas-microsoft-com:office:word" xmlns:w="http://schemas.openxmlformats.org/wordprocessingml/2006/main" xmlns:w14="http://schemas.microsoft.com/office/word/2010/wordml" xmlns:w15="http://schemas.microsoft.com/office/word/2012/wordml" xmlns:w16cex="http://schemas.microsoft.com/office/word/2018/wordml/cex" xmlns:w16cid="http://schemas.microsoft.com/office/word/2016/wordml/cid" xmlns:w16="http://schemas.microsoft.com/office/word/2018/wordml" xmlns:w16du="http://schemas.microsoft.com/office/word/2023/wordml/word16du" xmlns:w16sdtdh="http://schemas.microsoft.com/office/word/2020/wordml/sdtdatahash" xmlns:w16se="http://schemas.microsoft.com/office/word/2015/wordml/symex" xmlns:wpg="http://schemas.microsoft.com/office/word/2010/wordprocessingGroup" xmlns:wpi="http://schemas.microsoft.com/office/word/2010/wordprocessingInk" xmlns:wne="http://schemas.microsoft.com/office/word/2006/wordml" xmlns:wps="http://schemas.microsoft.com/office/word/2010/wordprocessingShape" mc:Ignorable="w14 w15 w16se w16cid w16 w16cex w16sdtdh w16du wp14">
   <w:endnote w:type="separator" w:id="-1">
     <w:p>
       <w:pPr>
@@ -2476,7 +2547,7 @@
 </file>
 
 <file path=word/footnotes.xml><?xml version="1.0" encoding="utf-8"?>
-<w:footnotes xmlns:wpc="http://schemas.microsoft.com/office/word/2010/wordprocessingCanvas" xmlns:cx="http://schemas.microsoft.com/office/drawing/2014/chartex" xmlns:cx1="http://schemas.microsoft.com/office/drawing/2015/9/8/chartex" xmlns:cx2="http://schemas.microsoft.com/office/drawing/2015/10/21/chartex" xmlns:cx3="http://schemas.microsoft.com/office/drawing/2016/5/9/chartex" xmlns:cx4="http://schemas.microsoft.com/office/drawing/2016/5/10/chartex" xmlns:cx5="http://schemas.microsoft.com/office/drawing/2016/5/11/chartex" xmlns:cx6="http://schemas.microsoft.com/office/drawing/2016/5/12/chartex" xmlns:cx7="http://schemas.microsoft.com/office/drawing/2016/5/13/chartex" xmlns:cx8="http://schemas.microsoft.com/office/drawing/2016/5/14/chartex" xmlns:mc="http://schemas.openxmlformats.org/markup-compatibility/2006" xmlns:aink="http://schemas.microsoft.com/office/drawing/2016/ink" xmlns:am3d="http://schemas.microsoft.com/office/drawing/2017/model3d" xmlns:o="urn:schemas-microsoft-com:office:office" xmlns:oel="http://schemas.microsoft.com/office/2019/extlst" xmlns:r="http://schemas.openxmlformats.org/officeDocument/2006/relationships" xmlns:m="http://schemas.openxmlformats.org/officeDocument/2006/math" xmlns:v="urn:schemas-microsoft-com:vml" xmlns:wp14="http://schemas.microsoft.com/office/word/2010/wordprocessingDrawing" xmlns:wp="http://schemas.openxmlformats.org/drawingml/2006/wordprocessingDrawing" xmlns:w10="urn:schemas-microsoft-com:office:word" xmlns:w="http://schemas.openxmlformats.org/wordprocessingml/2006/main" xmlns:w14="http://schemas.microsoft.com/office/word/2010/wordml" xmlns:w15="http://schemas.microsoft.com/office/word/2012/wordml" xmlns:w16cex="http://schemas.microsoft.com/office/word/2018/wordml/cex" xmlns:w16cid="http://schemas.microsoft.com/office/word/2016/wordml/cid" xmlns:w16="http://schemas.microsoft.com/office/word/2018/wordml" xmlns:w16du="http://schemas.microsoft.com/office/word/2023/wordml/word16du" xmlns:w16sdtdh="http://schemas.microsoft.com/office/word/2020/wordml/sdtdatahash" xmlns:w16sdtfl="http://schemas.microsoft.com/office/word/2024/wordml/sdtformatlock" xmlns:w16se="http://schemas.microsoft.com/office/word/2015/wordml/symex" xmlns:wpg="http://schemas.microsoft.com/office/word/2010/wordprocessingGroup" xmlns:wpi="http://schemas.microsoft.com/office/word/2010/wordprocessingInk" xmlns:wne="http://schemas.microsoft.com/office/word/2006/wordml" xmlns:wps="http://schemas.microsoft.com/office/word/2010/wordprocessingShape" mc:Ignorable="w14 w15 w16se w16cid w16 w16cex w16sdtdh w16sdtfl w16du wp14">
+<w:footnotes xmlns:wpc="http://schemas.microsoft.com/office/word/2010/wordprocessingCanvas" xmlns:cx="http://schemas.microsoft.com/office/drawing/2014/chartex" xmlns:cx1="http://schemas.microsoft.com/office/drawing/2015/9/8/chartex" xmlns:cx2="http://schemas.microsoft.com/office/drawing/2015/10/21/chartex" xmlns:cx3="http://schemas.microsoft.com/office/drawing/2016/5/9/chartex" xmlns:cx4="http://schemas.microsoft.com/office/drawing/2016/5/10/chartex" xmlns:cx5="http://schemas.microsoft.com/office/drawing/2016/5/11/chartex" xmlns:cx6="http://schemas.microsoft.com/office/drawing/2016/5/12/chartex" xmlns:cx7="http://schemas.microsoft.com/office/drawing/2016/5/13/chartex" xmlns:cx8="http://schemas.microsoft.com/office/drawing/2016/5/14/chartex" xmlns:mc="http://schemas.openxmlformats.org/markup-compatibility/2006" xmlns:aink="http://schemas.microsoft.com/office/drawing/2016/ink" xmlns:am3d="http://schemas.microsoft.com/office/drawing/2017/model3d" xmlns:o="urn:schemas-microsoft-com:office:office" xmlns:oel="http://schemas.microsoft.com/office/2019/extlst" xmlns:r="http://schemas.openxmlformats.org/officeDocument/2006/relationships" xmlns:m="http://schemas.openxmlformats.org/officeDocument/2006/math" xmlns:v="urn:schemas-microsoft-com:vml" xmlns:wp14="http://schemas.microsoft.com/office/word/2010/wordprocessingDrawing" xmlns:wp="http://schemas.openxmlformats.org/drawingml/2006/wordprocessingDrawing" xmlns:w10="urn:schemas-microsoft-com:office:word" xmlns:w="http://schemas.openxmlformats.org/wordprocessingml/2006/main" xmlns:w14="http://schemas.microsoft.com/office/word/2010/wordml" xmlns:w15="http://schemas.microsoft.com/office/word/2012/wordml" xmlns:w16cex="http://schemas.microsoft.com/office/word/2018/wordml/cex" xmlns:w16cid="http://schemas.microsoft.com/office/word/2016/wordml/cid" xmlns:w16="http://schemas.microsoft.com/office/word/2018/wordml" xmlns:w16du="http://schemas.microsoft.com/office/word/2023/wordml/word16du" xmlns:w16sdtdh="http://schemas.microsoft.com/office/word/2020/wordml/sdtdatahash" xmlns:w16se="http://schemas.microsoft.com/office/word/2015/wordml/symex" xmlns:wpg="http://schemas.microsoft.com/office/word/2010/wordprocessingGroup" xmlns:wpi="http://schemas.microsoft.com/office/word/2010/wordprocessingInk" xmlns:wne="http://schemas.microsoft.com/office/word/2006/wordml" xmlns:wps="http://schemas.microsoft.com/office/word/2010/wordprocessingShape" mc:Ignorable="w14 w15 w16se w16cid w16 w16cex w16sdtdh w16du wp14">
   <w:footnote w:type="separator" w:id="-1">
     <w:p>
       <w:pPr>
@@ -2508,7 +2579,7 @@
 </file>
 
 <file path=word/header1.xml><?xml version="1.0" encoding="utf-8"?>
-<w:hdr xmlns:wpc="http://schemas.microsoft.com/office/word/2010/wordprocessingCanvas" xmlns:cx="http://schemas.microsoft.com/office/drawing/2014/chartex" xmlns:cx1="http://schemas.microsoft.com/office/drawing/2015/9/8/chartex" xmlns:cx2="http://schemas.microsoft.com/office/drawing/2015/10/21/chartex" xmlns:cx3="http://schemas.microsoft.com/office/drawing/2016/5/9/chartex" xmlns:cx4="http://schemas.microsoft.com/office/drawing/2016/5/10/chartex" xmlns:cx5="http://schemas.microsoft.com/office/drawing/2016/5/11/chartex" xmlns:cx6="http://schemas.microsoft.com/office/drawing/2016/5/12/chartex" xmlns:cx7="http://schemas.microsoft.com/office/drawing/2016/5/13/chartex" xmlns:cx8="http://schemas.microsoft.com/office/drawing/2016/5/14/chartex" xmlns:mc="http://schemas.openxmlformats.org/markup-compatibility/2006" xmlns:aink="http://schemas.microsoft.com/office/drawing/2016/ink" xmlns:am3d="http://schemas.microsoft.com/office/drawing/2017/model3d" xmlns:o="urn:schemas-microsoft-com:office:office" xmlns:oel="http://schemas.microsoft.com/office/2019/extlst" xmlns:r="http://schemas.openxmlformats.org/officeDocument/2006/relationships" xmlns:m="http://schemas.openxmlformats.org/officeDocument/2006/math" xmlns:v="urn:schemas-microsoft-com:vml" xmlns:wp14="http://schemas.microsoft.com/office/word/2010/wordprocessingDrawing" xmlns:wp="http://schemas.openxmlformats.org/drawingml/2006/wordprocessingDrawing" xmlns:w10="urn:schemas-microsoft-com:office:word" xmlns:w="http://schemas.openxmlformats.org/wordprocessingml/2006/main" xmlns:w14="http://schemas.microsoft.com/office/word/2010/wordml" xmlns:w15="http://schemas.microsoft.com/office/word/2012/wordml" xmlns:w16cex="http://schemas.microsoft.com/office/word/2018/wordml/cex" xmlns:w16cid="http://schemas.microsoft.com/office/word/2016/wordml/cid" xmlns:w16="http://schemas.microsoft.com/office/word/2018/wordml" xmlns:w16du="http://schemas.microsoft.com/office/word/2023/wordml/word16du" xmlns:w16sdtdh="http://schemas.microsoft.com/office/word/2020/wordml/sdtdatahash" xmlns:w16sdtfl="http://schemas.microsoft.com/office/word/2024/wordml/sdtformatlock" xmlns:w16se="http://schemas.microsoft.com/office/word/2015/wordml/symex" xmlns:wpg="http://schemas.microsoft.com/office/word/2010/wordprocessingGroup" xmlns:wpi="http://schemas.microsoft.com/office/word/2010/wordprocessingInk" xmlns:wne="http://schemas.microsoft.com/office/word/2006/wordml" xmlns:wps="http://schemas.microsoft.com/office/word/2010/wordprocessingShape" mc:Ignorable="w14 w15 w16se w16cid w16 w16cex w16sdtdh w16sdtfl w16du wp14">
+<w:hdr xmlns:wpc="http://schemas.microsoft.com/office/word/2010/wordprocessingCanvas" xmlns:cx="http://schemas.microsoft.com/office/drawing/2014/chartex" xmlns:cx1="http://schemas.microsoft.com/office/drawing/2015/9/8/chartex" xmlns:cx2="http://schemas.microsoft.com/office/drawing/2015/10/21/chartex" xmlns:cx3="http://schemas.microsoft.com/office/drawing/2016/5/9/chartex" xmlns:cx4="http://schemas.microsoft.com/office/drawing/2016/5/10/chartex" xmlns:cx5="http://schemas.microsoft.com/office/drawing/2016/5/11/chartex" xmlns:cx6="http://schemas.microsoft.com/office/drawing/2016/5/12/chartex" xmlns:cx7="http://schemas.microsoft.com/office/drawing/2016/5/13/chartex" xmlns:cx8="http://schemas.microsoft.com/office/drawing/2016/5/14/chartex" xmlns:mc="http://schemas.openxmlformats.org/markup-compatibility/2006" xmlns:aink="http://schemas.microsoft.com/office/drawing/2016/ink" xmlns:am3d="http://schemas.microsoft.com/office/drawing/2017/model3d" xmlns:o="urn:schemas-microsoft-com:office:office" xmlns:oel="http://schemas.microsoft.com/office/2019/extlst" xmlns:r="http://schemas.openxmlformats.org/officeDocument/2006/relationships" xmlns:m="http://schemas.openxmlformats.org/officeDocument/2006/math" xmlns:v="urn:schemas-microsoft-com:vml" xmlns:wp14="http://schemas.microsoft.com/office/word/2010/wordprocessingDrawing" xmlns:wp="http://schemas.openxmlformats.org/drawingml/2006/wordprocessingDrawing" xmlns:w10="urn:schemas-microsoft-com:office:word" xmlns:w="http://schemas.openxmlformats.org/wordprocessingml/2006/main" xmlns:w14="http://schemas.microsoft.com/office/word/2010/wordml" xmlns:w15="http://schemas.microsoft.com/office/word/2012/wordml" xmlns:w16cex="http://schemas.microsoft.com/office/word/2018/wordml/cex" xmlns:w16cid="http://schemas.microsoft.com/office/word/2016/wordml/cid" xmlns:w16="http://schemas.microsoft.com/office/word/2018/wordml" xmlns:w16du="http://schemas.microsoft.com/office/word/2023/wordml/word16du" xmlns:w16sdtdh="http://schemas.microsoft.com/office/word/2020/wordml/sdtdatahash" xmlns:w16se="http://schemas.microsoft.com/office/word/2015/wordml/symex" xmlns:wpg="http://schemas.microsoft.com/office/word/2010/wordprocessingGroup" xmlns:wpi="http://schemas.microsoft.com/office/word/2010/wordprocessingInk" xmlns:wne="http://schemas.microsoft.com/office/word/2006/wordml" xmlns:wps="http://schemas.microsoft.com/office/word/2010/wordprocessingShape" mc:Ignorable="w14 w15 w16se w16cid w16 w16cex w16sdtdh w16du wp14">
   <w:p>
     <w:pPr>
       <w:tabs>
@@ -2546,7 +2617,7 @@
 </file>
 
 <file path=word/header2.xml><?xml version="1.0" encoding="utf-8"?>
-<w:hdr xmlns:wpc="http://schemas.microsoft.com/office/word/2010/wordprocessingCanvas" xmlns:cx="http://schemas.microsoft.com/office/drawing/2014/chartex" xmlns:cx1="http://schemas.microsoft.com/office/drawing/2015/9/8/chartex" xmlns:cx2="http://schemas.microsoft.com/office/drawing/2015/10/21/chartex" xmlns:cx3="http://schemas.microsoft.com/office/drawing/2016/5/9/chartex" xmlns:cx4="http://schemas.microsoft.com/office/drawing/2016/5/10/chartex" xmlns:cx5="http://schemas.microsoft.com/office/drawing/2016/5/11/chartex" xmlns:cx6="http://schemas.microsoft.com/office/drawing/2016/5/12/chartex" xmlns:cx7="http://schemas.microsoft.com/office/drawing/2016/5/13/chartex" xmlns:cx8="http://schemas.microsoft.com/office/drawing/2016/5/14/chartex" xmlns:mc="http://schemas.openxmlformats.org/markup-compatibility/2006" xmlns:aink="http://schemas.microsoft.com/office/drawing/2016/ink" xmlns:am3d="http://schemas.microsoft.com/office/drawing/2017/model3d" xmlns:o="urn:schemas-microsoft-com:office:office" xmlns:oel="http://schemas.microsoft.com/office/2019/extlst" xmlns:r="http://schemas.openxmlformats.org/officeDocument/2006/relationships" xmlns:m="http://schemas.openxmlformats.org/officeDocument/2006/math" xmlns:v="urn:schemas-microsoft-com:vml" xmlns:wp14="http://schemas.microsoft.com/office/word/2010/wordprocessingDrawing" xmlns:wp="http://schemas.openxmlformats.org/drawingml/2006/wordprocessingDrawing" xmlns:w10="urn:schemas-microsoft-com:office:word" xmlns:w="http://schemas.openxmlformats.org/wordprocessingml/2006/main" xmlns:w14="http://schemas.microsoft.com/office/word/2010/wordml" xmlns:w15="http://schemas.microsoft.com/office/word/2012/wordml" xmlns:w16cex="http://schemas.microsoft.com/office/word/2018/wordml/cex" xmlns:w16cid="http://schemas.microsoft.com/office/word/2016/wordml/cid" xmlns:w16="http://schemas.microsoft.com/office/word/2018/wordml" xmlns:w16du="http://schemas.microsoft.com/office/word/2023/wordml/word16du" xmlns:w16sdtdh="http://schemas.microsoft.com/office/word/2020/wordml/sdtdatahash" xmlns:w16sdtfl="http://schemas.microsoft.com/office/word/2024/wordml/sdtformatlock" xmlns:w16se="http://schemas.microsoft.com/office/word/2015/wordml/symex" xmlns:wpg="http://schemas.microsoft.com/office/word/2010/wordprocessingGroup" xmlns:wpi="http://schemas.microsoft.com/office/word/2010/wordprocessingInk" xmlns:wne="http://schemas.microsoft.com/office/word/2006/wordml" xmlns:wps="http://schemas.microsoft.com/office/word/2010/wordprocessingShape" mc:Ignorable="w14 w15 w16se w16cid w16 w16cex w16sdtdh w16sdtfl w16du wp14">
+<w:hdr xmlns:wpc="http://schemas.microsoft.com/office/word/2010/wordprocessingCanvas" xmlns:cx="http://schemas.microsoft.com/office/drawing/2014/chartex" xmlns:cx1="http://schemas.microsoft.com/office/drawing/2015/9/8/chartex" xmlns:cx2="http://schemas.microsoft.com/office/drawing/2015/10/21/chartex" xmlns:cx3="http://schemas.microsoft.com/office/drawing/2016/5/9/chartex" xmlns:cx4="http://schemas.microsoft.com/office/drawing/2016/5/10/chartex" xmlns:cx5="http://schemas.microsoft.com/office/drawing/2016/5/11/chartex" xmlns:cx6="http://schemas.microsoft.com/office/drawing/2016/5/12/chartex" xmlns:cx7="http://schemas.microsoft.com/office/drawing/2016/5/13/chartex" xmlns:cx8="http://schemas.microsoft.com/office/drawing/2016/5/14/chartex" xmlns:mc="http://schemas.openxmlformats.org/markup-compatibility/2006" xmlns:aink="http://schemas.microsoft.com/office/drawing/2016/ink" xmlns:am3d="http://schemas.microsoft.com/office/drawing/2017/model3d" xmlns:o="urn:schemas-microsoft-com:office:office" xmlns:oel="http://schemas.microsoft.com/office/2019/extlst" xmlns:r="http://schemas.openxmlformats.org/officeDocument/2006/relationships" xmlns:m="http://schemas.openxmlformats.org/officeDocument/2006/math" xmlns:v="urn:schemas-microsoft-com:vml" xmlns:wp14="http://schemas.microsoft.com/office/word/2010/wordprocessingDrawing" xmlns:wp="http://schemas.openxmlformats.org/drawingml/2006/wordprocessingDrawing" xmlns:w10="urn:schemas-microsoft-com:office:word" xmlns:w="http://schemas.openxmlformats.org/wordprocessingml/2006/main" xmlns:w14="http://schemas.microsoft.com/office/word/2010/wordml" xmlns:w15="http://schemas.microsoft.com/office/word/2012/wordml" xmlns:w16cex="http://schemas.microsoft.com/office/word/2018/wordml/cex" xmlns:w16cid="http://schemas.microsoft.com/office/word/2016/wordml/cid" xmlns:w16="http://schemas.microsoft.com/office/word/2018/wordml" xmlns:w16du="http://schemas.microsoft.com/office/word/2023/wordml/word16du" xmlns:w16sdtdh="http://schemas.microsoft.com/office/word/2020/wordml/sdtdatahash" xmlns:w16se="http://schemas.microsoft.com/office/word/2015/wordml/symex" xmlns:wpg="http://schemas.microsoft.com/office/word/2010/wordprocessingGroup" xmlns:wpi="http://schemas.microsoft.com/office/word/2010/wordprocessingInk" xmlns:wne="http://schemas.microsoft.com/office/word/2006/wordml" xmlns:wps="http://schemas.microsoft.com/office/word/2010/wordprocessingShape" mc:Ignorable="w14 w15 w16se w16cid w16 w16cex w16sdtdh w16du wp14">
   <w:p>
     <w:pPr>
       <w:tabs>
@@ -2584,7 +2655,7 @@
 </file>
 
 <file path=word/header3.xml><?xml version="1.0" encoding="utf-8"?>
-<w:hdr xmlns:wpc="http://schemas.microsoft.com/office/word/2010/wordprocessingCanvas" xmlns:cx="http://schemas.microsoft.com/office/drawing/2014/chartex" xmlns:cx1="http://schemas.microsoft.com/office/drawing/2015/9/8/chartex" xmlns:cx2="http://schemas.microsoft.com/office/drawing/2015/10/21/chartex" xmlns:cx3="http://schemas.microsoft.com/office/drawing/2016/5/9/chartex" xmlns:cx4="http://schemas.microsoft.com/office/drawing/2016/5/10/chartex" xmlns:cx5="http://schemas.microsoft.com/office/drawing/2016/5/11/chartex" xmlns:cx6="http://schemas.microsoft.com/office/drawing/2016/5/12/chartex" xmlns:cx7="http://schemas.microsoft.com/office/drawing/2016/5/13/chartex" xmlns:cx8="http://schemas.microsoft.com/office/drawing/2016/5/14/chartex" xmlns:mc="http://schemas.openxmlformats.org/markup-compatibility/2006" xmlns:aink="http://schemas.microsoft.com/office/drawing/2016/ink" xmlns:am3d="http://schemas.microsoft.com/office/drawing/2017/model3d" xmlns:o="urn:schemas-microsoft-com:office:office" xmlns:oel="http://schemas.microsoft.com/office/2019/extlst" xmlns:r="http://schemas.openxmlformats.org/officeDocument/2006/relationships" xmlns:m="http://schemas.openxmlformats.org/officeDocument/2006/math" xmlns:v="urn:schemas-microsoft-com:vml" xmlns:wp14="http://schemas.microsoft.com/office/word/2010/wordprocessingDrawing" xmlns:wp="http://schemas.openxmlformats.org/drawingml/2006/wordprocessingDrawing" xmlns:w10="urn:schemas-microsoft-com:office:word" xmlns:w="http://schemas.openxmlformats.org/wordprocessingml/2006/main" xmlns:w14="http://schemas.microsoft.com/office/word/2010/wordml" xmlns:w15="http://schemas.microsoft.com/office/word/2012/wordml" xmlns:w16cex="http://schemas.microsoft.com/office/word/2018/wordml/cex" xmlns:w16cid="http://schemas.microsoft.com/office/word/2016/wordml/cid" xmlns:w16="http://schemas.microsoft.com/office/word/2018/wordml" xmlns:w16du="http://schemas.microsoft.com/office/word/2023/wordml/word16du" xmlns:w16sdtdh="http://schemas.microsoft.com/office/word/2020/wordml/sdtdatahash" xmlns:w16sdtfl="http://schemas.microsoft.com/office/word/2024/wordml/sdtformatlock" xmlns:w16se="http://schemas.microsoft.com/office/word/2015/wordml/symex" xmlns:wpg="http://schemas.microsoft.com/office/word/2010/wordprocessingGroup" xmlns:wpi="http://schemas.microsoft.com/office/word/2010/wordprocessingInk" xmlns:wne="http://schemas.microsoft.com/office/word/2006/wordml" xmlns:wps="http://schemas.microsoft.com/office/word/2010/wordprocessingShape" mc:Ignorable="w14 w15 w16se w16cid w16 w16cex w16sdtdh w16sdtfl w16du wp14">
+<w:hdr xmlns:wpc="http://schemas.microsoft.com/office/word/2010/wordprocessingCanvas" xmlns:cx="http://schemas.microsoft.com/office/drawing/2014/chartex" xmlns:cx1="http://schemas.microsoft.com/office/drawing/2015/9/8/chartex" xmlns:cx2="http://schemas.microsoft.com/office/drawing/2015/10/21/chartex" xmlns:cx3="http://schemas.microsoft.com/office/drawing/2016/5/9/chartex" xmlns:cx4="http://schemas.microsoft.com/office/drawing/2016/5/10/chartex" xmlns:cx5="http://schemas.microsoft.com/office/drawing/2016/5/11/chartex" xmlns:cx6="http://schemas.microsoft.com/office/drawing/2016/5/12/chartex" xmlns:cx7="http://schemas.microsoft.com/office/drawing/2016/5/13/chartex" xmlns:cx8="http://schemas.microsoft.com/office/drawing/2016/5/14/chartex" xmlns:mc="http://schemas.openxmlformats.org/markup-compatibility/2006" xmlns:aink="http://schemas.microsoft.com/office/drawing/2016/ink" xmlns:am3d="http://schemas.microsoft.com/office/drawing/2017/model3d" xmlns:o="urn:schemas-microsoft-com:office:office" xmlns:oel="http://schemas.microsoft.com/office/2019/extlst" xmlns:r="http://schemas.openxmlformats.org/officeDocument/2006/relationships" xmlns:m="http://schemas.openxmlformats.org/officeDocument/2006/math" xmlns:v="urn:schemas-microsoft-com:vml" xmlns:wp14="http://schemas.microsoft.com/office/word/2010/wordprocessingDrawing" xmlns:wp="http://schemas.openxmlformats.org/drawingml/2006/wordprocessingDrawing" xmlns:w10="urn:schemas-microsoft-com:office:word" xmlns:w="http://schemas.openxmlformats.org/wordprocessingml/2006/main" xmlns:w14="http://schemas.microsoft.com/office/word/2010/wordml" xmlns:w15="http://schemas.microsoft.com/office/word/2012/wordml" xmlns:w16cex="http://schemas.microsoft.com/office/word/2018/wordml/cex" xmlns:w16cid="http://schemas.microsoft.com/office/word/2016/wordml/cid" xmlns:w16="http://schemas.microsoft.com/office/word/2018/wordml" xmlns:w16du="http://schemas.microsoft.com/office/word/2023/wordml/word16du" xmlns:w16sdtdh="http://schemas.microsoft.com/office/word/2020/wordml/sdtdatahash" xmlns:w16se="http://schemas.microsoft.com/office/word/2015/wordml/symex" xmlns:wpg="http://schemas.microsoft.com/office/word/2010/wordprocessingGroup" xmlns:wpi="http://schemas.microsoft.com/office/word/2010/wordprocessingInk" xmlns:wne="http://schemas.microsoft.com/office/word/2006/wordml" xmlns:wps="http://schemas.microsoft.com/office/word/2010/wordprocessingShape" mc:Ignorable="w14 w15 w16se w16cid w16 w16cex w16sdtdh w16du wp14">
   <w:p>
     <w:pPr>
       <w:tabs>
@@ -2622,7 +2693,7 @@
 </file>
 
 <file path=word/numbering.xml><?xml version="1.0" encoding="utf-8"?>
-<w:numbering xmlns:wpc="http://schemas.microsoft.com/office/word/2010/wordprocessingCanvas" xmlns:cx="http://schemas.microsoft.com/office/drawing/2014/chartex" xmlns:cx1="http://schemas.microsoft.com/office/drawing/2015/9/8/chartex" xmlns:cx2="http://schemas.microsoft.com/office/drawing/2015/10/21/chartex" xmlns:cx3="http://schemas.microsoft.com/office/drawing/2016/5/9/chartex" xmlns:cx4="http://schemas.microsoft.com/office/drawing/2016/5/10/chartex" xmlns:cx5="http://schemas.microsoft.com/office/drawing/2016/5/11/chartex" xmlns:cx6="http://schemas.microsoft.com/office/drawing/2016/5/12/chartex" xmlns:cx7="http://schemas.microsoft.com/office/drawing/2016/5/13/chartex" xmlns:cx8="http://schemas.microsoft.com/office/drawing/2016/5/14/chartex" xmlns:mc="http://schemas.openxmlformats.org/markup-compatibility/2006" xmlns:aink="http://schemas.microsoft.com/office/drawing/2016/ink" xmlns:am3d="http://schemas.microsoft.com/office/drawing/2017/model3d" xmlns:o="urn:schemas-microsoft-com:office:office" xmlns:oel="http://schemas.microsoft.com/office/2019/extlst" xmlns:r="http://schemas.openxmlformats.org/officeDocument/2006/relationships" xmlns:m="http://schemas.openxmlformats.org/officeDocument/2006/math" xmlns:v="urn:schemas-microsoft-com:vml" xmlns:wp14="http://schemas.microsoft.com/office/word/2010/wordprocessingDrawing" xmlns:wp="http://schemas.openxmlformats.org/drawingml/2006/wordprocessingDrawing" xmlns:w10="urn:schemas-microsoft-com:office:word" xmlns:w="http://schemas.openxmlformats.org/wordprocessingml/2006/main" xmlns:w14="http://schemas.microsoft.com/office/word/2010/wordml" xmlns:w15="http://schemas.microsoft.com/office/word/2012/wordml" xmlns:w16cex="http://schemas.microsoft.com/office/word/2018/wordml/cex" xmlns:w16cid="http://schemas.microsoft.com/office/word/2016/wordml/cid" xmlns:w16="http://schemas.microsoft.com/office/word/2018/wordml" xmlns:w16du="http://schemas.microsoft.com/office/word/2023/wordml/word16du" xmlns:w16sdtdh="http://schemas.microsoft.com/office/word/2020/wordml/sdtdatahash" xmlns:w16sdtfl="http://schemas.microsoft.com/office/word/2024/wordml/sdtformatlock" xmlns:w16se="http://schemas.microsoft.com/office/word/2015/wordml/symex" xmlns:wpg="http://schemas.microsoft.com/office/word/2010/wordprocessingGroup" xmlns:wpi="http://schemas.microsoft.com/office/word/2010/wordprocessingInk" xmlns:wne="http://schemas.microsoft.com/office/word/2006/wordml" xmlns:wps="http://schemas.microsoft.com/office/word/2010/wordprocessingShape" mc:Ignorable="w14 w15 w16se w16cid w16 w16cex w16sdtdh w16sdtfl w16du wp14">
+<w:numbering xmlns:wpc="http://schemas.microsoft.com/office/word/2010/wordprocessingCanvas" xmlns:cx="http://schemas.microsoft.com/office/drawing/2014/chartex" xmlns:cx1="http://schemas.microsoft.com/office/drawing/2015/9/8/chartex" xmlns:cx2="http://schemas.microsoft.com/office/drawing/2015/10/21/chartex" xmlns:cx3="http://schemas.microsoft.com/office/drawing/2016/5/9/chartex" xmlns:cx4="http://schemas.microsoft.com/office/drawing/2016/5/10/chartex" xmlns:cx5="http://schemas.microsoft.com/office/drawing/2016/5/11/chartex" xmlns:cx6="http://schemas.microsoft.com/office/drawing/2016/5/12/chartex" xmlns:cx7="http://schemas.microsoft.com/office/drawing/2016/5/13/chartex" xmlns:cx8="http://schemas.microsoft.com/office/drawing/2016/5/14/chartex" xmlns:mc="http://schemas.openxmlformats.org/markup-compatibility/2006" xmlns:aink="http://schemas.microsoft.com/office/drawing/2016/ink" xmlns:am3d="http://schemas.microsoft.com/office/drawing/2017/model3d" xmlns:o="urn:schemas-microsoft-com:office:office" xmlns:oel="http://schemas.microsoft.com/office/2019/extlst" xmlns:r="http://schemas.openxmlformats.org/officeDocument/2006/relationships" xmlns:m="http://schemas.openxmlformats.org/officeDocument/2006/math" xmlns:v="urn:schemas-microsoft-com:vml" xmlns:wp14="http://schemas.microsoft.com/office/word/2010/wordprocessingDrawing" xmlns:wp="http://schemas.openxmlformats.org/drawingml/2006/wordprocessingDrawing" xmlns:w10="urn:schemas-microsoft-com:office:word" xmlns:w="http://schemas.openxmlformats.org/wordprocessingml/2006/main" xmlns:w14="http://schemas.microsoft.com/office/word/2010/wordml" xmlns:w15="http://schemas.microsoft.com/office/word/2012/wordml" xmlns:w16cex="http://schemas.microsoft.com/office/word/2018/wordml/cex" xmlns:w16cid="http://schemas.microsoft.com/office/word/2016/wordml/cid" xmlns:w16="http://schemas.microsoft.com/office/word/2018/wordml" xmlns:w16du="http://schemas.microsoft.com/office/word/2023/wordml/word16du" xmlns:w16sdtdh="http://schemas.microsoft.com/office/word/2020/wordml/sdtdatahash" xmlns:w16se="http://schemas.microsoft.com/office/word/2015/wordml/symex" xmlns:wpg="http://schemas.microsoft.com/office/word/2010/wordprocessingGroup" xmlns:wpi="http://schemas.microsoft.com/office/word/2010/wordprocessingInk" xmlns:wne="http://schemas.microsoft.com/office/word/2006/wordml" xmlns:wps="http://schemas.microsoft.com/office/word/2010/wordprocessingShape" mc:Ignorable="w14 w15 w16se w16cid w16 w16cex w16sdtdh w16du wp14">
   <w:abstractNum w:abstractNumId="0" w15:restartNumberingAfterBreak="0">
     <w:nsid w:val="06B50CED"/>
     <w:multiLevelType w:val="hybridMultilevel"/>
@@ -3996,6 +4067,92 @@
     </w:lvl>
   </w:abstractNum>
   <w:abstractNum w:abstractNumId="8" w15:restartNumberingAfterBreak="0">
+    <w:nsid w:val="5E3A116B"/>
+    <w:multiLevelType w:val="hybridMultilevel"/>
+    <w:tmpl w:val="C7B05816"/>
+    <w:lvl w:ilvl="0" w:tplc="0409000F">
+      <w:start w:val="1"/>
+      <w:numFmt w:val="decimal"/>
+      <w:lvlText w:val="%1."/>
+      <w:lvlJc w:val="left"/>
+      <w:pPr>
+        <w:ind w:left="1785" w:hanging="360"/>
+      </w:pPr>
+    </w:lvl>
+    <w:lvl w:ilvl="1" w:tplc="04090019" w:tentative="1">
+      <w:start w:val="1"/>
+      <w:numFmt w:val="lowerLetter"/>
+      <w:lvlText w:val="%2."/>
+      <w:lvlJc w:val="left"/>
+      <w:pPr>
+        <w:ind w:left="2505" w:hanging="360"/>
+      </w:pPr>
+    </w:lvl>
+    <w:lvl w:ilvl="2" w:tplc="0409001B" w:tentative="1">
+      <w:start w:val="1"/>
+      <w:numFmt w:val="lowerRoman"/>
+      <w:lvlText w:val="%3."/>
+      <w:lvlJc w:val="right"/>
+      <w:pPr>
+        <w:ind w:left="3225" w:hanging="180"/>
+      </w:pPr>
+    </w:lvl>
+    <w:lvl w:ilvl="3" w:tplc="0409000F" w:tentative="1">
+      <w:start w:val="1"/>
+      <w:numFmt w:val="decimal"/>
+      <w:lvlText w:val="%4."/>
+      <w:lvlJc w:val="left"/>
+      <w:pPr>
+        <w:ind w:left="3945" w:hanging="360"/>
+      </w:pPr>
+    </w:lvl>
+    <w:lvl w:ilvl="4" w:tplc="04090019" w:tentative="1">
+      <w:start w:val="1"/>
+      <w:numFmt w:val="lowerLetter"/>
+      <w:lvlText w:val="%5."/>
+      <w:lvlJc w:val="left"/>
+      <w:pPr>
+        <w:ind w:left="4665" w:hanging="360"/>
+      </w:pPr>
+    </w:lvl>
+    <w:lvl w:ilvl="5" w:tplc="0409001B" w:tentative="1">
+      <w:start w:val="1"/>
+      <w:numFmt w:val="lowerRoman"/>
+      <w:lvlText w:val="%6."/>
+      <w:lvlJc w:val="right"/>
+      <w:pPr>
+        <w:ind w:left="5385" w:hanging="180"/>
+      </w:pPr>
+    </w:lvl>
+    <w:lvl w:ilvl="6" w:tplc="0409000F" w:tentative="1">
+      <w:start w:val="1"/>
+      <w:numFmt w:val="decimal"/>
+      <w:lvlText w:val="%7."/>
+      <w:lvlJc w:val="left"/>
+      <w:pPr>
+        <w:ind w:left="6105" w:hanging="360"/>
+      </w:pPr>
+    </w:lvl>
+    <w:lvl w:ilvl="7" w:tplc="04090019" w:tentative="1">
+      <w:start w:val="1"/>
+      <w:numFmt w:val="lowerLetter"/>
+      <w:lvlText w:val="%8."/>
+      <w:lvlJc w:val="left"/>
+      <w:pPr>
+        <w:ind w:left="6825" w:hanging="360"/>
+      </w:pPr>
+    </w:lvl>
+    <w:lvl w:ilvl="8" w:tplc="0409001B" w:tentative="1">
+      <w:start w:val="1"/>
+      <w:numFmt w:val="lowerRoman"/>
+      <w:lvlText w:val="%9."/>
+      <w:lvlJc w:val="right"/>
+      <w:pPr>
+        <w:ind w:left="7545" w:hanging="180"/>
+      </w:pPr>
+    </w:lvl>
+  </w:abstractNum>
+  <w:abstractNum w:abstractNumId="9" w15:restartNumberingAfterBreak="0">
     <w:nsid w:val="616B0672"/>
     <w:multiLevelType w:val="hybridMultilevel"/>
     <w:tmpl w:val="D05C03BA"/>
@@ -4207,7 +4364,7 @@
       </w:rPr>
     </w:lvl>
   </w:abstractNum>
-  <w:abstractNum w:abstractNumId="9" w15:restartNumberingAfterBreak="0">
+  <w:abstractNum w:abstractNumId="10" w15:restartNumberingAfterBreak="0">
     <w:nsid w:val="6E1A1DAC"/>
     <w:multiLevelType w:val="hybridMultilevel"/>
     <w:tmpl w:val="5C406008"/>
@@ -4331,7 +4488,7 @@
       </w:rPr>
     </w:lvl>
   </w:abstractNum>
-  <w:abstractNum w:abstractNumId="10" w15:restartNumberingAfterBreak="0">
+  <w:abstractNum w:abstractNumId="11" w15:restartNumberingAfterBreak="0">
     <w:nsid w:val="70EC6E36"/>
     <w:multiLevelType w:val="hybridMultilevel"/>
     <w:tmpl w:val="98B02F50"/>
@@ -4543,7 +4700,7 @@
       </w:rPr>
     </w:lvl>
   </w:abstractNum>
-  <w:abstractNum w:abstractNumId="11" w15:restartNumberingAfterBreak="0">
+  <w:abstractNum w:abstractNumId="12" w15:restartNumberingAfterBreak="0">
     <w:nsid w:val="7D84766F"/>
     <w:multiLevelType w:val="hybridMultilevel"/>
     <w:tmpl w:val="A8C62668"/>
@@ -4656,7 +4813,7 @@
       </w:rPr>
     </w:lvl>
   </w:abstractNum>
-  <w:abstractNum w:abstractNumId="12" w15:restartNumberingAfterBreak="0">
+  <w:abstractNum w:abstractNumId="13" w15:restartNumberingAfterBreak="0">
     <w:nsid w:val="7F553720"/>
     <w:multiLevelType w:val="hybridMultilevel"/>
     <w:tmpl w:val="EA844E3A"/>
@@ -4793,10 +4950,10 @@
     <w:abstractNumId w:val="3"/>
   </w:num>
   <w:num w:numId="5" w16cid:durableId="240330398">
-    <w:abstractNumId w:val="8"/>
+    <w:abstractNumId w:val="9"/>
   </w:num>
   <w:num w:numId="6" w16cid:durableId="18748508">
-    <w:abstractNumId w:val="10"/>
+    <w:abstractNumId w:val="11"/>
   </w:num>
   <w:num w:numId="7" w16cid:durableId="1744982556">
     <w:abstractNumId w:val="5"/>
@@ -4811,19 +4968,22 @@
     <w:abstractNumId w:val="6"/>
   </w:num>
   <w:num w:numId="11" w16cid:durableId="657151861">
-    <w:abstractNumId w:val="11"/>
+    <w:abstractNumId w:val="12"/>
   </w:num>
   <w:num w:numId="12" w16cid:durableId="2020112406">
-    <w:abstractNumId w:val="9"/>
+    <w:abstractNumId w:val="10"/>
   </w:num>
   <w:num w:numId="13" w16cid:durableId="764108742">
-    <w:abstractNumId w:val="12"/>
+    <w:abstractNumId w:val="13"/>
+  </w:num>
+  <w:num w:numId="14" w16cid:durableId="453640680">
+    <w:abstractNumId w:val="8"/>
   </w:num>
 </w:numbering>
 </file>
 
 <file path=word/styles.xml><?xml version="1.0" encoding="utf-8"?>
-<w:styles xmlns:mc="http://schemas.openxmlformats.org/markup-compatibility/2006" xmlns:r="http://schemas.openxmlformats.org/officeDocument/2006/relationships" xmlns:w="http://schemas.openxmlformats.org/wordprocessingml/2006/main" xmlns:w14="http://schemas.microsoft.com/office/word/2010/wordml" xmlns:w15="http://schemas.microsoft.com/office/word/2012/wordml" xmlns:w16cex="http://schemas.microsoft.com/office/word/2018/wordml/cex" xmlns:w16cid="http://schemas.microsoft.com/office/word/2016/wordml/cid" xmlns:w16="http://schemas.microsoft.com/office/word/2018/wordml" xmlns:w16du="http://schemas.microsoft.com/office/word/2023/wordml/word16du" xmlns:w16sdtdh="http://schemas.microsoft.com/office/word/2020/wordml/sdtdatahash" xmlns:w16sdtfl="http://schemas.microsoft.com/office/word/2024/wordml/sdtformatlock" xmlns:w16se="http://schemas.microsoft.com/office/word/2015/wordml/symex" mc:Ignorable="w14 w15 w16se w16cid w16 w16cex w16sdtdh w16sdtfl w16du">
+<w:styles xmlns:mc="http://schemas.openxmlformats.org/markup-compatibility/2006" xmlns:r="http://schemas.openxmlformats.org/officeDocument/2006/relationships" xmlns:w="http://schemas.openxmlformats.org/wordprocessingml/2006/main" xmlns:w14="http://schemas.microsoft.com/office/word/2010/wordml" xmlns:w15="http://schemas.microsoft.com/office/word/2012/wordml" xmlns:w16cex="http://schemas.microsoft.com/office/word/2018/wordml/cex" xmlns:w16cid="http://schemas.microsoft.com/office/word/2016/wordml/cid" xmlns:w16="http://schemas.microsoft.com/office/word/2018/wordml" xmlns:w16du="http://schemas.microsoft.com/office/word/2023/wordml/word16du" xmlns:w16sdtdh="http://schemas.microsoft.com/office/word/2020/wordml/sdtdatahash" xmlns:w16se="http://schemas.microsoft.com/office/word/2015/wordml/symex" mc:Ignorable="w14 w15 w16se w16cid w16 w16cex w16sdtdh w16du">
   <w:docDefaults>
     <w:rPrDefault>
       <w:rPr>

</xml_diff>